<commit_message>
More work on the races
</commit_message>
<xml_diff>
--- a/RBNew/AnthisDraft.docx
+++ b/RBNew/AnthisDraft.docx
@@ -1978,7 +1978,7 @@
                     </pic:cNvPicPr>
                   </pic:nvPicPr>
                   <pic:blipFill>
-                    <a:blip r:embed="rId5" cstate="print">
+                    <a:blip r:embed="rId6" cstate="print">
                       <a:extLst>
                         <a:ext uri="{28A0092B-C50C-407E-A947-70E740481C1C}">
                           <a14:useLocalDpi xmlns:a14="http://schemas.microsoft.com/office/drawing/2010/main" val="0"/>
@@ -2653,7 +2653,7 @@
                     </pic:cNvPicPr>
                   </pic:nvPicPr>
                   <pic:blipFill>
-                    <a:blip r:embed="rId6" cstate="print">
+                    <a:blip r:embed="rId7" cstate="print">
                       <a:extLst>
                         <a:ext uri="{28A0092B-C50C-407E-A947-70E740481C1C}">
                           <a14:useLocalDpi xmlns:a14="http://schemas.microsoft.com/office/drawing/2010/main" val="0"/>
@@ -3312,7 +3312,7 @@
                     </pic:cNvPicPr>
                   </pic:nvPicPr>
                   <pic:blipFill>
-                    <a:blip r:embed="rId7" cstate="print">
+                    <a:blip r:embed="rId8" cstate="print">
                       <a:extLst>
                         <a:ext uri="{28A0092B-C50C-407E-A947-70E740481C1C}">
                           <a14:useLocalDpi xmlns:a14="http://schemas.microsoft.com/office/drawing/2010/main" val="0"/>
@@ -3887,6 +3887,28 @@
                 <w:sz w:val="20"/>
                 <w:szCs w:val="20"/>
               </w:rPr>
+              <w:t>Legendary Greed</w:t>
+            </w:r>
+          </w:p>
+          <w:p>
+            <w:pPr>
+              <w:pStyle w:val="ListParagraph"/>
+              <w:numPr>
+                <w:ilvl w:val="0"/>
+                <w:numId w:val="8"/>
+              </w:numPr>
+              <w:rPr>
+                <w:rFonts w:ascii="Pericles" w:hAnsi="Pericles"/>
+                <w:sz w:val="20"/>
+                <w:szCs w:val="20"/>
+              </w:rPr>
+            </w:pPr>
+            <w:r>
+              <w:rPr>
+                <w:rFonts w:ascii="Pericles" w:hAnsi="Pericles"/>
+                <w:sz w:val="20"/>
+                <w:szCs w:val="20"/>
+              </w:rPr>
               <w:t>Resist Shadow</w:t>
             </w:r>
           </w:p>
@@ -3979,7 +4001,7 @@
                     </pic:cNvPicPr>
                   </pic:nvPicPr>
                   <pic:blipFill>
-                    <a:blip r:embed="rId8" cstate="print">
+                    <a:blip r:embed="rId9" cstate="print">
                       <a:extLst>
                         <a:ext uri="{28A0092B-C50C-407E-A947-70E740481C1C}">
                           <a14:useLocalDpi xmlns:a14="http://schemas.microsoft.com/office/drawing/2010/main" val="0"/>
@@ -4640,7 +4662,7 @@
                     </pic:cNvPicPr>
                   </pic:nvPicPr>
                   <pic:blipFill>
-                    <a:blip r:embed="rId9" cstate="print">
+                    <a:blip r:embed="rId10" cstate="print">
                       <a:extLst>
                         <a:ext uri="{28A0092B-C50C-407E-A947-70E740481C1C}">
                           <a14:useLocalDpi xmlns:a14="http://schemas.microsoft.com/office/drawing/2010/main" val="0"/>
@@ -5229,6 +5251,28 @@
                 <w:sz w:val="20"/>
                 <w:szCs w:val="20"/>
               </w:rPr>
+              <w:t>Swift(1)</w:t>
+            </w:r>
+          </w:p>
+          <w:p>
+            <w:pPr>
+              <w:pStyle w:val="ListParagraph"/>
+              <w:numPr>
+                <w:ilvl w:val="0"/>
+                <w:numId w:val="8"/>
+              </w:numPr>
+              <w:rPr>
+                <w:rFonts w:ascii="Pericles" w:hAnsi="Pericles"/>
+                <w:sz w:val="20"/>
+                <w:szCs w:val="20"/>
+              </w:rPr>
+            </w:pPr>
+            <w:r>
+              <w:rPr>
+                <w:rFonts w:ascii="Pericles" w:hAnsi="Pericles"/>
+                <w:sz w:val="20"/>
+                <w:szCs w:val="20"/>
+              </w:rPr>
               <w:t>War Weary</w:t>
             </w:r>
           </w:p>
@@ -5291,7 +5335,7 @@
                     </pic:cNvPicPr>
                   </pic:nvPicPr>
                   <pic:blipFill>
-                    <a:blip r:embed="rId10">
+                    <a:blip r:embed="rId11">
                       <a:extLst>
                         <a:ext uri="{28A0092B-C50C-407E-A947-70E740481C1C}">
                           <a14:useLocalDpi xmlns:a14="http://schemas.microsoft.com/office/drawing/2010/main" val="0"/>
@@ -5949,7 +5993,7 @@
                     </pic:cNvPicPr>
                   </pic:nvPicPr>
                   <pic:blipFill>
-                    <a:blip r:embed="rId11">
+                    <a:blip r:embed="rId12">
                       <a:extLst>
                         <a:ext uri="{28A0092B-C50C-407E-A947-70E740481C1C}">
                           <a14:useLocalDpi xmlns:a14="http://schemas.microsoft.com/office/drawing/2010/main" val="0"/>
@@ -6474,8 +6518,28 @@
                 <w:szCs w:val="20"/>
               </w:rPr>
             </w:pPr>
-            <w:bookmarkStart w:id="0" w:name="_GoBack"/>
-            <w:bookmarkEnd w:id="0"/>
+            <w:r>
+              <w:rPr>
+                <w:rFonts w:ascii="Pericles" w:hAnsi="Pericles"/>
+                <w:sz w:val="20"/>
+                <w:szCs w:val="20"/>
+              </w:rPr>
+              <w:t>Boatman</w:t>
+            </w:r>
+          </w:p>
+          <w:p>
+            <w:pPr>
+              <w:pStyle w:val="ListParagraph"/>
+              <w:numPr>
+                <w:ilvl w:val="0"/>
+                <w:numId w:val="8"/>
+              </w:numPr>
+              <w:rPr>
+                <w:rFonts w:ascii="Pericles" w:hAnsi="Pericles"/>
+                <w:sz w:val="20"/>
+                <w:szCs w:val="20"/>
+              </w:rPr>
+            </w:pPr>
             <w:r>
               <w:rPr>
                 <w:rFonts w:ascii="Pericles" w:hAnsi="Pericles"/>
@@ -6519,6 +6583,72 @@
                 <w:szCs w:val="20"/>
               </w:rPr>
               <w:t>)</w:t>
+            </w:r>
+          </w:p>
+          <w:p>
+            <w:pPr>
+              <w:pStyle w:val="ListParagraph"/>
+              <w:numPr>
+                <w:ilvl w:val="0"/>
+                <w:numId w:val="8"/>
+              </w:numPr>
+              <w:rPr>
+                <w:rFonts w:ascii="Pericles" w:hAnsi="Pericles"/>
+                <w:sz w:val="20"/>
+                <w:szCs w:val="20"/>
+              </w:rPr>
+            </w:pPr>
+            <w:r>
+              <w:rPr>
+                <w:rFonts w:ascii="Pericles" w:hAnsi="Pericles"/>
+                <w:sz w:val="20"/>
+                <w:szCs w:val="20"/>
+              </w:rPr>
+              <w:t>Mutineer</w:t>
+            </w:r>
+          </w:p>
+          <w:p>
+            <w:pPr>
+              <w:pStyle w:val="ListParagraph"/>
+              <w:numPr>
+                <w:ilvl w:val="0"/>
+                <w:numId w:val="8"/>
+              </w:numPr>
+              <w:rPr>
+                <w:rFonts w:ascii="Pericles" w:hAnsi="Pericles"/>
+                <w:sz w:val="20"/>
+                <w:szCs w:val="20"/>
+              </w:rPr>
+            </w:pPr>
+            <w:r>
+              <w:rPr>
+                <w:rFonts w:ascii="Pericles" w:hAnsi="Pericles"/>
+                <w:sz w:val="20"/>
+                <w:szCs w:val="20"/>
+              </w:rPr>
+              <w:t>Treasure Map</w:t>
+            </w:r>
+          </w:p>
+          <w:p>
+            <w:pPr>
+              <w:pStyle w:val="ListParagraph"/>
+              <w:numPr>
+                <w:ilvl w:val="0"/>
+                <w:numId w:val="8"/>
+              </w:numPr>
+              <w:rPr>
+                <w:rFonts w:ascii="Pericles" w:hAnsi="Pericles"/>
+                <w:sz w:val="20"/>
+                <w:szCs w:val="20"/>
+              </w:rPr>
+            </w:pPr>
+            <w:r>
+              <w:rPr>
+                <w:rFonts w:ascii="Pericles" w:hAnsi="Pericles"/>
+                <w:sz w:val="20"/>
+                <w:szCs w:val="20"/>
+              </w:rPr>
+              <w:t>Weather Eye</w:t>
             </w:r>
           </w:p>
         </w:tc>
@@ -6532,6 +6662,1863 @@
           <w:szCs w:val="20"/>
         </w:rPr>
       </w:pPr>
+    </w:p>
+    <w:p>
+      <w:pPr>
+        <w:rPr>
+          <w:rFonts w:ascii="Pericles" w:hAnsi="Pericles"/>
+          <w:sz w:val="20"/>
+          <w:szCs w:val="20"/>
+        </w:rPr>
+      </w:pPr>
+      <w:r>
+        <w:rPr>
+          <w:b/>
+          <w:noProof/>
+          <w:u w:val="single"/>
+        </w:rPr>
+        <w:drawing>
+          <wp:anchor distT="0" distB="0" distL="114300" distR="114300" simplePos="0" relativeHeight="251665408" behindDoc="1" locked="0" layoutInCell="1" allowOverlap="1">
+            <wp:simplePos x="0" y="0"/>
+            <wp:positionH relativeFrom="column">
+              <wp:posOffset>0</wp:posOffset>
+            </wp:positionH>
+            <wp:positionV relativeFrom="paragraph">
+              <wp:posOffset>102</wp:posOffset>
+            </wp:positionV>
+            <wp:extent cx="1321653" cy="1777594"/>
+            <wp:effectExtent l="0" t="0" r="0" b="0"/>
+            <wp:wrapTight wrapText="bothSides">
+              <wp:wrapPolygon edited="0">
+                <wp:start x="0" y="0"/>
+                <wp:lineTo x="0" y="21299"/>
+                <wp:lineTo x="21174" y="21299"/>
+                <wp:lineTo x="21174" y="0"/>
+                <wp:lineTo x="0" y="0"/>
+              </wp:wrapPolygon>
+            </wp:wrapTight>
+            <wp:docPr id="9" name="Picture 9"/>
+            <wp:cNvGraphicFramePr>
+              <a:graphicFrameLocks xmlns:a="http://schemas.openxmlformats.org/drawingml/2006/main" noChangeAspect="1"/>
+            </wp:cNvGraphicFramePr>
+            <a:graphic xmlns:a="http://schemas.openxmlformats.org/drawingml/2006/main">
+              <a:graphicData uri="http://schemas.openxmlformats.org/drawingml/2006/picture">
+                <pic:pic xmlns:pic="http://schemas.openxmlformats.org/drawingml/2006/picture">
+                  <pic:nvPicPr>
+                    <pic:cNvPr id="1" name=""/>
+                    <pic:cNvPicPr/>
+                  </pic:nvPicPr>
+                  <pic:blipFill>
+                    <a:blip r:embed="rId13">
+                      <a:extLst>
+                        <a:ext uri="{28A0092B-C50C-407E-A947-70E740481C1C}">
+                          <a14:useLocalDpi xmlns:a14="http://schemas.microsoft.com/office/drawing/2010/main" val="0"/>
+                        </a:ext>
+                      </a:extLst>
+                    </a:blip>
+                    <a:stretch>
+                      <a:fillRect/>
+                    </a:stretch>
+                  </pic:blipFill>
+                  <pic:spPr>
+                    <a:xfrm>
+                      <a:off x="0" y="0"/>
+                      <a:ext cx="1321653" cy="1777594"/>
+                    </a:xfrm>
+                    <a:prstGeom prst="rect">
+                      <a:avLst/>
+                    </a:prstGeom>
+                  </pic:spPr>
+                </pic:pic>
+              </a:graphicData>
+            </a:graphic>
+          </wp:anchor>
+        </w:drawing>
+      </w:r>
+      <w:proofErr w:type="spellStart"/>
+      <w:r>
+        <w:rPr>
+          <w:rFonts w:ascii="Pericles" w:hAnsi="Pericles"/>
+          <w:b/>
+          <w:sz w:val="20"/>
+          <w:szCs w:val="20"/>
+          <w:u w:val="single"/>
+        </w:rPr>
+        <w:t>Tirkid</w:t>
+      </w:r>
+      <w:proofErr w:type="spellEnd"/>
+      <w:r>
+        <w:rPr>
+          <w:rFonts w:ascii="Pericles" w:hAnsi="Pericles"/>
+          <w:sz w:val="20"/>
+          <w:szCs w:val="20"/>
+        </w:rPr>
+        <w:t xml:space="preserve"> </w:t>
+      </w:r>
+      <w:r>
+        <w:rPr>
+          <w:rFonts w:ascii="Arial" w:hAnsi="Arial" w:cs="Arial"/>
+          <w:sz w:val="20"/>
+          <w:szCs w:val="20"/>
+        </w:rPr>
+        <w:t>–</w:t>
+      </w:r>
+      <w:r>
+        <w:rPr>
+          <w:rFonts w:ascii="Pericles" w:hAnsi="Pericles"/>
+          <w:sz w:val="20"/>
+          <w:szCs w:val="20"/>
+        </w:rPr>
+        <w:t xml:space="preserve"> </w:t>
+      </w:r>
+      <w:proofErr w:type="spellStart"/>
+      <w:r>
+        <w:rPr>
+          <w:rFonts w:ascii="Pericles" w:hAnsi="Pericles"/>
+          <w:sz w:val="20"/>
+          <w:szCs w:val="20"/>
+        </w:rPr>
+        <w:t>Tirkid</w:t>
+      </w:r>
+      <w:proofErr w:type="spellEnd"/>
+      <w:r>
+        <w:rPr>
+          <w:rFonts w:ascii="Pericles" w:hAnsi="Pericles"/>
+          <w:sz w:val="20"/>
+          <w:szCs w:val="20"/>
+        </w:rPr>
+        <w:t xml:space="preserve"> are </w:t>
+      </w:r>
+      <w:r>
+        <w:rPr>
+          <w:rFonts w:ascii="Pericles" w:hAnsi="Pericles"/>
+          <w:sz w:val="20"/>
+          <w:szCs w:val="20"/>
+        </w:rPr>
+        <w:t>large (2.5m tall), alien creatures that resemble a cross between a mantis and a centaur.</w:t>
+      </w:r>
+    </w:p>
+    <w:p>
+      <w:pPr>
+        <w:rPr>
+          <w:rFonts w:ascii="Pericles" w:hAnsi="Pericles"/>
+          <w:sz w:val="20"/>
+          <w:szCs w:val="20"/>
+        </w:rPr>
+      </w:pPr>
+      <w:r>
+        <w:rPr>
+          <w:rFonts w:ascii="Pericles" w:hAnsi="Pericles"/>
+          <w:sz w:val="20"/>
+          <w:szCs w:val="20"/>
+        </w:rPr>
+        <w:t xml:space="preserve">The origins of the </w:t>
+      </w:r>
+      <w:proofErr w:type="spellStart"/>
+      <w:r>
+        <w:rPr>
+          <w:rFonts w:ascii="Pericles" w:hAnsi="Pericles"/>
+          <w:sz w:val="20"/>
+          <w:szCs w:val="20"/>
+        </w:rPr>
+        <w:t>Tirkid</w:t>
+      </w:r>
+      <w:proofErr w:type="spellEnd"/>
+      <w:r>
+        <w:rPr>
+          <w:rFonts w:ascii="Pericles" w:hAnsi="Pericles"/>
+          <w:sz w:val="20"/>
+          <w:szCs w:val="20"/>
+        </w:rPr>
+        <w:t xml:space="preserve"> are unknown, even to them. Soon after the defeat of Shadow, their mysterious sailing ship crashed on the rocky </w:t>
+      </w:r>
+      <w:proofErr w:type="spellStart"/>
+      <w:r>
+        <w:rPr>
+          <w:rFonts w:ascii="Pericles" w:hAnsi="Pericles"/>
+          <w:sz w:val="20"/>
+          <w:szCs w:val="20"/>
+        </w:rPr>
+        <w:t>Anthean</w:t>
+      </w:r>
+      <w:proofErr w:type="spellEnd"/>
+      <w:r>
+        <w:rPr>
+          <w:rFonts w:ascii="Pericles" w:hAnsi="Pericles"/>
+          <w:sz w:val="20"/>
+          <w:szCs w:val="20"/>
+        </w:rPr>
+        <w:t xml:space="preserve"> coast. The </w:t>
+      </w:r>
+      <w:proofErr w:type="spellStart"/>
+      <w:r>
+        <w:rPr>
+          <w:rFonts w:ascii="Pericles" w:hAnsi="Pericles"/>
+          <w:sz w:val="20"/>
+          <w:szCs w:val="20"/>
+        </w:rPr>
+        <w:t>tirkid</w:t>
+      </w:r>
+      <w:proofErr w:type="spellEnd"/>
+      <w:r>
+        <w:rPr>
+          <w:rFonts w:ascii="Pericles" w:hAnsi="Pericles"/>
+          <w:sz w:val="20"/>
+          <w:szCs w:val="20"/>
+        </w:rPr>
+        <w:t xml:space="preserve"> survivors stumbled out of the wreck, unable to remember anything about their journey or their previous home.</w:t>
+      </w:r>
+    </w:p>
+    <w:p>
+      <w:pPr>
+        <w:rPr>
+          <w:rFonts w:ascii="Pericles" w:hAnsi="Pericles"/>
+          <w:sz w:val="20"/>
+          <w:szCs w:val="20"/>
+        </w:rPr>
+      </w:pPr>
+    </w:p>
+    <w:p>
+      <w:pPr>
+        <w:rPr>
+          <w:rFonts w:ascii="Pericles" w:hAnsi="Pericles"/>
+          <w:sz w:val="20"/>
+          <w:szCs w:val="20"/>
+        </w:rPr>
+      </w:pPr>
+    </w:p>
+    <w:tbl>
+      <w:tblPr>
+        <w:tblStyle w:val="TableGrid"/>
+        <w:tblW w:w="9725" w:type="dxa"/>
+        <w:tblLook w:val="04A0" w:firstRow="1" w:lastRow="0" w:firstColumn="1" w:lastColumn="0" w:noHBand="0" w:noVBand="1"/>
+      </w:tblPr>
+      <w:tblGrid>
+        <w:gridCol w:w="2155"/>
+        <w:gridCol w:w="3785"/>
+        <w:gridCol w:w="3785"/>
+      </w:tblGrid>
+      <w:tr>
+        <w:tc>
+          <w:tcPr>
+            <w:tcW w:w="9725" w:type="dxa"/>
+            <w:gridSpan w:val="3"/>
+          </w:tcPr>
+          <w:p>
+            <w:pPr>
+              <w:rPr>
+                <w:rFonts w:ascii="Pericles" w:hAnsi="Pericles"/>
+                <w:b/>
+                <w:sz w:val="20"/>
+                <w:szCs w:val="20"/>
+              </w:rPr>
+            </w:pPr>
+            <w:proofErr w:type="spellStart"/>
+            <w:r>
+              <w:rPr>
+                <w:rFonts w:ascii="Pericles" w:hAnsi="Pericles"/>
+                <w:b/>
+                <w:sz w:val="20"/>
+                <w:szCs w:val="20"/>
+              </w:rPr>
+              <w:t>Tirkid</w:t>
+            </w:r>
+            <w:proofErr w:type="spellEnd"/>
+            <w:r>
+              <w:rPr>
+                <w:rFonts w:ascii="Pericles" w:hAnsi="Pericles"/>
+                <w:b/>
+                <w:sz w:val="20"/>
+                <w:szCs w:val="20"/>
+              </w:rPr>
+              <w:t xml:space="preserve"> Racial Modifiers</w:t>
+            </w:r>
+          </w:p>
+        </w:tc>
+      </w:tr>
+      <w:tr>
+        <w:tc>
+          <w:tcPr>
+            <w:tcW w:w="2155" w:type="dxa"/>
+          </w:tcPr>
+          <w:p>
+            <w:pPr>
+              <w:rPr>
+                <w:rFonts w:ascii="Pericles" w:hAnsi="Pericles"/>
+                <w:sz w:val="20"/>
+                <w:szCs w:val="20"/>
+              </w:rPr>
+            </w:pPr>
+            <w:r>
+              <w:rPr>
+                <w:rFonts w:ascii="Pericles" w:hAnsi="Pericles"/>
+                <w:sz w:val="20"/>
+                <w:szCs w:val="20"/>
+              </w:rPr>
+              <w:t>Stats:</w:t>
+            </w:r>
+          </w:p>
+          <w:p>
+            <w:pPr>
+              <w:pStyle w:val="ListParagraph"/>
+              <w:numPr>
+                <w:ilvl w:val="0"/>
+                <w:numId w:val="4"/>
+              </w:numPr>
+              <w:rPr>
+                <w:rFonts w:ascii="Pericles" w:hAnsi="Pericles"/>
+                <w:sz w:val="20"/>
+                <w:szCs w:val="20"/>
+              </w:rPr>
+            </w:pPr>
+            <w:r>
+              <w:rPr>
+                <w:rFonts w:ascii="Pericles" w:hAnsi="Pericles"/>
+                <w:sz w:val="20"/>
+                <w:szCs w:val="20"/>
+              </w:rPr>
+              <w:t>+1 Muscle</w:t>
+            </w:r>
+          </w:p>
+          <w:p>
+            <w:pPr>
+              <w:pStyle w:val="ListParagraph"/>
+              <w:numPr>
+                <w:ilvl w:val="0"/>
+                <w:numId w:val="4"/>
+              </w:numPr>
+              <w:rPr>
+                <w:rFonts w:ascii="Pericles" w:hAnsi="Pericles"/>
+                <w:sz w:val="20"/>
+                <w:szCs w:val="20"/>
+              </w:rPr>
+            </w:pPr>
+            <w:r>
+              <w:rPr>
+                <w:rFonts w:ascii="Pericles" w:hAnsi="Pericles"/>
+                <w:sz w:val="20"/>
+                <w:szCs w:val="20"/>
+              </w:rPr>
+              <w:t>+1 Wit</w:t>
+            </w:r>
+          </w:p>
+          <w:p>
+            <w:pPr>
+              <w:pStyle w:val="ListParagraph"/>
+              <w:numPr>
+                <w:ilvl w:val="0"/>
+                <w:numId w:val="4"/>
+              </w:numPr>
+              <w:rPr>
+                <w:rFonts w:ascii="Pericles" w:hAnsi="Pericles"/>
+                <w:sz w:val="20"/>
+                <w:szCs w:val="20"/>
+              </w:rPr>
+            </w:pPr>
+            <w:r>
+              <w:rPr>
+                <w:rFonts w:ascii="Pericles" w:hAnsi="Pericles"/>
+                <w:sz w:val="20"/>
+                <w:szCs w:val="20"/>
+              </w:rPr>
+              <w:lastRenderedPageBreak/>
+              <w:t>-1 Skill</w:t>
+            </w:r>
+          </w:p>
+          <w:p>
+            <w:pPr>
+              <w:pStyle w:val="ListParagraph"/>
+              <w:numPr>
+                <w:ilvl w:val="0"/>
+                <w:numId w:val="4"/>
+              </w:numPr>
+              <w:rPr>
+                <w:rFonts w:ascii="Pericles" w:hAnsi="Pericles"/>
+                <w:sz w:val="20"/>
+                <w:szCs w:val="20"/>
+              </w:rPr>
+            </w:pPr>
+            <w:r>
+              <w:rPr>
+                <w:rFonts w:ascii="Pericles" w:hAnsi="Pericles"/>
+                <w:sz w:val="20"/>
+                <w:szCs w:val="20"/>
+              </w:rPr>
+              <w:t>-1 Charisma</w:t>
+            </w:r>
+          </w:p>
+        </w:tc>
+        <w:tc>
+          <w:tcPr>
+            <w:tcW w:w="3785" w:type="dxa"/>
+          </w:tcPr>
+          <w:p>
+            <w:pPr>
+              <w:rPr>
+                <w:rFonts w:ascii="Pericles" w:hAnsi="Pericles"/>
+                <w:sz w:val="20"/>
+                <w:szCs w:val="20"/>
+              </w:rPr>
+            </w:pPr>
+            <w:r>
+              <w:rPr>
+                <w:rFonts w:ascii="Pericles" w:hAnsi="Pericles"/>
+                <w:sz w:val="20"/>
+                <w:szCs w:val="20"/>
+              </w:rPr>
+              <w:lastRenderedPageBreak/>
+              <w:t>Traits:</w:t>
+            </w:r>
+          </w:p>
+          <w:p>
+            <w:pPr>
+              <w:numPr>
+                <w:ilvl w:val="0"/>
+                <w:numId w:val="6"/>
+              </w:numPr>
+              <w:rPr>
+                <w:rFonts w:ascii="Pericles" w:hAnsi="Pericles"/>
+                <w:sz w:val="20"/>
+                <w:szCs w:val="20"/>
+              </w:rPr>
+            </w:pPr>
+            <w:r>
+              <w:rPr>
+                <w:rFonts w:ascii="Pericles" w:hAnsi="Pericles"/>
+                <w:sz w:val="20"/>
+                <w:szCs w:val="20"/>
+              </w:rPr>
+              <w:t>Alien</w:t>
+            </w:r>
+          </w:p>
+          <w:p>
+            <w:pPr>
+              <w:numPr>
+                <w:ilvl w:val="0"/>
+                <w:numId w:val="6"/>
+              </w:numPr>
+              <w:rPr>
+                <w:rFonts w:ascii="Pericles" w:hAnsi="Pericles"/>
+                <w:sz w:val="20"/>
+                <w:szCs w:val="20"/>
+              </w:rPr>
+            </w:pPr>
+            <w:r>
+              <w:rPr>
+                <w:rFonts w:ascii="Pericles" w:hAnsi="Pericles"/>
+                <w:sz w:val="20"/>
+                <w:szCs w:val="20"/>
+              </w:rPr>
+              <w:t>Large Frame</w:t>
+            </w:r>
+          </w:p>
+          <w:p>
+            <w:pPr>
+              <w:numPr>
+                <w:ilvl w:val="0"/>
+                <w:numId w:val="6"/>
+              </w:numPr>
+              <w:rPr>
+                <w:rFonts w:ascii="Pericles" w:hAnsi="Pericles"/>
+                <w:sz w:val="20"/>
+                <w:szCs w:val="20"/>
+              </w:rPr>
+            </w:pPr>
+            <w:r>
+              <w:rPr>
+                <w:rFonts w:ascii="Pericles" w:hAnsi="Pericles"/>
+                <w:sz w:val="20"/>
+                <w:szCs w:val="20"/>
+              </w:rPr>
+              <w:lastRenderedPageBreak/>
+              <w:t>Multiple Legs</w:t>
+            </w:r>
+          </w:p>
+          <w:p>
+            <w:pPr>
+              <w:numPr>
+                <w:ilvl w:val="0"/>
+                <w:numId w:val="6"/>
+              </w:numPr>
+              <w:rPr>
+                <w:rFonts w:ascii="Pericles" w:hAnsi="Pericles"/>
+                <w:sz w:val="20"/>
+                <w:szCs w:val="20"/>
+              </w:rPr>
+            </w:pPr>
+            <w:r>
+              <w:rPr>
+                <w:rFonts w:ascii="Pericles" w:hAnsi="Pericles"/>
+                <w:sz w:val="20"/>
+                <w:szCs w:val="20"/>
+              </w:rPr>
+              <w:t>Natural Sprinters</w:t>
+            </w:r>
+          </w:p>
+        </w:tc>
+        <w:tc>
+          <w:tcPr>
+            <w:tcW w:w="3785" w:type="dxa"/>
+          </w:tcPr>
+          <w:p>
+            <w:pPr>
+              <w:rPr>
+                <w:rFonts w:ascii="Pericles" w:hAnsi="Pericles"/>
+                <w:sz w:val="20"/>
+                <w:szCs w:val="20"/>
+              </w:rPr>
+            </w:pPr>
+            <w:r>
+              <w:rPr>
+                <w:rFonts w:ascii="Pericles" w:hAnsi="Pericles"/>
+                <w:sz w:val="20"/>
+                <w:szCs w:val="20"/>
+              </w:rPr>
+              <w:lastRenderedPageBreak/>
+              <w:t>Boons (choose one):</w:t>
+            </w:r>
+          </w:p>
+          <w:p>
+            <w:pPr>
+              <w:pStyle w:val="ListParagraph"/>
+              <w:numPr>
+                <w:ilvl w:val="0"/>
+                <w:numId w:val="8"/>
+              </w:numPr>
+              <w:rPr>
+                <w:rFonts w:ascii="Pericles" w:hAnsi="Pericles"/>
+                <w:sz w:val="20"/>
+                <w:szCs w:val="20"/>
+              </w:rPr>
+            </w:pPr>
+            <w:r>
+              <w:rPr>
+                <w:rFonts w:ascii="Pericles" w:hAnsi="Pericles"/>
+                <w:sz w:val="20"/>
+                <w:szCs w:val="20"/>
+              </w:rPr>
+              <w:t>Tough(</w:t>
+            </w:r>
+            <w:r>
+              <w:rPr>
+                <w:rFonts w:ascii="Pericles" w:hAnsi="Pericles"/>
+                <w:sz w:val="20"/>
+                <w:szCs w:val="20"/>
+              </w:rPr>
+              <w:t>3</w:t>
+            </w:r>
+            <w:r>
+              <w:rPr>
+                <w:rFonts w:ascii="Pericles" w:hAnsi="Pericles"/>
+                <w:sz w:val="20"/>
+                <w:szCs w:val="20"/>
+              </w:rPr>
+              <w:t>)</w:t>
+            </w:r>
+          </w:p>
+        </w:tc>
+      </w:tr>
+    </w:tbl>
+    <w:p>
+      <w:pPr>
+        <w:rPr>
+          <w:rFonts w:ascii="Pericles" w:hAnsi="Pericles"/>
+          <w:sz w:val="20"/>
+          <w:szCs w:val="20"/>
+        </w:rPr>
+      </w:pPr>
+    </w:p>
+    <w:p>
+      <w:pPr>
+        <w:rPr>
+          <w:rFonts w:ascii="Pericles" w:hAnsi="Pericles"/>
+          <w:sz w:val="20"/>
+          <w:szCs w:val="20"/>
+        </w:rPr>
+      </w:pPr>
+      <w:r>
+        <w:rPr>
+          <w:noProof/>
+        </w:rPr>
+        <w:drawing>
+          <wp:anchor distT="0" distB="0" distL="114300" distR="114300" simplePos="0" relativeHeight="251667456" behindDoc="0" locked="0" layoutInCell="1" allowOverlap="1">
+            <wp:simplePos x="0" y="0"/>
+            <wp:positionH relativeFrom="column">
+              <wp:posOffset>0</wp:posOffset>
+            </wp:positionH>
+            <wp:positionV relativeFrom="paragraph">
+              <wp:posOffset>0</wp:posOffset>
+            </wp:positionV>
+            <wp:extent cx="1975104" cy="1444752"/>
+            <wp:effectExtent l="0" t="0" r="6350" b="3175"/>
+            <wp:wrapSquare wrapText="right"/>
+            <wp:docPr id="10" name="Picture 10" descr="Image result for orc"/>
+            <wp:cNvGraphicFramePr>
+              <a:graphicFrameLocks xmlns:a="http://schemas.openxmlformats.org/drawingml/2006/main" noChangeAspect="1"/>
+            </wp:cNvGraphicFramePr>
+            <a:graphic xmlns:a="http://schemas.openxmlformats.org/drawingml/2006/main">
+              <a:graphicData uri="http://schemas.openxmlformats.org/drawingml/2006/picture">
+                <pic:pic xmlns:pic="http://schemas.openxmlformats.org/drawingml/2006/picture">
+                  <pic:nvPicPr>
+                    <pic:cNvPr id="0" name="Picture 3" descr="Image result for orc"/>
+                    <pic:cNvPicPr>
+                      <a:picLocks noChangeAspect="1" noChangeArrowheads="1"/>
+                    </pic:cNvPicPr>
+                  </pic:nvPicPr>
+                  <pic:blipFill>
+                    <a:blip r:embed="rId14" cstate="print">
+                      <a:extLst>
+                        <a:ext uri="{28A0092B-C50C-407E-A947-70E740481C1C}">
+                          <a14:useLocalDpi xmlns:a14="http://schemas.microsoft.com/office/drawing/2010/main" val="0"/>
+                        </a:ext>
+                      </a:extLst>
+                    </a:blip>
+                    <a:srcRect/>
+                    <a:stretch>
+                      <a:fillRect/>
+                    </a:stretch>
+                  </pic:blipFill>
+                  <pic:spPr bwMode="auto">
+                    <a:xfrm>
+                      <a:off x="0" y="0"/>
+                      <a:ext cx="1975104" cy="1444752"/>
+                    </a:xfrm>
+                    <a:prstGeom prst="rect">
+                      <a:avLst/>
+                    </a:prstGeom>
+                    <a:noFill/>
+                    <a:ln>
+                      <a:noFill/>
+                    </a:ln>
+                  </pic:spPr>
+                </pic:pic>
+              </a:graphicData>
+            </a:graphic>
+            <wp14:sizeRelH relativeFrom="margin">
+              <wp14:pctWidth>0</wp14:pctWidth>
+            </wp14:sizeRelH>
+            <wp14:sizeRelV relativeFrom="margin">
+              <wp14:pctHeight>0</wp14:pctHeight>
+            </wp14:sizeRelV>
+          </wp:anchor>
+        </w:drawing>
+      </w:r>
+      <w:r>
+        <w:rPr>
+          <w:rFonts w:ascii="Pericles" w:hAnsi="Pericles"/>
+          <w:b/>
+          <w:sz w:val="20"/>
+          <w:szCs w:val="20"/>
+          <w:u w:val="single"/>
+        </w:rPr>
+        <w:t xml:space="preserve"> </w:t>
+      </w:r>
+      <w:proofErr w:type="spellStart"/>
+      <w:r>
+        <w:rPr>
+          <w:rFonts w:ascii="Pericles" w:hAnsi="Pericles"/>
+          <w:b/>
+          <w:sz w:val="20"/>
+          <w:szCs w:val="20"/>
+          <w:u w:val="single"/>
+        </w:rPr>
+        <w:t>Vask</w:t>
+      </w:r>
+      <w:proofErr w:type="spellEnd"/>
+      <w:r>
+        <w:rPr>
+          <w:rFonts w:ascii="Pericles" w:hAnsi="Pericles"/>
+          <w:sz w:val="20"/>
+          <w:szCs w:val="20"/>
+        </w:rPr>
+        <w:t xml:space="preserve"> </w:t>
+      </w:r>
+      <w:r>
+        <w:rPr>
+          <w:rFonts w:ascii="Arial" w:hAnsi="Arial" w:cs="Arial"/>
+          <w:sz w:val="20"/>
+          <w:szCs w:val="20"/>
+        </w:rPr>
+        <w:t>–</w:t>
+      </w:r>
+      <w:r>
+        <w:rPr>
+          <w:rFonts w:ascii="Pericles" w:hAnsi="Pericles"/>
+          <w:sz w:val="20"/>
+          <w:szCs w:val="20"/>
+        </w:rPr>
+        <w:t xml:space="preserve"> The </w:t>
+      </w:r>
+      <w:proofErr w:type="spellStart"/>
+      <w:r>
+        <w:rPr>
+          <w:rFonts w:ascii="Pericles" w:hAnsi="Pericles"/>
+          <w:sz w:val="20"/>
+          <w:szCs w:val="20"/>
+        </w:rPr>
+        <w:t>Vask</w:t>
+      </w:r>
+      <w:proofErr w:type="spellEnd"/>
+      <w:r>
+        <w:rPr>
+          <w:rFonts w:ascii="Pericles" w:hAnsi="Pericles"/>
+          <w:sz w:val="20"/>
+          <w:szCs w:val="20"/>
+        </w:rPr>
+        <w:t xml:space="preserve"> were the shock troops of the old empire, enforcing the will of their elven </w:t>
+      </w:r>
+      <w:r>
+        <w:rPr>
+          <w:rFonts w:ascii="Pericles" w:hAnsi="Pericles"/>
+          <w:sz w:val="20"/>
+          <w:szCs w:val="20"/>
+        </w:rPr>
+        <w:t xml:space="preserve">masters, and keeping the peace. When the empire fell, the </w:t>
+      </w:r>
+      <w:proofErr w:type="spellStart"/>
+      <w:r>
+        <w:rPr>
+          <w:rFonts w:ascii="Pericles" w:hAnsi="Pericles"/>
+          <w:sz w:val="20"/>
+          <w:szCs w:val="20"/>
+        </w:rPr>
+        <w:t>Vaskan</w:t>
+      </w:r>
+      <w:proofErr w:type="spellEnd"/>
+      <w:r>
+        <w:rPr>
+          <w:rFonts w:ascii="Pericles" w:hAnsi="Pericles"/>
+          <w:sz w:val="20"/>
+          <w:szCs w:val="20"/>
+        </w:rPr>
+        <w:t xml:space="preserve"> legions threw themselves against waves of </w:t>
+      </w:r>
+      <w:r>
+        <w:rPr>
+          <w:rFonts w:ascii="Pericles" w:hAnsi="Pericles"/>
+          <w:sz w:val="20"/>
+          <w:szCs w:val="20"/>
+        </w:rPr>
+        <w:t xml:space="preserve">shadow beasts. Though the fighting nearly drove them to extinction, the </w:t>
+      </w:r>
+      <w:proofErr w:type="spellStart"/>
+      <w:r>
+        <w:rPr>
+          <w:rFonts w:ascii="Pericles" w:hAnsi="Pericles"/>
+          <w:sz w:val="20"/>
+          <w:szCs w:val="20"/>
+        </w:rPr>
+        <w:t>Vask</w:t>
+      </w:r>
+      <w:proofErr w:type="spellEnd"/>
+      <w:r>
+        <w:rPr>
+          <w:rFonts w:ascii="Pericles" w:hAnsi="Pericles"/>
+          <w:sz w:val="20"/>
+          <w:szCs w:val="20"/>
+        </w:rPr>
+        <w:t xml:space="preserve"> never succumbed to Shadow.</w:t>
+      </w:r>
+    </w:p>
+    <w:p>
+      <w:pPr>
+        <w:rPr>
+          <w:rFonts w:ascii="Pericles" w:hAnsi="Pericles"/>
+          <w:sz w:val="20"/>
+          <w:szCs w:val="20"/>
+        </w:rPr>
+      </w:pPr>
+      <w:r>
+        <w:rPr>
+          <w:rFonts w:ascii="Pericles" w:hAnsi="Pericles"/>
+          <w:sz w:val="20"/>
+          <w:szCs w:val="20"/>
+        </w:rPr>
+        <w:t xml:space="preserve">Today, </w:t>
+      </w:r>
+      <w:r>
+        <w:rPr>
+          <w:rFonts w:ascii="Pericles" w:hAnsi="Pericles"/>
+          <w:sz w:val="20"/>
+          <w:szCs w:val="20"/>
+        </w:rPr>
+        <w:t xml:space="preserve">the </w:t>
+      </w:r>
+      <w:proofErr w:type="spellStart"/>
+      <w:r>
+        <w:rPr>
+          <w:rFonts w:ascii="Pericles" w:hAnsi="Pericles"/>
+          <w:sz w:val="20"/>
+          <w:szCs w:val="20"/>
+        </w:rPr>
+        <w:t>Vask</w:t>
+      </w:r>
+      <w:proofErr w:type="spellEnd"/>
+      <w:r>
+        <w:rPr>
+          <w:rFonts w:ascii="Pericles" w:hAnsi="Pericles"/>
+          <w:sz w:val="20"/>
+          <w:szCs w:val="20"/>
+        </w:rPr>
+        <w:t xml:space="preserve"> are known as powerful mercenaries.</w:t>
+      </w:r>
+      <w:r>
+        <w:rPr>
+          <w:rFonts w:ascii="Pericles" w:hAnsi="Pericles"/>
+          <w:sz w:val="20"/>
+          <w:szCs w:val="20"/>
+        </w:rPr>
+        <w:t xml:space="preserve"> Their society is organized around the military orders they m</w:t>
+      </w:r>
+      <w:r>
+        <w:rPr>
+          <w:rFonts w:ascii="Pericles" w:hAnsi="Pericles"/>
+          <w:sz w:val="20"/>
+          <w:szCs w:val="20"/>
+        </w:rPr>
+        <w:t>aintained before the cataclysm.</w:t>
+      </w:r>
+      <w:r>
+        <w:rPr>
+          <w:rFonts w:ascii="Pericles" w:hAnsi="Pericles"/>
+          <w:sz w:val="20"/>
+          <w:szCs w:val="20"/>
+        </w:rPr>
+        <w:t xml:space="preserve"> </w:t>
+      </w:r>
+      <w:r>
+        <w:rPr>
+          <w:rFonts w:ascii="Pericles" w:hAnsi="Pericles"/>
+          <w:sz w:val="20"/>
+          <w:szCs w:val="20"/>
+        </w:rPr>
+        <w:t xml:space="preserve">Most </w:t>
+      </w:r>
+      <w:proofErr w:type="spellStart"/>
+      <w:r>
+        <w:rPr>
+          <w:rFonts w:ascii="Pericles" w:hAnsi="Pericles"/>
+          <w:sz w:val="20"/>
+          <w:szCs w:val="20"/>
+        </w:rPr>
+        <w:t>Vask</w:t>
+      </w:r>
+      <w:proofErr w:type="spellEnd"/>
+      <w:r>
+        <w:rPr>
+          <w:rFonts w:ascii="Pericles" w:hAnsi="Pericles"/>
+          <w:sz w:val="20"/>
+          <w:szCs w:val="20"/>
+        </w:rPr>
+        <w:t xml:space="preserve"> belong to these mercenary legions and spend their lives traveling from contract to contract, only returning home once or twice a year.</w:t>
+      </w:r>
+    </w:p>
+    <w:tbl>
+      <w:tblPr>
+        <w:tblStyle w:val="TableGrid"/>
+        <w:tblW w:w="9725" w:type="dxa"/>
+        <w:tblLook w:val="04A0" w:firstRow="1" w:lastRow="0" w:firstColumn="1" w:lastColumn="0" w:noHBand="0" w:noVBand="1"/>
+      </w:tblPr>
+      <w:tblGrid>
+        <w:gridCol w:w="2155"/>
+        <w:gridCol w:w="3785"/>
+        <w:gridCol w:w="3785"/>
+      </w:tblGrid>
+      <w:tr>
+        <w:tc>
+          <w:tcPr>
+            <w:tcW w:w="9725" w:type="dxa"/>
+            <w:gridSpan w:val="3"/>
+          </w:tcPr>
+          <w:p>
+            <w:pPr>
+              <w:rPr>
+                <w:rFonts w:ascii="Pericles" w:hAnsi="Pericles"/>
+                <w:b/>
+                <w:sz w:val="20"/>
+                <w:szCs w:val="20"/>
+              </w:rPr>
+            </w:pPr>
+            <w:proofErr w:type="spellStart"/>
+            <w:r>
+              <w:rPr>
+                <w:rFonts w:ascii="Pericles" w:hAnsi="Pericles"/>
+                <w:b/>
+                <w:sz w:val="20"/>
+                <w:szCs w:val="20"/>
+              </w:rPr>
+              <w:t>Vask</w:t>
+            </w:r>
+            <w:proofErr w:type="spellEnd"/>
+            <w:r>
+              <w:rPr>
+                <w:rFonts w:ascii="Pericles" w:hAnsi="Pericles"/>
+                <w:b/>
+                <w:sz w:val="20"/>
+                <w:szCs w:val="20"/>
+              </w:rPr>
+              <w:t xml:space="preserve"> Racial Modifiers</w:t>
+            </w:r>
+          </w:p>
+        </w:tc>
+      </w:tr>
+      <w:tr>
+        <w:tc>
+          <w:tcPr>
+            <w:tcW w:w="2155" w:type="dxa"/>
+          </w:tcPr>
+          <w:p>
+            <w:pPr>
+              <w:rPr>
+                <w:rFonts w:ascii="Pericles" w:hAnsi="Pericles"/>
+                <w:sz w:val="20"/>
+                <w:szCs w:val="20"/>
+              </w:rPr>
+            </w:pPr>
+            <w:r>
+              <w:rPr>
+                <w:rFonts w:ascii="Pericles" w:hAnsi="Pericles"/>
+                <w:sz w:val="20"/>
+                <w:szCs w:val="20"/>
+              </w:rPr>
+              <w:t>Stats:</w:t>
+            </w:r>
+          </w:p>
+          <w:p>
+            <w:pPr>
+              <w:pStyle w:val="ListParagraph"/>
+              <w:numPr>
+                <w:ilvl w:val="0"/>
+                <w:numId w:val="4"/>
+              </w:numPr>
+              <w:rPr>
+                <w:rFonts w:ascii="Pericles" w:hAnsi="Pericles"/>
+                <w:sz w:val="20"/>
+                <w:szCs w:val="20"/>
+              </w:rPr>
+            </w:pPr>
+            <w:r>
+              <w:rPr>
+                <w:rFonts w:ascii="Pericles" w:hAnsi="Pericles"/>
+                <w:sz w:val="20"/>
+                <w:szCs w:val="20"/>
+              </w:rPr>
+              <w:t>+1 Muscle</w:t>
+            </w:r>
+          </w:p>
+          <w:p>
+            <w:pPr>
+              <w:pStyle w:val="ListParagraph"/>
+              <w:numPr>
+                <w:ilvl w:val="0"/>
+                <w:numId w:val="4"/>
+              </w:numPr>
+              <w:rPr>
+                <w:rFonts w:ascii="Pericles" w:hAnsi="Pericles"/>
+                <w:sz w:val="20"/>
+                <w:szCs w:val="20"/>
+              </w:rPr>
+            </w:pPr>
+            <w:r>
+              <w:rPr>
+                <w:rFonts w:ascii="Pericles" w:hAnsi="Pericles"/>
+                <w:sz w:val="20"/>
+                <w:szCs w:val="20"/>
+              </w:rPr>
+              <w:t>+1 Toughness</w:t>
+            </w:r>
+          </w:p>
+          <w:p>
+            <w:pPr>
+              <w:pStyle w:val="ListParagraph"/>
+              <w:numPr>
+                <w:ilvl w:val="0"/>
+                <w:numId w:val="4"/>
+              </w:numPr>
+              <w:rPr>
+                <w:rFonts w:ascii="Pericles" w:hAnsi="Pericles"/>
+                <w:sz w:val="20"/>
+                <w:szCs w:val="20"/>
+              </w:rPr>
+            </w:pPr>
+            <w:r>
+              <w:rPr>
+                <w:rFonts w:ascii="Pericles" w:hAnsi="Pericles"/>
+                <w:sz w:val="20"/>
+                <w:szCs w:val="20"/>
+              </w:rPr>
+              <w:t>-1 Wit</w:t>
+            </w:r>
+          </w:p>
+          <w:p>
+            <w:pPr>
+              <w:pStyle w:val="ListParagraph"/>
+              <w:numPr>
+                <w:ilvl w:val="0"/>
+                <w:numId w:val="4"/>
+              </w:numPr>
+              <w:rPr>
+                <w:rFonts w:ascii="Pericles" w:hAnsi="Pericles"/>
+                <w:sz w:val="20"/>
+                <w:szCs w:val="20"/>
+              </w:rPr>
+            </w:pPr>
+            <w:r>
+              <w:rPr>
+                <w:rFonts w:ascii="Pericles" w:hAnsi="Pericles"/>
+                <w:sz w:val="20"/>
+                <w:szCs w:val="20"/>
+              </w:rPr>
+              <w:t>-1 Charisma</w:t>
+            </w:r>
+          </w:p>
+        </w:tc>
+        <w:tc>
+          <w:tcPr>
+            <w:tcW w:w="3785" w:type="dxa"/>
+          </w:tcPr>
+          <w:p>
+            <w:pPr>
+              <w:rPr>
+                <w:rFonts w:ascii="Pericles" w:hAnsi="Pericles"/>
+                <w:sz w:val="20"/>
+                <w:szCs w:val="20"/>
+              </w:rPr>
+            </w:pPr>
+            <w:r>
+              <w:rPr>
+                <w:rFonts w:ascii="Pericles" w:hAnsi="Pericles"/>
+                <w:sz w:val="20"/>
+                <w:szCs w:val="20"/>
+              </w:rPr>
+              <w:t>Traits:</w:t>
+            </w:r>
+          </w:p>
+          <w:p>
+            <w:pPr>
+              <w:numPr>
+                <w:ilvl w:val="0"/>
+                <w:numId w:val="6"/>
+              </w:numPr>
+              <w:rPr>
+                <w:rFonts w:ascii="Pericles" w:hAnsi="Pericles"/>
+                <w:sz w:val="20"/>
+                <w:szCs w:val="20"/>
+              </w:rPr>
+            </w:pPr>
+            <w:r>
+              <w:rPr>
+                <w:rFonts w:ascii="Pericles" w:hAnsi="Pericles"/>
+                <w:sz w:val="20"/>
+                <w:szCs w:val="20"/>
+              </w:rPr>
+              <w:t>Patron God (</w:t>
+            </w:r>
+            <w:proofErr w:type="spellStart"/>
+            <w:r>
+              <w:rPr>
+                <w:rFonts w:ascii="Pericles" w:hAnsi="Pericles"/>
+                <w:sz w:val="20"/>
+                <w:szCs w:val="20"/>
+              </w:rPr>
+              <w:t>Brul</w:t>
+            </w:r>
+            <w:proofErr w:type="spellEnd"/>
+            <w:r>
+              <w:rPr>
+                <w:rFonts w:ascii="Pericles" w:hAnsi="Pericles"/>
+                <w:sz w:val="20"/>
+                <w:szCs w:val="20"/>
+              </w:rPr>
+              <w:t>)</w:t>
+            </w:r>
+          </w:p>
+          <w:p>
+            <w:pPr>
+              <w:numPr>
+                <w:ilvl w:val="0"/>
+                <w:numId w:val="6"/>
+              </w:numPr>
+              <w:rPr>
+                <w:rFonts w:ascii="Pericles" w:hAnsi="Pericles"/>
+                <w:sz w:val="20"/>
+                <w:szCs w:val="20"/>
+              </w:rPr>
+            </w:pPr>
+            <w:r>
+              <w:rPr>
+                <w:rFonts w:ascii="Pericles" w:hAnsi="Pericles"/>
+                <w:sz w:val="20"/>
+                <w:szCs w:val="20"/>
+              </w:rPr>
+              <w:t>Resolute</w:t>
+            </w:r>
+          </w:p>
+        </w:tc>
+        <w:tc>
+          <w:tcPr>
+            <w:tcW w:w="3785" w:type="dxa"/>
+          </w:tcPr>
+          <w:p>
+            <w:pPr>
+              <w:rPr>
+                <w:rFonts w:ascii="Pericles" w:hAnsi="Pericles"/>
+                <w:sz w:val="20"/>
+                <w:szCs w:val="20"/>
+              </w:rPr>
+            </w:pPr>
+            <w:r>
+              <w:rPr>
+                <w:rFonts w:ascii="Pericles" w:hAnsi="Pericles"/>
+                <w:sz w:val="20"/>
+                <w:szCs w:val="20"/>
+              </w:rPr>
+              <w:t>Boons (choose one):</w:t>
+            </w:r>
+          </w:p>
+          <w:p>
+            <w:pPr>
+              <w:pStyle w:val="ListParagraph"/>
+              <w:numPr>
+                <w:ilvl w:val="0"/>
+                <w:numId w:val="8"/>
+              </w:numPr>
+              <w:rPr>
+                <w:rFonts w:ascii="Pericles" w:hAnsi="Pericles"/>
+                <w:sz w:val="20"/>
+                <w:szCs w:val="20"/>
+              </w:rPr>
+            </w:pPr>
+            <w:r>
+              <w:rPr>
+                <w:rFonts w:ascii="Pericles" w:hAnsi="Pericles"/>
+                <w:sz w:val="20"/>
+                <w:szCs w:val="20"/>
+              </w:rPr>
+              <w:t>Divine Favor (</w:t>
+            </w:r>
+            <w:proofErr w:type="spellStart"/>
+            <w:r>
+              <w:rPr>
+                <w:rFonts w:ascii="Pericles" w:hAnsi="Pericles"/>
+                <w:sz w:val="20"/>
+                <w:szCs w:val="20"/>
+              </w:rPr>
+              <w:t>Brul</w:t>
+            </w:r>
+            <w:proofErr w:type="spellEnd"/>
+            <w:r>
+              <w:rPr>
+                <w:rFonts w:ascii="Pericles" w:hAnsi="Pericles"/>
+                <w:sz w:val="20"/>
+                <w:szCs w:val="20"/>
+              </w:rPr>
+              <w:t>)</w:t>
+            </w:r>
+          </w:p>
+          <w:p>
+            <w:pPr>
+              <w:pStyle w:val="ListParagraph"/>
+              <w:numPr>
+                <w:ilvl w:val="0"/>
+                <w:numId w:val="8"/>
+              </w:numPr>
+              <w:rPr>
+                <w:rFonts w:ascii="Pericles" w:hAnsi="Pericles"/>
+                <w:sz w:val="20"/>
+                <w:szCs w:val="20"/>
+              </w:rPr>
+            </w:pPr>
+            <w:r>
+              <w:rPr>
+                <w:rFonts w:ascii="Pericles" w:hAnsi="Pericles"/>
+                <w:sz w:val="20"/>
+                <w:szCs w:val="20"/>
+              </w:rPr>
+              <w:t>Swift(1)</w:t>
+            </w:r>
+          </w:p>
+          <w:p>
+            <w:pPr>
+              <w:pStyle w:val="ListParagraph"/>
+              <w:numPr>
+                <w:ilvl w:val="0"/>
+                <w:numId w:val="8"/>
+              </w:numPr>
+              <w:rPr>
+                <w:rFonts w:ascii="Pericles" w:hAnsi="Pericles"/>
+                <w:sz w:val="20"/>
+                <w:szCs w:val="20"/>
+              </w:rPr>
+            </w:pPr>
+            <w:r>
+              <w:rPr>
+                <w:rFonts w:ascii="Pericles" w:hAnsi="Pericles"/>
+                <w:sz w:val="20"/>
+                <w:szCs w:val="20"/>
+              </w:rPr>
+              <w:t>Tough(4)</w:t>
+            </w:r>
+          </w:p>
+        </w:tc>
+      </w:tr>
+    </w:tbl>
+    <w:p>
+      <w:pPr>
+        <w:rPr>
+          <w:rFonts w:ascii="Pericles" w:hAnsi="Pericles"/>
+          <w:sz w:val="20"/>
+          <w:szCs w:val="20"/>
+        </w:rPr>
+      </w:pPr>
+    </w:p>
+    <w:p>
+      <w:pPr>
+        <w:rPr>
+          <w:rFonts w:ascii="Pericles" w:hAnsi="Pericles"/>
+          <w:sz w:val="20"/>
+          <w:szCs w:val="20"/>
+        </w:rPr>
+      </w:pPr>
+      <w:r>
+        <w:rPr>
+          <w:noProof/>
+        </w:rPr>
+        <w:drawing>
+          <wp:anchor distT="0" distB="0" distL="114300" distR="114300" simplePos="0" relativeHeight="251666432" behindDoc="1" locked="0" layoutInCell="1" allowOverlap="1">
+            <wp:simplePos x="0" y="0"/>
+            <wp:positionH relativeFrom="margin">
+              <wp:posOffset>4800600</wp:posOffset>
+            </wp:positionH>
+            <wp:positionV relativeFrom="paragraph">
+              <wp:posOffset>5080</wp:posOffset>
+            </wp:positionV>
+            <wp:extent cx="1371600" cy="1657350"/>
+            <wp:effectExtent l="0" t="0" r="0" b="0"/>
+            <wp:wrapTight wrapText="left">
+              <wp:wrapPolygon edited="0">
+                <wp:start x="0" y="0"/>
+                <wp:lineTo x="0" y="21352"/>
+                <wp:lineTo x="21300" y="21352"/>
+                <wp:lineTo x="21300" y="0"/>
+                <wp:lineTo x="0" y="0"/>
+              </wp:wrapPolygon>
+            </wp:wrapTight>
+            <wp:docPr id="8" name="Picture 8" descr="Image result for jungle dwellers D&amp;D"/>
+            <wp:cNvGraphicFramePr>
+              <a:graphicFrameLocks xmlns:a="http://schemas.openxmlformats.org/drawingml/2006/main" noChangeAspect="1"/>
+            </wp:cNvGraphicFramePr>
+            <a:graphic xmlns:a="http://schemas.openxmlformats.org/drawingml/2006/main">
+              <a:graphicData uri="http://schemas.openxmlformats.org/drawingml/2006/picture">
+                <pic:pic xmlns:pic="http://schemas.openxmlformats.org/drawingml/2006/picture">
+                  <pic:nvPicPr>
+                    <pic:cNvPr id="0" name="Picture 1" descr="Image result for jungle dwellers D&amp;D"/>
+                    <pic:cNvPicPr>
+                      <a:picLocks noChangeAspect="1" noChangeArrowheads="1"/>
+                    </pic:cNvPicPr>
+                  </pic:nvPicPr>
+                  <pic:blipFill>
+                    <a:blip r:embed="rId15" cstate="print">
+                      <a:extLst>
+                        <a:ext uri="{28A0092B-C50C-407E-A947-70E740481C1C}">
+                          <a14:useLocalDpi xmlns:a14="http://schemas.microsoft.com/office/drawing/2010/main" val="0"/>
+                        </a:ext>
+                      </a:extLst>
+                    </a:blip>
+                    <a:srcRect/>
+                    <a:stretch>
+                      <a:fillRect/>
+                    </a:stretch>
+                  </pic:blipFill>
+                  <pic:spPr bwMode="auto">
+                    <a:xfrm>
+                      <a:off x="0" y="0"/>
+                      <a:ext cx="1371600" cy="1657350"/>
+                    </a:xfrm>
+                    <a:prstGeom prst="rect">
+                      <a:avLst/>
+                    </a:prstGeom>
+                    <a:noFill/>
+                    <a:ln>
+                      <a:noFill/>
+                    </a:ln>
+                  </pic:spPr>
+                </pic:pic>
+              </a:graphicData>
+            </a:graphic>
+            <wp14:sizeRelH relativeFrom="margin">
+              <wp14:pctWidth>0</wp14:pctWidth>
+            </wp14:sizeRelH>
+            <wp14:sizeRelV relativeFrom="margin">
+              <wp14:pctHeight>0</wp14:pctHeight>
+            </wp14:sizeRelV>
+          </wp:anchor>
+        </w:drawing>
+      </w:r>
+      <w:proofErr w:type="spellStart"/>
+      <w:r>
+        <w:rPr>
+          <w:rFonts w:ascii="Pericles" w:hAnsi="Pericles"/>
+          <w:b/>
+          <w:sz w:val="20"/>
+          <w:szCs w:val="20"/>
+          <w:u w:val="single"/>
+        </w:rPr>
+        <w:t>Vnaar</w:t>
+      </w:r>
+      <w:proofErr w:type="spellEnd"/>
+      <w:r>
+        <w:rPr>
+          <w:rFonts w:ascii="Pericles" w:hAnsi="Pericles"/>
+          <w:sz w:val="20"/>
+          <w:szCs w:val="20"/>
+        </w:rPr>
+        <w:t xml:space="preserve"> </w:t>
+      </w:r>
+      <w:r>
+        <w:rPr>
+          <w:rFonts w:ascii="Arial" w:hAnsi="Arial" w:cs="Arial"/>
+          <w:sz w:val="20"/>
+          <w:szCs w:val="20"/>
+        </w:rPr>
+        <w:t>–</w:t>
+      </w:r>
+      <w:r>
+        <w:rPr>
+          <w:rFonts w:ascii="Pericles" w:hAnsi="Pericles"/>
+          <w:sz w:val="20"/>
+          <w:szCs w:val="20"/>
+        </w:rPr>
+        <w:t xml:space="preserve"> The </w:t>
+      </w:r>
+      <w:proofErr w:type="spellStart"/>
+      <w:r>
+        <w:rPr>
+          <w:rFonts w:ascii="Pericles" w:hAnsi="Pericles"/>
+          <w:sz w:val="20"/>
+          <w:szCs w:val="20"/>
+        </w:rPr>
+        <w:t>Vnaar</w:t>
+      </w:r>
+      <w:proofErr w:type="spellEnd"/>
+      <w:r>
+        <w:rPr>
+          <w:rFonts w:ascii="Pericles" w:hAnsi="Pericles"/>
+          <w:sz w:val="20"/>
+          <w:szCs w:val="20"/>
+        </w:rPr>
+        <w:t xml:space="preserve"> </w:t>
+      </w:r>
+      <w:r>
+        <w:rPr>
+          <w:rFonts w:ascii="Pericles" w:hAnsi="Pericles"/>
+          <w:sz w:val="20"/>
+          <w:szCs w:val="20"/>
+        </w:rPr>
+        <w:t xml:space="preserve">are a tribal society that live in the dense, tropical forests that dominate southwest </w:t>
+      </w:r>
+      <w:proofErr w:type="spellStart"/>
+      <w:r>
+        <w:rPr>
+          <w:rFonts w:ascii="Pericles" w:hAnsi="Pericles"/>
+          <w:sz w:val="20"/>
+          <w:szCs w:val="20"/>
+        </w:rPr>
+        <w:t>Anthis</w:t>
+      </w:r>
+      <w:proofErr w:type="spellEnd"/>
+      <w:r>
+        <w:rPr>
+          <w:rFonts w:ascii="Pericles" w:hAnsi="Pericles"/>
+          <w:sz w:val="20"/>
+          <w:szCs w:val="20"/>
+        </w:rPr>
+        <w:t xml:space="preserve">. Because of the many dangerous predators in their homeland, they have learned to live closely with nature and blend in with their surroundings. </w:t>
+      </w:r>
+    </w:p>
+    <w:p>
+      <w:pPr>
+        <w:rPr>
+          <w:rFonts w:ascii="Pericles" w:hAnsi="Pericles"/>
+          <w:sz w:val="20"/>
+          <w:szCs w:val="20"/>
+        </w:rPr>
+      </w:pPr>
+    </w:p>
+    <w:p>
+      <w:pPr>
+        <w:rPr>
+          <w:rFonts w:ascii="Pericles" w:hAnsi="Pericles"/>
+          <w:sz w:val="20"/>
+          <w:szCs w:val="20"/>
+        </w:rPr>
+      </w:pPr>
+    </w:p>
+    <w:p>
+      <w:pPr>
+        <w:rPr>
+          <w:rFonts w:ascii="Pericles" w:hAnsi="Pericles"/>
+          <w:sz w:val="20"/>
+          <w:szCs w:val="20"/>
+        </w:rPr>
+      </w:pPr>
+    </w:p>
+    <w:tbl>
+      <w:tblPr>
+        <w:tblStyle w:val="TableGrid"/>
+        <w:tblW w:w="9725" w:type="dxa"/>
+        <w:tblLook w:val="04A0" w:firstRow="1" w:lastRow="0" w:firstColumn="1" w:lastColumn="0" w:noHBand="0" w:noVBand="1"/>
+      </w:tblPr>
+      <w:tblGrid>
+        <w:gridCol w:w="2155"/>
+        <w:gridCol w:w="3785"/>
+        <w:gridCol w:w="3785"/>
+      </w:tblGrid>
+      <w:tr>
+        <w:tc>
+          <w:tcPr>
+            <w:tcW w:w="9725" w:type="dxa"/>
+            <w:gridSpan w:val="3"/>
+          </w:tcPr>
+          <w:p>
+            <w:pPr>
+              <w:rPr>
+                <w:rFonts w:ascii="Pericles" w:hAnsi="Pericles"/>
+                <w:b/>
+                <w:sz w:val="20"/>
+                <w:szCs w:val="20"/>
+              </w:rPr>
+            </w:pPr>
+            <w:proofErr w:type="spellStart"/>
+            <w:r>
+              <w:rPr>
+                <w:rFonts w:ascii="Pericles" w:hAnsi="Pericles"/>
+                <w:b/>
+                <w:sz w:val="20"/>
+                <w:szCs w:val="20"/>
+              </w:rPr>
+              <w:t>Vnaar</w:t>
+            </w:r>
+            <w:proofErr w:type="spellEnd"/>
+            <w:r>
+              <w:rPr>
+                <w:rFonts w:ascii="Pericles" w:hAnsi="Pericles"/>
+                <w:b/>
+                <w:sz w:val="20"/>
+                <w:szCs w:val="20"/>
+              </w:rPr>
+              <w:t xml:space="preserve"> Racial Modifiers</w:t>
+            </w:r>
+          </w:p>
+        </w:tc>
+      </w:tr>
+      <w:tr>
+        <w:tc>
+          <w:tcPr>
+            <w:tcW w:w="2155" w:type="dxa"/>
+          </w:tcPr>
+          <w:p>
+            <w:pPr>
+              <w:rPr>
+                <w:rFonts w:ascii="Pericles" w:hAnsi="Pericles"/>
+                <w:sz w:val="20"/>
+                <w:szCs w:val="20"/>
+              </w:rPr>
+            </w:pPr>
+            <w:r>
+              <w:rPr>
+                <w:rFonts w:ascii="Pericles" w:hAnsi="Pericles"/>
+                <w:sz w:val="20"/>
+                <w:szCs w:val="20"/>
+              </w:rPr>
+              <w:t>Stats:</w:t>
+            </w:r>
+          </w:p>
+          <w:p>
+            <w:pPr>
+              <w:pStyle w:val="ListParagraph"/>
+              <w:numPr>
+                <w:ilvl w:val="0"/>
+                <w:numId w:val="4"/>
+              </w:numPr>
+              <w:rPr>
+                <w:rFonts w:ascii="Pericles" w:hAnsi="Pericles"/>
+                <w:sz w:val="20"/>
+                <w:szCs w:val="20"/>
+              </w:rPr>
+            </w:pPr>
+            <w:r>
+              <w:rPr>
+                <w:rFonts w:ascii="Pericles" w:hAnsi="Pericles"/>
+                <w:sz w:val="20"/>
+                <w:szCs w:val="20"/>
+              </w:rPr>
+              <w:t>+1 Skill</w:t>
+            </w:r>
+          </w:p>
+          <w:p>
+            <w:pPr>
+              <w:pStyle w:val="ListParagraph"/>
+              <w:numPr>
+                <w:ilvl w:val="0"/>
+                <w:numId w:val="4"/>
+              </w:numPr>
+              <w:rPr>
+                <w:rFonts w:ascii="Pericles" w:hAnsi="Pericles"/>
+                <w:sz w:val="20"/>
+                <w:szCs w:val="20"/>
+              </w:rPr>
+            </w:pPr>
+            <w:r>
+              <w:rPr>
+                <w:rFonts w:ascii="Pericles" w:hAnsi="Pericles"/>
+                <w:sz w:val="20"/>
+                <w:szCs w:val="20"/>
+              </w:rPr>
+              <w:t>+1 Toughness</w:t>
+            </w:r>
+          </w:p>
+          <w:p>
+            <w:pPr>
+              <w:pStyle w:val="ListParagraph"/>
+              <w:numPr>
+                <w:ilvl w:val="0"/>
+                <w:numId w:val="4"/>
+              </w:numPr>
+              <w:rPr>
+                <w:rFonts w:ascii="Pericles" w:hAnsi="Pericles"/>
+                <w:sz w:val="20"/>
+                <w:szCs w:val="20"/>
+              </w:rPr>
+            </w:pPr>
+            <w:r>
+              <w:rPr>
+                <w:rFonts w:ascii="Pericles" w:hAnsi="Pericles"/>
+                <w:sz w:val="20"/>
+                <w:szCs w:val="20"/>
+              </w:rPr>
+              <w:t>-1 Wit</w:t>
+            </w:r>
+          </w:p>
+          <w:p>
+            <w:pPr>
+              <w:pStyle w:val="ListParagraph"/>
+              <w:numPr>
+                <w:ilvl w:val="0"/>
+                <w:numId w:val="4"/>
+              </w:numPr>
+              <w:rPr>
+                <w:rFonts w:ascii="Pericles" w:hAnsi="Pericles"/>
+                <w:sz w:val="20"/>
+                <w:szCs w:val="20"/>
+              </w:rPr>
+            </w:pPr>
+            <w:r>
+              <w:rPr>
+                <w:rFonts w:ascii="Pericles" w:hAnsi="Pericles"/>
+                <w:sz w:val="20"/>
+                <w:szCs w:val="20"/>
+              </w:rPr>
+              <w:t>-1 Power</w:t>
+            </w:r>
+          </w:p>
+        </w:tc>
+        <w:tc>
+          <w:tcPr>
+            <w:tcW w:w="3785" w:type="dxa"/>
+          </w:tcPr>
+          <w:p>
+            <w:pPr>
+              <w:rPr>
+                <w:rFonts w:ascii="Pericles" w:hAnsi="Pericles"/>
+                <w:sz w:val="20"/>
+                <w:szCs w:val="20"/>
+              </w:rPr>
+            </w:pPr>
+            <w:r>
+              <w:rPr>
+                <w:rFonts w:ascii="Pericles" w:hAnsi="Pericles"/>
+                <w:sz w:val="20"/>
+                <w:szCs w:val="20"/>
+              </w:rPr>
+              <w:t>Traits:</w:t>
+            </w:r>
+          </w:p>
+          <w:p>
+            <w:pPr>
+              <w:numPr>
+                <w:ilvl w:val="0"/>
+                <w:numId w:val="6"/>
+              </w:numPr>
+              <w:rPr>
+                <w:rFonts w:ascii="Pericles" w:hAnsi="Pericles"/>
+                <w:sz w:val="20"/>
+                <w:szCs w:val="20"/>
+              </w:rPr>
+            </w:pPr>
+            <w:r>
+              <w:rPr>
+                <w:rFonts w:ascii="Pericles" w:hAnsi="Pericles"/>
+                <w:sz w:val="20"/>
+                <w:szCs w:val="20"/>
+              </w:rPr>
+              <w:t>Blend with Nature</w:t>
+            </w:r>
+          </w:p>
+          <w:p>
+            <w:pPr>
+              <w:numPr>
+                <w:ilvl w:val="0"/>
+                <w:numId w:val="6"/>
+              </w:numPr>
+              <w:rPr>
+                <w:rFonts w:ascii="Pericles" w:hAnsi="Pericles"/>
+                <w:sz w:val="20"/>
+                <w:szCs w:val="20"/>
+              </w:rPr>
+            </w:pPr>
+            <w:r>
+              <w:rPr>
+                <w:rFonts w:ascii="Pericles" w:hAnsi="Pericles"/>
+                <w:sz w:val="20"/>
+                <w:szCs w:val="20"/>
+              </w:rPr>
+              <w:t>Natural Climbers</w:t>
+            </w:r>
+          </w:p>
+          <w:p>
+            <w:pPr>
+              <w:numPr>
+                <w:ilvl w:val="0"/>
+                <w:numId w:val="6"/>
+              </w:numPr>
+              <w:rPr>
+                <w:rFonts w:ascii="Pericles" w:hAnsi="Pericles"/>
+                <w:sz w:val="20"/>
+                <w:szCs w:val="20"/>
+              </w:rPr>
+            </w:pPr>
+            <w:r>
+              <w:rPr>
+                <w:rFonts w:ascii="Pericles" w:hAnsi="Pericles"/>
+                <w:sz w:val="20"/>
+                <w:szCs w:val="20"/>
+              </w:rPr>
+              <w:t>Patron God (</w:t>
+            </w:r>
+            <w:proofErr w:type="spellStart"/>
+            <w:r>
+              <w:rPr>
+                <w:rFonts w:ascii="Pericles" w:hAnsi="Pericles"/>
+                <w:sz w:val="20"/>
+                <w:szCs w:val="20"/>
+              </w:rPr>
+              <w:t>Hegre</w:t>
+            </w:r>
+            <w:proofErr w:type="spellEnd"/>
+            <w:r>
+              <w:rPr>
+                <w:rFonts w:ascii="Pericles" w:hAnsi="Pericles"/>
+                <w:sz w:val="20"/>
+                <w:szCs w:val="20"/>
+              </w:rPr>
+              <w:t>)</w:t>
+            </w:r>
+          </w:p>
+          <w:p>
+            <w:pPr>
+              <w:numPr>
+                <w:ilvl w:val="0"/>
+                <w:numId w:val="6"/>
+              </w:numPr>
+              <w:rPr>
+                <w:rFonts w:ascii="Pericles" w:hAnsi="Pericles"/>
+                <w:sz w:val="20"/>
+                <w:szCs w:val="20"/>
+              </w:rPr>
+            </w:pPr>
+            <w:r>
+              <w:rPr>
+                <w:rFonts w:ascii="Pericles" w:hAnsi="Pericles"/>
+                <w:sz w:val="20"/>
+                <w:szCs w:val="20"/>
+              </w:rPr>
+              <w:t>Swift(1)</w:t>
+            </w:r>
+          </w:p>
+        </w:tc>
+        <w:tc>
+          <w:tcPr>
+            <w:tcW w:w="3785" w:type="dxa"/>
+          </w:tcPr>
+          <w:p>
+            <w:pPr>
+              <w:rPr>
+                <w:rFonts w:ascii="Pericles" w:hAnsi="Pericles"/>
+                <w:sz w:val="20"/>
+                <w:szCs w:val="20"/>
+              </w:rPr>
+            </w:pPr>
+            <w:r>
+              <w:rPr>
+                <w:rFonts w:ascii="Pericles" w:hAnsi="Pericles"/>
+                <w:sz w:val="20"/>
+                <w:szCs w:val="20"/>
+              </w:rPr>
+              <w:t>Boons (choose one):</w:t>
+            </w:r>
+          </w:p>
+          <w:p>
+            <w:pPr>
+              <w:pStyle w:val="ListParagraph"/>
+              <w:numPr>
+                <w:ilvl w:val="0"/>
+                <w:numId w:val="8"/>
+              </w:numPr>
+              <w:rPr>
+                <w:rFonts w:ascii="Pericles" w:hAnsi="Pericles"/>
+                <w:sz w:val="20"/>
+                <w:szCs w:val="20"/>
+              </w:rPr>
+            </w:pPr>
+            <w:r>
+              <w:rPr>
+                <w:rFonts w:ascii="Pericles" w:hAnsi="Pericles"/>
+                <w:sz w:val="20"/>
+                <w:szCs w:val="20"/>
+              </w:rPr>
+              <w:t>Animal Companion</w:t>
+            </w:r>
+          </w:p>
+          <w:p>
+            <w:pPr>
+              <w:pStyle w:val="ListParagraph"/>
+              <w:numPr>
+                <w:ilvl w:val="0"/>
+                <w:numId w:val="8"/>
+              </w:numPr>
+              <w:rPr>
+                <w:rFonts w:ascii="Pericles" w:hAnsi="Pericles"/>
+                <w:sz w:val="20"/>
+                <w:szCs w:val="20"/>
+              </w:rPr>
+            </w:pPr>
+            <w:r>
+              <w:rPr>
+                <w:rFonts w:ascii="Pericles" w:hAnsi="Pericles"/>
+                <w:sz w:val="20"/>
+                <w:szCs w:val="20"/>
+              </w:rPr>
+              <w:t>Divine Favor (</w:t>
+            </w:r>
+            <w:proofErr w:type="spellStart"/>
+            <w:r>
+              <w:rPr>
+                <w:rFonts w:ascii="Pericles" w:hAnsi="Pericles"/>
+                <w:sz w:val="20"/>
+                <w:szCs w:val="20"/>
+              </w:rPr>
+              <w:t>Hegre</w:t>
+            </w:r>
+            <w:proofErr w:type="spellEnd"/>
+            <w:r>
+              <w:rPr>
+                <w:rFonts w:ascii="Pericles" w:hAnsi="Pericles"/>
+                <w:sz w:val="20"/>
+                <w:szCs w:val="20"/>
+              </w:rPr>
+              <w:t>)</w:t>
+            </w:r>
+          </w:p>
+          <w:p>
+            <w:pPr>
+              <w:pStyle w:val="ListParagraph"/>
+              <w:numPr>
+                <w:ilvl w:val="0"/>
+                <w:numId w:val="8"/>
+              </w:numPr>
+              <w:rPr>
+                <w:rFonts w:ascii="Pericles" w:hAnsi="Pericles"/>
+                <w:sz w:val="20"/>
+                <w:szCs w:val="20"/>
+              </w:rPr>
+            </w:pPr>
+            <w:r>
+              <w:rPr>
+                <w:rFonts w:ascii="Pericles" w:hAnsi="Pericles"/>
+                <w:sz w:val="20"/>
+                <w:szCs w:val="20"/>
+              </w:rPr>
+              <w:t>Tough(3)</w:t>
+            </w:r>
+          </w:p>
+        </w:tc>
+      </w:tr>
+    </w:tbl>
+    <w:p>
+      <w:pPr>
+        <w:rPr>
+          <w:rFonts w:ascii="Pericles" w:hAnsi="Pericles"/>
+          <w:sz w:val="20"/>
+          <w:szCs w:val="20"/>
+        </w:rPr>
+      </w:pPr>
+    </w:p>
+    <w:p>
+      <w:pPr>
+        <w:rPr>
+          <w:rFonts w:ascii="Pericles" w:hAnsi="Pericles"/>
+          <w:b/>
+          <w:sz w:val="24"/>
+          <w:szCs w:val="20"/>
+        </w:rPr>
+      </w:pPr>
+      <w:r>
+        <w:rPr>
+          <w:rFonts w:ascii="Pericles" w:hAnsi="Pericles"/>
+          <w:b/>
+          <w:sz w:val="24"/>
+          <w:szCs w:val="20"/>
+        </w:rPr>
+        <w:t>Backgrounds</w:t>
+      </w:r>
+    </w:p>
+    <w:p>
+      <w:pPr>
+        <w:rPr>
+          <w:rFonts w:ascii="Pericles" w:hAnsi="Pericles"/>
+          <w:sz w:val="20"/>
+          <w:szCs w:val="20"/>
+        </w:rPr>
+      </w:pPr>
+      <w:r>
+        <w:rPr>
+          <w:rFonts w:ascii="Pericles" w:hAnsi="Pericles"/>
+          <w:sz w:val="20"/>
+          <w:szCs w:val="20"/>
+        </w:rPr>
+        <w:t>Once you have chosen a race, you must choose a background for your character. Each background represents the circumstances where your character spent his formative years. It could be where he grew up, where he received his most important training, or his most recent profession before becoming a hero.</w:t>
+      </w:r>
+    </w:p>
+    <w:p>
+      <w:pPr>
+        <w:rPr>
+          <w:rFonts w:ascii="Pericles" w:hAnsi="Pericles"/>
+          <w:sz w:val="20"/>
+          <w:szCs w:val="20"/>
+        </w:rPr>
+      </w:pPr>
+      <w:r>
+        <w:rPr>
+          <w:rFonts w:ascii="Pericles" w:hAnsi="Pericles"/>
+          <w:sz w:val="20"/>
+          <w:szCs w:val="20"/>
+        </w:rPr>
+        <w:lastRenderedPageBreak/>
+        <w:t>Each background gives your character 4 skills (with a +1 background bonus) and 2 perks.</w:t>
+      </w:r>
+      <w:bookmarkStart w:id="0" w:name="_GoBack"/>
+      <w:bookmarkEnd w:id="0"/>
     </w:p>
     <w:p>
       <w:pPr>
@@ -8198,4 +10185,16 @@
     </a:ext>
   </a:extLst>
 </a:theme>
+</file>
+
+<file path=customXml/item1.xml><?xml version="1.0" encoding="utf-8"?>
+<b:Sources xmlns:b="http://schemas.openxmlformats.org/officeDocument/2006/bibliography" xmlns="http://schemas.openxmlformats.org/officeDocument/2006/bibliography" SelectedStyle="\APASixthEditionOfficeOnline.xsl" StyleName="APA" Version="6"/>
+</file>
+
+<file path=customXml/itemProps1.xml><?xml version="1.0" encoding="utf-8"?>
+<ds:datastoreItem xmlns:ds="http://schemas.openxmlformats.org/officeDocument/2006/customXml" ds:itemID="{71D5FD1B-D1B5-4AEB-B68F-F75DCCAE6C9E}">
+  <ds:schemaRefs>
+    <ds:schemaRef ds:uri="http://schemas.openxmlformats.org/officeDocument/2006/bibliography"/>
+  </ds:schemaRefs>
+</ds:datastoreItem>
 </file>
</xml_diff>

<commit_message>
Added 2 new races
</commit_message>
<xml_diff>
--- a/RBNew/AnthisDraft.docx
+++ b/RBNew/AnthisDraft.docx
@@ -3185,6 +3185,136 @@
           <w:szCs w:val="20"/>
         </w:rPr>
       </w:pPr>
+      <w:r>
+        <w:rPr>
+          <w:noProof/>
+        </w:rPr>
+        <w:lastRenderedPageBreak/>
+        <w:drawing>
+          <wp:anchor distT="0" distB="0" distL="114300" distR="114300" simplePos="0" relativeHeight="251669504" behindDoc="0" locked="0" layoutInCell="1" allowOverlap="1">
+            <wp:simplePos x="0" y="0"/>
+            <wp:positionH relativeFrom="column">
+              <wp:posOffset>0</wp:posOffset>
+            </wp:positionH>
+            <wp:positionV relativeFrom="paragraph">
+              <wp:posOffset>0</wp:posOffset>
+            </wp:positionV>
+            <wp:extent cx="1188720" cy="1645920"/>
+            <wp:effectExtent l="0" t="0" r="0" b="0"/>
+            <wp:wrapSquare wrapText="bothSides"/>
+            <wp:docPr id="12" name="Picture 12" descr="Image result for bronze age D&amp;D"/>
+            <wp:cNvGraphicFramePr>
+              <a:graphicFrameLocks xmlns:a="http://schemas.openxmlformats.org/drawingml/2006/main" noChangeAspect="1"/>
+            </wp:cNvGraphicFramePr>
+            <a:graphic xmlns:a="http://schemas.openxmlformats.org/drawingml/2006/main">
+              <a:graphicData uri="http://schemas.openxmlformats.org/drawingml/2006/picture">
+                <pic:pic xmlns:pic="http://schemas.openxmlformats.org/drawingml/2006/picture">
+                  <pic:nvPicPr>
+                    <pic:cNvPr id="0" name="Picture 2" descr="Image result for bronze age D&amp;D"/>
+                    <pic:cNvPicPr>
+                      <a:picLocks noChangeAspect="1" noChangeArrowheads="1"/>
+                    </pic:cNvPicPr>
+                  </pic:nvPicPr>
+                  <pic:blipFill>
+                    <a:blip r:embed="rId8" cstate="print">
+                      <a:extLst>
+                        <a:ext uri="{28A0092B-C50C-407E-A947-70E740481C1C}">
+                          <a14:useLocalDpi xmlns:a14="http://schemas.microsoft.com/office/drawing/2010/main" val="0"/>
+                        </a:ext>
+                      </a:extLst>
+                    </a:blip>
+                    <a:srcRect/>
+                    <a:stretch>
+                      <a:fillRect/>
+                    </a:stretch>
+                  </pic:blipFill>
+                  <pic:spPr bwMode="auto">
+                    <a:xfrm>
+                      <a:off x="0" y="0"/>
+                      <a:ext cx="1188720" cy="1645920"/>
+                    </a:xfrm>
+                    <a:prstGeom prst="rect">
+                      <a:avLst/>
+                    </a:prstGeom>
+                    <a:noFill/>
+                    <a:ln>
+                      <a:noFill/>
+                    </a:ln>
+                  </pic:spPr>
+                </pic:pic>
+              </a:graphicData>
+            </a:graphic>
+            <wp14:sizeRelH relativeFrom="margin">
+              <wp14:pctWidth>0</wp14:pctWidth>
+            </wp14:sizeRelH>
+            <wp14:sizeRelV relativeFrom="margin">
+              <wp14:pctHeight>0</wp14:pctHeight>
+            </wp14:sizeRelV>
+          </wp:anchor>
+        </w:drawing>
+      </w:r>
+      <w:proofErr w:type="spellStart"/>
+      <w:r>
+        <w:rPr>
+          <w:rFonts w:ascii="Pericles" w:hAnsi="Pericles"/>
+          <w:b/>
+          <w:sz w:val="20"/>
+          <w:szCs w:val="20"/>
+          <w:u w:val="single"/>
+        </w:rPr>
+        <w:t>Cividi</w:t>
+      </w:r>
+      <w:proofErr w:type="spellEnd"/>
+      <w:r>
+        <w:rPr>
+          <w:rFonts w:ascii="Pericles" w:hAnsi="Pericles"/>
+          <w:sz w:val="20"/>
+          <w:szCs w:val="20"/>
+        </w:rPr>
+        <w:t xml:space="preserve"> </w:t>
+      </w:r>
+      <w:r>
+        <w:rPr>
+          <w:rFonts w:ascii="Arial" w:hAnsi="Arial" w:cs="Arial"/>
+          <w:sz w:val="20"/>
+          <w:szCs w:val="20"/>
+        </w:rPr>
+        <w:t>–</w:t>
+      </w:r>
+      <w:r>
+        <w:rPr>
+          <w:rFonts w:ascii="Pericles" w:hAnsi="Pericles"/>
+          <w:sz w:val="20"/>
+          <w:szCs w:val="20"/>
+        </w:rPr>
+        <w:t xml:space="preserve"> The </w:t>
+      </w:r>
+      <w:proofErr w:type="spellStart"/>
+      <w:r>
+        <w:rPr>
+          <w:rFonts w:ascii="Pericles" w:hAnsi="Pericles"/>
+          <w:sz w:val="20"/>
+          <w:szCs w:val="20"/>
+        </w:rPr>
+        <w:t>Cividi</w:t>
+      </w:r>
+      <w:proofErr w:type="spellEnd"/>
+      <w:r>
+        <w:rPr>
+          <w:rFonts w:ascii="Pericles" w:hAnsi="Pericles"/>
+          <w:sz w:val="20"/>
+          <w:szCs w:val="20"/>
+        </w:rPr>
+        <w:t xml:space="preserve"> are the remnants of the human servants of the Old Elvish Empire. After Shadow was defeated, the small remaining human settlements quickly recovered, and humanity inherited the broken </w:t>
+      </w:r>
+      <w:r>
+        <w:rPr>
+          <w:rFonts w:ascii="Pericles" w:hAnsi="Pericles"/>
+          <w:sz w:val="20"/>
+          <w:szCs w:val="20"/>
+        </w:rPr>
+        <w:t>ruins of the elven cities.</w:t>
+      </w:r>
     </w:p>
     <w:p>
       <w:pPr>
@@ -3196,9 +3326,450 @@
       </w:pPr>
       <w:r>
         <w:rPr>
+          <w:rFonts w:ascii="Pericles" w:hAnsi="Pericles"/>
+          <w:sz w:val="20"/>
+          <w:szCs w:val="20"/>
+        </w:rPr>
+        <w:t xml:space="preserve">The </w:t>
+      </w:r>
+      <w:proofErr w:type="spellStart"/>
+      <w:r>
+        <w:rPr>
+          <w:rFonts w:ascii="Pericles" w:hAnsi="Pericles"/>
+          <w:sz w:val="20"/>
+          <w:szCs w:val="20"/>
+        </w:rPr>
+        <w:t>Cividi</w:t>
+      </w:r>
+      <w:proofErr w:type="spellEnd"/>
+      <w:r>
+        <w:rPr>
+          <w:rFonts w:ascii="Pericles" w:hAnsi="Pericles"/>
+          <w:sz w:val="20"/>
+          <w:szCs w:val="20"/>
+        </w:rPr>
+        <w:t xml:space="preserve"> consider themselves to be the caretakers of the legacy of the elves. Since the elves have mostly retreated from the world, the </w:t>
+      </w:r>
+      <w:proofErr w:type="spellStart"/>
+      <w:r>
+        <w:rPr>
+          <w:rFonts w:ascii="Pericles" w:hAnsi="Pericles"/>
+          <w:sz w:val="20"/>
+          <w:szCs w:val="20"/>
+        </w:rPr>
+        <w:t>Cividi</w:t>
+      </w:r>
+      <w:proofErr w:type="spellEnd"/>
+      <w:r>
+        <w:rPr>
+          <w:rFonts w:ascii="Pericles" w:hAnsi="Pericles"/>
+          <w:sz w:val="20"/>
+          <w:szCs w:val="20"/>
+        </w:rPr>
+        <w:t xml:space="preserve"> have taken the responsibility to recreate the empire </w:t>
+      </w:r>
+      <w:r>
+        <w:rPr>
+          <w:rFonts w:ascii="Arial" w:hAnsi="Arial" w:cs="Arial"/>
+          <w:sz w:val="20"/>
+          <w:szCs w:val="20"/>
+        </w:rPr>
+        <w:t>–</w:t>
+      </w:r>
+      <w:r>
+        <w:rPr>
+          <w:rFonts w:ascii="Pericles" w:hAnsi="Pericles"/>
+          <w:sz w:val="20"/>
+          <w:szCs w:val="20"/>
+        </w:rPr>
+        <w:t xml:space="preserve"> by force if necessary.</w:t>
+      </w:r>
+    </w:p>
+    <w:p>
+      <w:pPr>
+        <w:rPr>
+          <w:rFonts w:ascii="Pericles" w:hAnsi="Pericles"/>
+          <w:sz w:val="20"/>
+          <w:szCs w:val="20"/>
+        </w:rPr>
+      </w:pPr>
+    </w:p>
+    <w:tbl>
+      <w:tblPr>
+        <w:tblStyle w:val="TableGrid"/>
+        <w:tblW w:w="9725" w:type="dxa"/>
+        <w:tblLook w:val="04A0" w:firstRow="1" w:lastRow="0" w:firstColumn="1" w:lastColumn="0" w:noHBand="0" w:noVBand="1"/>
+      </w:tblPr>
+      <w:tblGrid>
+        <w:gridCol w:w="2155"/>
+        <w:gridCol w:w="3785"/>
+        <w:gridCol w:w="3785"/>
+      </w:tblGrid>
+      <w:tr>
+        <w:tc>
+          <w:tcPr>
+            <w:tcW w:w="9725" w:type="dxa"/>
+            <w:gridSpan w:val="3"/>
+          </w:tcPr>
+          <w:p>
+            <w:pPr>
+              <w:rPr>
+                <w:rFonts w:ascii="Pericles" w:hAnsi="Pericles"/>
+                <w:b/>
+                <w:sz w:val="20"/>
+                <w:szCs w:val="20"/>
+              </w:rPr>
+            </w:pPr>
+            <w:proofErr w:type="spellStart"/>
+            <w:r>
+              <w:rPr>
+                <w:rFonts w:ascii="Pericles" w:hAnsi="Pericles"/>
+                <w:b/>
+                <w:sz w:val="20"/>
+                <w:szCs w:val="20"/>
+              </w:rPr>
+              <w:t>Cividi</w:t>
+            </w:r>
+            <w:proofErr w:type="spellEnd"/>
+            <w:r>
+              <w:rPr>
+                <w:rFonts w:ascii="Pericles" w:hAnsi="Pericles"/>
+                <w:b/>
+                <w:sz w:val="20"/>
+                <w:szCs w:val="20"/>
+              </w:rPr>
+              <w:t xml:space="preserve"> Racial Modifiers</w:t>
+            </w:r>
+          </w:p>
+        </w:tc>
+      </w:tr>
+      <w:tr>
+        <w:tc>
+          <w:tcPr>
+            <w:tcW w:w="2155" w:type="dxa"/>
+          </w:tcPr>
+          <w:p>
+            <w:pPr>
+              <w:rPr>
+                <w:rFonts w:ascii="Pericles" w:hAnsi="Pericles"/>
+                <w:sz w:val="20"/>
+                <w:szCs w:val="20"/>
+              </w:rPr>
+            </w:pPr>
+            <w:r>
+              <w:rPr>
+                <w:rFonts w:ascii="Pericles" w:hAnsi="Pericles"/>
+                <w:sz w:val="20"/>
+                <w:szCs w:val="20"/>
+              </w:rPr>
+              <w:t>Stats:</w:t>
+            </w:r>
+          </w:p>
+          <w:p>
+            <w:pPr>
+              <w:pStyle w:val="ListParagraph"/>
+              <w:numPr>
+                <w:ilvl w:val="0"/>
+                <w:numId w:val="4"/>
+              </w:numPr>
+              <w:rPr>
+                <w:rFonts w:ascii="Pericles" w:hAnsi="Pericles"/>
+                <w:sz w:val="20"/>
+                <w:szCs w:val="20"/>
+              </w:rPr>
+            </w:pPr>
+            <w:r>
+              <w:rPr>
+                <w:rFonts w:ascii="Pericles" w:hAnsi="Pericles"/>
+                <w:sz w:val="20"/>
+                <w:szCs w:val="20"/>
+              </w:rPr>
+              <w:t>+1 Reflex</w:t>
+            </w:r>
+          </w:p>
+          <w:p>
+            <w:pPr>
+              <w:pStyle w:val="ListParagraph"/>
+              <w:numPr>
+                <w:ilvl w:val="0"/>
+                <w:numId w:val="4"/>
+              </w:numPr>
+              <w:rPr>
+                <w:rFonts w:ascii="Pericles" w:hAnsi="Pericles"/>
+                <w:sz w:val="20"/>
+                <w:szCs w:val="20"/>
+              </w:rPr>
+            </w:pPr>
+            <w:r>
+              <w:rPr>
+                <w:rFonts w:ascii="Pericles" w:hAnsi="Pericles"/>
+                <w:sz w:val="20"/>
+                <w:szCs w:val="20"/>
+              </w:rPr>
+              <w:t>+1 Charisma</w:t>
+            </w:r>
+          </w:p>
+          <w:p>
+            <w:pPr>
+              <w:pStyle w:val="ListParagraph"/>
+              <w:numPr>
+                <w:ilvl w:val="0"/>
+                <w:numId w:val="4"/>
+              </w:numPr>
+              <w:rPr>
+                <w:rFonts w:ascii="Pericles" w:hAnsi="Pericles"/>
+                <w:sz w:val="20"/>
+                <w:szCs w:val="20"/>
+              </w:rPr>
+            </w:pPr>
+            <w:r>
+              <w:rPr>
+                <w:rFonts w:ascii="Pericles" w:hAnsi="Pericles"/>
+                <w:sz w:val="20"/>
+                <w:szCs w:val="20"/>
+              </w:rPr>
+              <w:t>-1 Skill</w:t>
+            </w:r>
+          </w:p>
+          <w:p>
+            <w:pPr>
+              <w:pStyle w:val="ListParagraph"/>
+              <w:numPr>
+                <w:ilvl w:val="0"/>
+                <w:numId w:val="4"/>
+              </w:numPr>
+              <w:rPr>
+                <w:rFonts w:ascii="Pericles" w:hAnsi="Pericles"/>
+                <w:sz w:val="20"/>
+                <w:szCs w:val="20"/>
+              </w:rPr>
+            </w:pPr>
+            <w:r>
+              <w:rPr>
+                <w:rFonts w:ascii="Pericles" w:hAnsi="Pericles"/>
+                <w:sz w:val="20"/>
+                <w:szCs w:val="20"/>
+              </w:rPr>
+              <w:t>-1 Toughness</w:t>
+            </w:r>
+          </w:p>
+        </w:tc>
+        <w:tc>
+          <w:tcPr>
+            <w:tcW w:w="3785" w:type="dxa"/>
+          </w:tcPr>
+          <w:p>
+            <w:pPr>
+              <w:rPr>
+                <w:rFonts w:ascii="Pericles" w:hAnsi="Pericles"/>
+                <w:sz w:val="20"/>
+                <w:szCs w:val="20"/>
+              </w:rPr>
+            </w:pPr>
+            <w:r>
+              <w:rPr>
+                <w:rFonts w:ascii="Pericles" w:hAnsi="Pericles"/>
+                <w:sz w:val="20"/>
+                <w:szCs w:val="20"/>
+              </w:rPr>
+              <w:t>Traits:</w:t>
+            </w:r>
+          </w:p>
+          <w:p>
+            <w:pPr>
+              <w:numPr>
+                <w:ilvl w:val="0"/>
+                <w:numId w:val="6"/>
+              </w:numPr>
+              <w:rPr>
+                <w:rFonts w:ascii="Pericles" w:hAnsi="Pericles"/>
+                <w:sz w:val="20"/>
+                <w:szCs w:val="20"/>
+              </w:rPr>
+            </w:pPr>
+            <w:r>
+              <w:rPr>
+                <w:rFonts w:ascii="Pericles" w:hAnsi="Pericles"/>
+                <w:sz w:val="20"/>
+                <w:szCs w:val="20"/>
+              </w:rPr>
+              <w:t>City Folk</w:t>
+            </w:r>
+          </w:p>
+          <w:p>
+            <w:pPr>
+              <w:numPr>
+                <w:ilvl w:val="0"/>
+                <w:numId w:val="6"/>
+              </w:numPr>
+              <w:rPr>
+                <w:rFonts w:ascii="Pericles" w:hAnsi="Pericles"/>
+                <w:sz w:val="20"/>
+                <w:szCs w:val="20"/>
+              </w:rPr>
+            </w:pPr>
+            <w:r>
+              <w:rPr>
+                <w:rFonts w:ascii="Pericles" w:hAnsi="Pericles"/>
+                <w:sz w:val="20"/>
+                <w:szCs w:val="20"/>
+              </w:rPr>
+              <w:t>Midas Touched</w:t>
+            </w:r>
+            <w:bookmarkStart w:id="0" w:name="_GoBack"/>
+            <w:bookmarkEnd w:id="0"/>
+          </w:p>
+          <w:p>
+            <w:pPr>
+              <w:numPr>
+                <w:ilvl w:val="0"/>
+                <w:numId w:val="6"/>
+              </w:numPr>
+              <w:rPr>
+                <w:rFonts w:ascii="Pericles" w:hAnsi="Pericles"/>
+                <w:sz w:val="20"/>
+                <w:szCs w:val="20"/>
+              </w:rPr>
+            </w:pPr>
+            <w:r>
+              <w:rPr>
+                <w:rFonts w:ascii="Pericles" w:hAnsi="Pericles"/>
+                <w:sz w:val="20"/>
+                <w:szCs w:val="20"/>
+              </w:rPr>
+              <w:t>Patron God (Aquae or Lex)</w:t>
+            </w:r>
+          </w:p>
+          <w:p>
+            <w:pPr>
+              <w:rPr>
+                <w:rFonts w:ascii="Pericles" w:hAnsi="Pericles"/>
+                <w:sz w:val="20"/>
+                <w:szCs w:val="20"/>
+              </w:rPr>
+            </w:pPr>
+          </w:p>
+        </w:tc>
+        <w:tc>
+          <w:tcPr>
+            <w:tcW w:w="3785" w:type="dxa"/>
+          </w:tcPr>
+          <w:p>
+            <w:pPr>
+              <w:rPr>
+                <w:rFonts w:ascii="Pericles" w:hAnsi="Pericles"/>
+                <w:sz w:val="20"/>
+                <w:szCs w:val="20"/>
+              </w:rPr>
+            </w:pPr>
+            <w:r>
+              <w:rPr>
+                <w:rFonts w:ascii="Pericles" w:hAnsi="Pericles"/>
+                <w:sz w:val="20"/>
+                <w:szCs w:val="20"/>
+              </w:rPr>
+              <w:t>Boons (choose one):</w:t>
+            </w:r>
+          </w:p>
+          <w:p>
+            <w:pPr>
+              <w:pStyle w:val="ListParagraph"/>
+              <w:numPr>
+                <w:ilvl w:val="0"/>
+                <w:numId w:val="8"/>
+              </w:numPr>
+              <w:rPr>
+                <w:rFonts w:ascii="Pericles" w:hAnsi="Pericles"/>
+                <w:sz w:val="20"/>
+                <w:szCs w:val="20"/>
+              </w:rPr>
+            </w:pPr>
+            <w:r>
+              <w:rPr>
+                <w:rFonts w:ascii="Pericles" w:hAnsi="Pericles"/>
+                <w:sz w:val="20"/>
+                <w:szCs w:val="20"/>
+              </w:rPr>
+              <w:t>Amateur Alchemist</w:t>
+            </w:r>
+          </w:p>
+          <w:p>
+            <w:pPr>
+              <w:pStyle w:val="ListParagraph"/>
+              <w:numPr>
+                <w:ilvl w:val="0"/>
+                <w:numId w:val="8"/>
+              </w:numPr>
+              <w:rPr>
+                <w:rFonts w:ascii="Pericles" w:hAnsi="Pericles"/>
+                <w:sz w:val="20"/>
+                <w:szCs w:val="20"/>
+              </w:rPr>
+            </w:pPr>
+            <w:r>
+              <w:rPr>
+                <w:rFonts w:ascii="Pericles" w:hAnsi="Pericles"/>
+                <w:sz w:val="20"/>
+                <w:szCs w:val="20"/>
+              </w:rPr>
+              <w:t>Divine Favor (Aquae or Lex)</w:t>
+            </w:r>
+          </w:p>
+          <w:p>
+            <w:pPr>
+              <w:pStyle w:val="ListParagraph"/>
+              <w:numPr>
+                <w:ilvl w:val="0"/>
+                <w:numId w:val="8"/>
+              </w:numPr>
+              <w:rPr>
+                <w:rFonts w:ascii="Pericles" w:hAnsi="Pericles"/>
+                <w:sz w:val="20"/>
+                <w:szCs w:val="20"/>
+              </w:rPr>
+            </w:pPr>
+            <w:r>
+              <w:rPr>
+                <w:rFonts w:ascii="Pericles" w:hAnsi="Pericles"/>
+                <w:sz w:val="20"/>
+                <w:szCs w:val="20"/>
+              </w:rPr>
+              <w:t>Slaver</w:t>
+            </w:r>
+          </w:p>
+        </w:tc>
+      </w:tr>
+    </w:tbl>
+    <w:p>
+      <w:pPr>
+        <w:rPr>
+          <w:rFonts w:ascii="Pericles" w:hAnsi="Pericles"/>
+          <w:sz w:val="20"/>
+          <w:szCs w:val="20"/>
+        </w:rPr>
+      </w:pPr>
+    </w:p>
+    <w:p>
+      <w:pPr>
+        <w:rPr>
+          <w:rFonts w:ascii="Pericles" w:hAnsi="Pericles"/>
+          <w:sz w:val="20"/>
+          <w:szCs w:val="20"/>
+        </w:rPr>
+      </w:pPr>
+    </w:p>
+    <w:p>
+      <w:pPr>
+        <w:rPr>
+          <w:rFonts w:ascii="Pericles" w:hAnsi="Pericles"/>
+          <w:sz w:val="20"/>
+          <w:szCs w:val="20"/>
+        </w:rPr>
+      </w:pPr>
+      <w:r>
+        <w:rPr>
           <w:noProof/>
         </w:rPr>
-        <w:lastRenderedPageBreak/>
         <w:drawing>
           <wp:anchor distT="0" distB="0" distL="114300" distR="114300" simplePos="0" relativeHeight="251660288" behindDoc="0" locked="0" layoutInCell="1" allowOverlap="1" wp14:anchorId="29DF4D55" wp14:editId="76A6775D">
             <wp:simplePos x="0" y="0"/>
@@ -3225,7 +3796,7 @@
                     </pic:cNvPicPr>
                   </pic:nvPicPr>
                   <pic:blipFill>
-                    <a:blip r:embed="rId8" cstate="print">
+                    <a:blip r:embed="rId9" cstate="print">
                       <a:extLst>
                         <a:ext uri="{28A0092B-C50C-407E-A947-70E740481C1C}">
                           <a14:useLocalDpi xmlns:a14="http://schemas.microsoft.com/office/drawing/2010/main" val="0"/>
@@ -3922,7 +4493,7 @@
                     </pic:cNvPicPr>
                   </pic:nvPicPr>
                   <pic:blipFill>
-                    <a:blip r:embed="rId9" cstate="print">
+                    <a:blip r:embed="rId10" cstate="print">
                       <a:extLst>
                         <a:ext uri="{28A0092B-C50C-407E-A947-70E740481C1C}">
                           <a14:useLocalDpi xmlns:a14="http://schemas.microsoft.com/office/drawing/2010/main" val="0"/>
@@ -4127,7 +4698,6 @@
                 <w:sz w:val="20"/>
                 <w:szCs w:val="20"/>
               </w:rPr>
-              <w:lastRenderedPageBreak/>
               <w:t>Elven</w:t>
             </w:r>
             <w:r>
@@ -4583,7 +5153,7 @@
                     </pic:cNvPicPr>
                   </pic:nvPicPr>
                   <pic:blipFill>
-                    <a:blip r:embed="rId10" cstate="print">
+                    <a:blip r:embed="rId11" cstate="print">
                       <a:extLst>
                         <a:ext uri="{28A0092B-C50C-407E-A947-70E740481C1C}">
                           <a14:useLocalDpi xmlns:a14="http://schemas.microsoft.com/office/drawing/2010/main" val="0"/>
@@ -4948,6 +5518,7 @@
                 <w:sz w:val="20"/>
                 <w:szCs w:val="20"/>
               </w:rPr>
+              <w:lastRenderedPageBreak/>
               <w:t>-1 Reflex</w:t>
             </w:r>
           </w:p>
@@ -4992,6 +5563,7 @@
                 <w:sz w:val="20"/>
                 <w:szCs w:val="20"/>
               </w:rPr>
+              <w:lastRenderedPageBreak/>
               <w:t>Traits:</w:t>
             </w:r>
           </w:p>
@@ -5013,6 +5585,27 @@
                 <w:sz w:val="20"/>
                 <w:szCs w:val="20"/>
               </w:rPr>
+              <w:t>Innocent looking</w:t>
+            </w:r>
+          </w:p>
+          <w:p>
+            <w:pPr>
+              <w:numPr>
+                <w:ilvl w:val="0"/>
+                <w:numId w:val="6"/>
+              </w:numPr>
+              <w:rPr>
+                <w:rFonts w:ascii="Pericles" w:hAnsi="Pericles"/>
+                <w:sz w:val="20"/>
+                <w:szCs w:val="20"/>
+              </w:rPr>
+            </w:pPr>
+            <w:r>
+              <w:rPr>
+                <w:rFonts w:ascii="Pericles" w:hAnsi="Pericles"/>
+                <w:sz w:val="20"/>
+                <w:szCs w:val="20"/>
+              </w:rPr>
               <w:t>One With The Land</w:t>
             </w:r>
           </w:p>
@@ -5034,6 +5627,7 @@
                 <w:sz w:val="20"/>
                 <w:szCs w:val="20"/>
               </w:rPr>
+              <w:lastRenderedPageBreak/>
               <w:t>Patron God (Aquae or Hegre)</w:t>
             </w:r>
           </w:p>
@@ -5056,6 +5650,7 @@
                 <w:sz w:val="20"/>
                 <w:szCs w:val="20"/>
               </w:rPr>
+              <w:lastRenderedPageBreak/>
               <w:t>Boons (choose one):</w:t>
             </w:r>
           </w:p>
@@ -5100,6 +5695,7 @@
                 <w:sz w:val="20"/>
                 <w:szCs w:val="20"/>
               </w:rPr>
+              <w:lastRenderedPageBreak/>
               <w:t>Swift(1)</w:t>
             </w:r>
           </w:p>
@@ -5643,7 +6239,6 @@
         <w:rPr>
           <w:noProof/>
         </w:rPr>
-        <w:lastRenderedPageBreak/>
         <w:drawing>
           <wp:anchor distT="0" distB="0" distL="114300" distR="114300" simplePos="0" relativeHeight="251662336" behindDoc="0" locked="0" layoutInCell="1" allowOverlap="1">
             <wp:simplePos x="0" y="0"/>
@@ -5670,7 +6265,7 @@
                     </pic:cNvPicPr>
                   </pic:nvPicPr>
                   <pic:blipFill>
-                    <a:blip r:embed="rId11">
+                    <a:blip r:embed="rId12">
                       <a:extLst>
                         <a:ext uri="{28A0092B-C50C-407E-A947-70E740481C1C}">
                           <a14:useLocalDpi xmlns:a14="http://schemas.microsoft.com/office/drawing/2010/main" val="0"/>
@@ -6393,6 +6988,7 @@
           <w:noProof/>
           <w:u w:val="single"/>
         </w:rPr>
+        <w:lastRenderedPageBreak/>
         <w:drawing>
           <wp:anchor distT="0" distB="0" distL="114300" distR="114300" simplePos="0" relativeHeight="251663360" behindDoc="0" locked="0" layoutInCell="1" allowOverlap="1">
             <wp:simplePos x="0" y="0"/>
@@ -6419,7 +7015,7 @@
                     </pic:cNvPicPr>
                   </pic:nvPicPr>
                   <pic:blipFill>
-                    <a:blip r:embed="rId12">
+                    <a:blip r:embed="rId13">
                       <a:extLst>
                         <a:ext uri="{28A0092B-C50C-407E-A947-70E740481C1C}">
                           <a14:useLocalDpi xmlns:a14="http://schemas.microsoft.com/office/drawing/2010/main" val="0"/>
@@ -7077,7 +7673,7 @@
                     <pic:cNvPicPr/>
                   </pic:nvPicPr>
                   <pic:blipFill>
-                    <a:blip r:embed="rId13">
+                    <a:blip r:embed="rId14">
                       <a:extLst>
                         <a:ext uri="{28A0092B-C50C-407E-A947-70E740481C1C}">
                           <a14:useLocalDpi xmlns:a14="http://schemas.microsoft.com/office/drawing/2010/main" val="0"/>
@@ -7543,6 +8139,28 @@
                 <w:sz w:val="20"/>
                 <w:szCs w:val="20"/>
               </w:rPr>
+              <w:t>Mount</w:t>
+            </w:r>
+          </w:p>
+          <w:p>
+            <w:pPr>
+              <w:pStyle w:val="ListParagraph"/>
+              <w:numPr>
+                <w:ilvl w:val="0"/>
+                <w:numId w:val="8"/>
+              </w:numPr>
+              <w:rPr>
+                <w:rFonts w:ascii="Pericles" w:hAnsi="Pericles"/>
+                <w:sz w:val="20"/>
+                <w:szCs w:val="20"/>
+              </w:rPr>
+            </w:pPr>
+            <w:r>
+              <w:rPr>
+                <w:rFonts w:ascii="Pericles" w:hAnsi="Pericles"/>
+                <w:sz w:val="20"/>
+                <w:szCs w:val="20"/>
+              </w:rPr>
               <w:t>Tough(</w:t>
             </w:r>
             <w:r>
@@ -7587,6 +8205,618 @@
         </w:tc>
       </w:tr>
     </w:tbl>
+    <w:p>
+      <w:pPr>
+        <w:rPr>
+          <w:rFonts w:ascii="Pericles" w:hAnsi="Pericles"/>
+          <w:sz w:val="20"/>
+          <w:szCs w:val="20"/>
+        </w:rPr>
+      </w:pPr>
+    </w:p>
+    <w:p>
+      <w:pPr>
+        <w:rPr>
+          <w:rFonts w:ascii="Pericles" w:hAnsi="Pericles"/>
+          <w:sz w:val="20"/>
+          <w:szCs w:val="20"/>
+        </w:rPr>
+      </w:pPr>
+      <w:r>
+        <w:rPr>
+          <w:rFonts w:ascii="Pericles" w:hAnsi="Pericles"/>
+          <w:b/>
+          <w:noProof/>
+          <w:sz w:val="20"/>
+          <w:szCs w:val="20"/>
+          <w:u w:val="single"/>
+        </w:rPr>
+        <w:lastRenderedPageBreak/>
+        <w:drawing>
+          <wp:anchor distT="0" distB="0" distL="114300" distR="114300" simplePos="0" relativeHeight="251668480" behindDoc="0" locked="0" layoutInCell="1" allowOverlap="1">
+            <wp:simplePos x="0" y="0"/>
+            <wp:positionH relativeFrom="column">
+              <wp:posOffset>0</wp:posOffset>
+            </wp:positionH>
+            <wp:positionV relativeFrom="paragraph">
+              <wp:posOffset>-3175</wp:posOffset>
+            </wp:positionV>
+            <wp:extent cx="2082601" cy="1343025"/>
+            <wp:effectExtent l="0" t="0" r="0" b="0"/>
+            <wp:wrapSquare wrapText="bothSides"/>
+            <wp:docPr id="11" name="Picture 11" descr="C:\Users\magounc\Downloads\sevindik_khanum_of_desht_i_yurtubi__cuman_kypchak__by_gambargin-d76ddn0.jpg"/>
+            <wp:cNvGraphicFramePr>
+              <a:graphicFrameLocks xmlns:a="http://schemas.openxmlformats.org/drawingml/2006/main" noChangeAspect="1"/>
+            </wp:cNvGraphicFramePr>
+            <a:graphic xmlns:a="http://schemas.openxmlformats.org/drawingml/2006/main">
+              <a:graphicData uri="http://schemas.openxmlformats.org/drawingml/2006/picture">
+                <pic:pic xmlns:pic="http://schemas.openxmlformats.org/drawingml/2006/picture">
+                  <pic:nvPicPr>
+                    <pic:cNvPr id="0" name="Picture 1" descr="C:\Users\magounc\Downloads\sevindik_khanum_of_desht_i_yurtubi__cuman_kypchak__by_gambargin-d76ddn0.jpg"/>
+                    <pic:cNvPicPr>
+                      <a:picLocks noChangeAspect="1" noChangeArrowheads="1"/>
+                    </pic:cNvPicPr>
+                  </pic:nvPicPr>
+                  <pic:blipFill>
+                    <a:blip r:embed="rId15" cstate="print">
+                      <a:extLst>
+                        <a:ext uri="{28A0092B-C50C-407E-A947-70E740481C1C}">
+                          <a14:useLocalDpi xmlns:a14="http://schemas.microsoft.com/office/drawing/2010/main" val="0"/>
+                        </a:ext>
+                      </a:extLst>
+                    </a:blip>
+                    <a:srcRect/>
+                    <a:stretch>
+                      <a:fillRect/>
+                    </a:stretch>
+                  </pic:blipFill>
+                  <pic:spPr bwMode="auto">
+                    <a:xfrm>
+                      <a:off x="0" y="0"/>
+                      <a:ext cx="2082601" cy="1343025"/>
+                    </a:xfrm>
+                    <a:prstGeom prst="rect">
+                      <a:avLst/>
+                    </a:prstGeom>
+                    <a:noFill/>
+                    <a:ln>
+                      <a:noFill/>
+                    </a:ln>
+                  </pic:spPr>
+                </pic:pic>
+              </a:graphicData>
+            </a:graphic>
+            <wp14:sizeRelH relativeFrom="page">
+              <wp14:pctWidth>0</wp14:pctWidth>
+            </wp14:sizeRelH>
+            <wp14:sizeRelV relativeFrom="page">
+              <wp14:pctHeight>0</wp14:pctHeight>
+            </wp14:sizeRelV>
+          </wp:anchor>
+        </w:drawing>
+      </w:r>
+      <w:r>
+        <w:rPr>
+          <w:rFonts w:ascii="Pericles" w:hAnsi="Pericles"/>
+          <w:b/>
+          <w:sz w:val="20"/>
+          <w:szCs w:val="20"/>
+          <w:u w:val="single"/>
+        </w:rPr>
+        <w:t>Tundaran</w:t>
+      </w:r>
+      <w:r>
+        <w:rPr>
+          <w:rFonts w:ascii="Pericles" w:hAnsi="Pericles"/>
+          <w:i/>
+          <w:sz w:val="20"/>
+          <w:szCs w:val="20"/>
+          <w:u w:val="single"/>
+        </w:rPr>
+        <w:t xml:space="preserve"> </w:t>
+      </w:r>
+      <w:r>
+        <w:rPr>
+          <w:rFonts w:ascii="Arial" w:hAnsi="Arial" w:cs="Arial"/>
+          <w:sz w:val="20"/>
+          <w:szCs w:val="20"/>
+        </w:rPr>
+        <w:t>–</w:t>
+      </w:r>
+      <w:r>
+        <w:rPr>
+          <w:rFonts w:ascii="Pericles" w:hAnsi="Pericles"/>
+          <w:sz w:val="20"/>
+          <w:szCs w:val="20"/>
+        </w:rPr>
+        <w:t xml:space="preserve"> The Tundaran are a matriarchal, tribal society living in the steppes of northeast Anthis. They are a </w:t>
+      </w:r>
+      <w:r>
+        <w:rPr>
+          <w:rFonts w:ascii="Pericles" w:hAnsi="Pericles"/>
+          <w:sz w:val="20"/>
+          <w:szCs w:val="20"/>
+        </w:rPr>
+        <w:t>race of warriors and bards who value individual heroics and valor over subtlety or spell craft.</w:t>
+      </w:r>
+    </w:p>
+    <w:p>
+      <w:pPr>
+        <w:rPr>
+          <w:rFonts w:ascii="Pericles" w:hAnsi="Pericles"/>
+          <w:sz w:val="20"/>
+          <w:szCs w:val="20"/>
+        </w:rPr>
+      </w:pPr>
+      <w:r>
+        <w:rPr>
+          <w:rFonts w:ascii="Pericles" w:hAnsi="Pericles"/>
+          <w:sz w:val="20"/>
+          <w:szCs w:val="20"/>
+        </w:rPr>
+        <w:t xml:space="preserve">Their society is divided into seven major clans, each ruled by a Matriarch. </w:t>
+      </w:r>
+      <w:r>
+        <w:rPr>
+          <w:rFonts w:ascii="Pericles" w:hAnsi="Pericles"/>
+          <w:sz w:val="20"/>
+          <w:szCs w:val="20"/>
+        </w:rPr>
+        <w:t>Though they vie for status, and ultimately, the title of War Queen, the clans cooperate to survive their harsh homeland, banding together to battle the ogres and giants that encroach on their villages.</w:t>
+      </w:r>
+    </w:p>
+    <w:tbl>
+      <w:tblPr>
+        <w:tblStyle w:val="TableGrid"/>
+        <w:tblW w:w="9725" w:type="dxa"/>
+        <w:tblLook w:val="04A0" w:firstRow="1" w:lastRow="0" w:firstColumn="1" w:lastColumn="0" w:noHBand="0" w:noVBand="1"/>
+      </w:tblPr>
+      <w:tblGrid>
+        <w:gridCol w:w="2155"/>
+        <w:gridCol w:w="3785"/>
+        <w:gridCol w:w="3785"/>
+      </w:tblGrid>
+      <w:tr>
+        <w:tc>
+          <w:tcPr>
+            <w:tcW w:w="9725" w:type="dxa"/>
+            <w:gridSpan w:val="3"/>
+          </w:tcPr>
+          <w:p>
+            <w:pPr>
+              <w:rPr>
+                <w:rFonts w:ascii="Pericles" w:hAnsi="Pericles"/>
+                <w:b/>
+                <w:sz w:val="20"/>
+                <w:szCs w:val="20"/>
+              </w:rPr>
+            </w:pPr>
+            <w:r>
+              <w:rPr>
+                <w:rFonts w:ascii="Pericles" w:hAnsi="Pericles"/>
+                <w:b/>
+                <w:sz w:val="20"/>
+                <w:szCs w:val="20"/>
+              </w:rPr>
+              <w:t>Tundaran</w:t>
+            </w:r>
+            <w:r>
+              <w:rPr>
+                <w:rFonts w:ascii="Pericles" w:hAnsi="Pericles"/>
+                <w:b/>
+                <w:sz w:val="20"/>
+                <w:szCs w:val="20"/>
+              </w:rPr>
+              <w:t xml:space="preserve"> Racial Modifiers</w:t>
+            </w:r>
+          </w:p>
+        </w:tc>
+      </w:tr>
+      <w:tr>
+        <w:tc>
+          <w:tcPr>
+            <w:tcW w:w="2155" w:type="dxa"/>
+          </w:tcPr>
+          <w:p>
+            <w:pPr>
+              <w:rPr>
+                <w:rFonts w:ascii="Pericles" w:hAnsi="Pericles"/>
+                <w:sz w:val="20"/>
+                <w:szCs w:val="20"/>
+              </w:rPr>
+            </w:pPr>
+            <w:r>
+              <w:rPr>
+                <w:rFonts w:ascii="Pericles" w:hAnsi="Pericles"/>
+                <w:sz w:val="20"/>
+                <w:szCs w:val="20"/>
+              </w:rPr>
+              <w:t>Stats:</w:t>
+            </w:r>
+          </w:p>
+          <w:p>
+            <w:pPr>
+              <w:pStyle w:val="ListParagraph"/>
+              <w:numPr>
+                <w:ilvl w:val="0"/>
+                <w:numId w:val="4"/>
+              </w:numPr>
+              <w:rPr>
+                <w:rFonts w:ascii="Pericles" w:hAnsi="Pericles"/>
+                <w:sz w:val="20"/>
+                <w:szCs w:val="20"/>
+              </w:rPr>
+            </w:pPr>
+            <w:r>
+              <w:rPr>
+                <w:rFonts w:ascii="Pericles" w:hAnsi="Pericles"/>
+                <w:sz w:val="20"/>
+                <w:szCs w:val="20"/>
+              </w:rPr>
+              <w:t>+1 Skill</w:t>
+            </w:r>
+          </w:p>
+          <w:p>
+            <w:pPr>
+              <w:pStyle w:val="ListParagraph"/>
+              <w:numPr>
+                <w:ilvl w:val="0"/>
+                <w:numId w:val="4"/>
+              </w:numPr>
+              <w:rPr>
+                <w:rFonts w:ascii="Pericles" w:hAnsi="Pericles"/>
+                <w:sz w:val="20"/>
+                <w:szCs w:val="20"/>
+              </w:rPr>
+            </w:pPr>
+            <w:r>
+              <w:rPr>
+                <w:rFonts w:ascii="Pericles" w:hAnsi="Pericles"/>
+                <w:sz w:val="20"/>
+                <w:szCs w:val="20"/>
+              </w:rPr>
+              <w:t>+1 Toughness</w:t>
+            </w:r>
+          </w:p>
+          <w:p>
+            <w:pPr>
+              <w:pStyle w:val="ListParagraph"/>
+              <w:numPr>
+                <w:ilvl w:val="0"/>
+                <w:numId w:val="4"/>
+              </w:numPr>
+              <w:rPr>
+                <w:rFonts w:ascii="Pericles" w:hAnsi="Pericles"/>
+                <w:sz w:val="20"/>
+                <w:szCs w:val="20"/>
+              </w:rPr>
+            </w:pPr>
+            <w:r>
+              <w:rPr>
+                <w:rFonts w:ascii="Pericles" w:hAnsi="Pericles"/>
+                <w:sz w:val="20"/>
+                <w:szCs w:val="20"/>
+              </w:rPr>
+              <w:t>-1 Wit</w:t>
+            </w:r>
+          </w:p>
+          <w:p>
+            <w:pPr>
+              <w:pStyle w:val="ListParagraph"/>
+              <w:numPr>
+                <w:ilvl w:val="0"/>
+                <w:numId w:val="4"/>
+              </w:numPr>
+              <w:rPr>
+                <w:rFonts w:ascii="Pericles" w:hAnsi="Pericles"/>
+                <w:sz w:val="20"/>
+                <w:szCs w:val="20"/>
+              </w:rPr>
+            </w:pPr>
+            <w:r>
+              <w:rPr>
+                <w:rFonts w:ascii="Pericles" w:hAnsi="Pericles"/>
+                <w:sz w:val="20"/>
+                <w:szCs w:val="20"/>
+              </w:rPr>
+              <w:t>-1 Charisma</w:t>
+            </w:r>
+          </w:p>
+        </w:tc>
+        <w:tc>
+          <w:tcPr>
+            <w:tcW w:w="3785" w:type="dxa"/>
+          </w:tcPr>
+          <w:p>
+            <w:pPr>
+              <w:rPr>
+                <w:rFonts w:ascii="Pericles" w:hAnsi="Pericles"/>
+                <w:sz w:val="20"/>
+                <w:szCs w:val="20"/>
+              </w:rPr>
+            </w:pPr>
+            <w:r>
+              <w:rPr>
+                <w:rFonts w:ascii="Pericles" w:hAnsi="Pericles"/>
+                <w:sz w:val="20"/>
+                <w:szCs w:val="20"/>
+              </w:rPr>
+              <w:t>Traits:</w:t>
+            </w:r>
+          </w:p>
+          <w:p>
+            <w:pPr>
+              <w:numPr>
+                <w:ilvl w:val="0"/>
+                <w:numId w:val="6"/>
+              </w:numPr>
+              <w:rPr>
+                <w:rFonts w:ascii="Pericles" w:hAnsi="Pericles"/>
+                <w:sz w:val="20"/>
+                <w:szCs w:val="20"/>
+              </w:rPr>
+            </w:pPr>
+            <w:r>
+              <w:rPr>
+                <w:rFonts w:ascii="Pericles" w:hAnsi="Pericles"/>
+                <w:sz w:val="20"/>
+                <w:szCs w:val="20"/>
+              </w:rPr>
+              <w:t>Giant Hunter</w:t>
+            </w:r>
+          </w:p>
+          <w:p>
+            <w:pPr>
+              <w:numPr>
+                <w:ilvl w:val="0"/>
+                <w:numId w:val="6"/>
+              </w:numPr>
+              <w:rPr>
+                <w:rFonts w:ascii="Pericles" w:hAnsi="Pericles"/>
+                <w:sz w:val="20"/>
+                <w:szCs w:val="20"/>
+              </w:rPr>
+            </w:pPr>
+            <w:r>
+              <w:rPr>
+                <w:rFonts w:ascii="Pericles" w:hAnsi="Pericles"/>
+                <w:sz w:val="20"/>
+                <w:szCs w:val="20"/>
+              </w:rPr>
+              <w:t xml:space="preserve">Patron God (Brul or </w:t>
+            </w:r>
+            <w:proofErr w:type="spellStart"/>
+            <w:r>
+              <w:rPr>
+                <w:rFonts w:ascii="Pericles" w:hAnsi="Pericles"/>
+                <w:sz w:val="20"/>
+                <w:szCs w:val="20"/>
+              </w:rPr>
+              <w:t>Ylid</w:t>
+            </w:r>
+            <w:proofErr w:type="spellEnd"/>
+            <w:r>
+              <w:rPr>
+                <w:rFonts w:ascii="Pericles" w:hAnsi="Pericles"/>
+                <w:sz w:val="20"/>
+                <w:szCs w:val="20"/>
+              </w:rPr>
+              <w:t>)</w:t>
+            </w:r>
+          </w:p>
+          <w:p>
+            <w:pPr>
+              <w:numPr>
+                <w:ilvl w:val="0"/>
+                <w:numId w:val="6"/>
+              </w:numPr>
+              <w:rPr>
+                <w:rFonts w:ascii="Pericles" w:hAnsi="Pericles"/>
+                <w:sz w:val="20"/>
+                <w:szCs w:val="20"/>
+              </w:rPr>
+            </w:pPr>
+            <w:r>
+              <w:rPr>
+                <w:rFonts w:ascii="Pericles" w:hAnsi="Pericles"/>
+                <w:sz w:val="20"/>
+                <w:szCs w:val="20"/>
+              </w:rPr>
+              <w:t>Pleasing Voice</w:t>
+            </w:r>
+          </w:p>
+          <w:p>
+            <w:pPr>
+              <w:numPr>
+                <w:ilvl w:val="0"/>
+                <w:numId w:val="6"/>
+              </w:numPr>
+              <w:rPr>
+                <w:rFonts w:ascii="Pericles" w:hAnsi="Pericles"/>
+                <w:sz w:val="20"/>
+                <w:szCs w:val="20"/>
+              </w:rPr>
+            </w:pPr>
+            <w:r>
+              <w:rPr>
+                <w:rFonts w:ascii="Pericles" w:hAnsi="Pericles"/>
+                <w:sz w:val="20"/>
+                <w:szCs w:val="20"/>
+              </w:rPr>
+              <w:t>Skeptical</w:t>
+            </w:r>
+          </w:p>
+        </w:tc>
+        <w:tc>
+          <w:tcPr>
+            <w:tcW w:w="3785" w:type="dxa"/>
+          </w:tcPr>
+          <w:p>
+            <w:pPr>
+              <w:rPr>
+                <w:rFonts w:ascii="Pericles" w:hAnsi="Pericles"/>
+                <w:sz w:val="20"/>
+                <w:szCs w:val="20"/>
+              </w:rPr>
+            </w:pPr>
+            <w:r>
+              <w:rPr>
+                <w:rFonts w:ascii="Pericles" w:hAnsi="Pericles"/>
+                <w:sz w:val="20"/>
+                <w:szCs w:val="20"/>
+              </w:rPr>
+              <w:t>Boons (choose one):</w:t>
+            </w:r>
+          </w:p>
+          <w:p>
+            <w:pPr>
+              <w:pStyle w:val="ListParagraph"/>
+              <w:numPr>
+                <w:ilvl w:val="0"/>
+                <w:numId w:val="8"/>
+              </w:numPr>
+              <w:rPr>
+                <w:rFonts w:ascii="Pericles" w:hAnsi="Pericles"/>
+                <w:sz w:val="20"/>
+                <w:szCs w:val="20"/>
+              </w:rPr>
+            </w:pPr>
+            <w:r>
+              <w:rPr>
+                <w:rFonts w:ascii="Pericles" w:hAnsi="Pericles"/>
+                <w:sz w:val="20"/>
+                <w:szCs w:val="20"/>
+              </w:rPr>
+              <w:t>Amateur Chanter</w:t>
+            </w:r>
+          </w:p>
+          <w:p>
+            <w:pPr>
+              <w:pStyle w:val="ListParagraph"/>
+              <w:numPr>
+                <w:ilvl w:val="0"/>
+                <w:numId w:val="8"/>
+              </w:numPr>
+              <w:rPr>
+                <w:rFonts w:ascii="Pericles" w:hAnsi="Pericles"/>
+                <w:sz w:val="20"/>
+                <w:szCs w:val="20"/>
+              </w:rPr>
+            </w:pPr>
+            <w:r>
+              <w:rPr>
+                <w:rFonts w:ascii="Pericles" w:hAnsi="Pericles"/>
+                <w:sz w:val="20"/>
+                <w:szCs w:val="20"/>
+              </w:rPr>
+              <w:t xml:space="preserve">Divine Favor (Brul or </w:t>
+            </w:r>
+            <w:proofErr w:type="spellStart"/>
+            <w:r>
+              <w:rPr>
+                <w:rFonts w:ascii="Pericles" w:hAnsi="Pericles"/>
+                <w:sz w:val="20"/>
+                <w:szCs w:val="20"/>
+              </w:rPr>
+              <w:t>Ylid</w:t>
+            </w:r>
+            <w:proofErr w:type="spellEnd"/>
+            <w:r>
+              <w:rPr>
+                <w:rFonts w:ascii="Pericles" w:hAnsi="Pericles"/>
+                <w:sz w:val="20"/>
+                <w:szCs w:val="20"/>
+              </w:rPr>
+              <w:t>)</w:t>
+            </w:r>
+          </w:p>
+          <w:p>
+            <w:pPr>
+              <w:pStyle w:val="ListParagraph"/>
+              <w:numPr>
+                <w:ilvl w:val="0"/>
+                <w:numId w:val="8"/>
+              </w:numPr>
+              <w:rPr>
+                <w:rFonts w:ascii="Pericles" w:hAnsi="Pericles"/>
+                <w:sz w:val="20"/>
+                <w:szCs w:val="20"/>
+              </w:rPr>
+            </w:pPr>
+            <w:r>
+              <w:rPr>
+                <w:rFonts w:ascii="Pericles" w:hAnsi="Pericles"/>
+                <w:sz w:val="20"/>
+                <w:szCs w:val="20"/>
+              </w:rPr>
+              <w:t>Resolute</w:t>
+            </w:r>
+          </w:p>
+          <w:p>
+            <w:pPr>
+              <w:pStyle w:val="ListParagraph"/>
+              <w:numPr>
+                <w:ilvl w:val="0"/>
+                <w:numId w:val="8"/>
+              </w:numPr>
+              <w:rPr>
+                <w:rFonts w:ascii="Pericles" w:hAnsi="Pericles"/>
+                <w:sz w:val="20"/>
+                <w:szCs w:val="20"/>
+              </w:rPr>
+            </w:pPr>
+            <w:r>
+              <w:rPr>
+                <w:rFonts w:ascii="Pericles" w:hAnsi="Pericles"/>
+                <w:sz w:val="20"/>
+                <w:szCs w:val="20"/>
+              </w:rPr>
+              <w:t>Swift(1)</w:t>
+            </w:r>
+          </w:p>
+          <w:p>
+            <w:pPr>
+              <w:pStyle w:val="ListParagraph"/>
+              <w:numPr>
+                <w:ilvl w:val="0"/>
+                <w:numId w:val="8"/>
+              </w:numPr>
+              <w:rPr>
+                <w:rFonts w:ascii="Pericles" w:hAnsi="Pericles"/>
+                <w:sz w:val="20"/>
+                <w:szCs w:val="20"/>
+              </w:rPr>
+            </w:pPr>
+            <w:r>
+              <w:rPr>
+                <w:rFonts w:ascii="Pericles" w:hAnsi="Pericles"/>
+                <w:sz w:val="20"/>
+                <w:szCs w:val="20"/>
+              </w:rPr>
+              <w:t>Tough(2)</w:t>
+            </w:r>
+          </w:p>
+        </w:tc>
+      </w:tr>
+    </w:tbl>
+    <w:p>
+      <w:pPr>
+        <w:rPr>
+          <w:rFonts w:ascii="Pericles" w:hAnsi="Pericles"/>
+          <w:sz w:val="20"/>
+          <w:szCs w:val="20"/>
+        </w:rPr>
+      </w:pPr>
+    </w:p>
+    <w:p>
+      <w:pPr>
+        <w:rPr>
+          <w:rFonts w:ascii="Pericles" w:hAnsi="Pericles"/>
+          <w:sz w:val="20"/>
+          <w:szCs w:val="20"/>
+        </w:rPr>
+      </w:pPr>
+    </w:p>
     <w:p>
       <w:pPr>
         <w:rPr>
@@ -7634,7 +8864,7 @@
                     </pic:cNvPicPr>
                   </pic:nvPicPr>
                   <pic:blipFill>
-                    <a:blip r:embed="rId14" cstate="print">
+                    <a:blip r:embed="rId16" cstate="print">
                       <a:extLst>
                         <a:ext uri="{28A0092B-C50C-407E-A947-70E740481C1C}">
                           <a14:useLocalDpi xmlns:a14="http://schemas.microsoft.com/office/drawing/2010/main" val="0"/>
@@ -8278,7 +9508,7 @@
                     </pic:cNvPicPr>
                   </pic:nvPicPr>
                   <pic:blipFill>
-                    <a:blip r:embed="rId15" cstate="print">
+                    <a:blip r:embed="rId17" cstate="print">
                       <a:extLst>
                         <a:ext uri="{28A0092B-C50C-407E-A947-70E740481C1C}">
                           <a14:useLocalDpi xmlns:a14="http://schemas.microsoft.com/office/drawing/2010/main" val="0"/>
@@ -9547,43 +10777,41 @@
           </w:tcPr>
           <w:p>
             <w:pPr>
-              <w:spacing w:after="160" w:line="259" w:lineRule="auto"/>
-              <w:rPr>
-                <w:rFonts w:ascii="Pericles" w:hAnsi="Pericles"/>
-                <w:sz w:val="16"/>
-                <w:szCs w:val="16"/>
-              </w:rPr>
-            </w:pPr>
-            <w:r>
-              <w:rPr>
-                <w:rFonts w:ascii="Pericles" w:hAnsi="Pericles"/>
-                <w:sz w:val="16"/>
-                <w:szCs w:val="16"/>
-              </w:rPr>
-              <w:t>Claws</w:t>
-            </w:r>
-          </w:p>
-        </w:tc>
-        <w:tc>
-          <w:tcPr>
-            <w:tcW w:w="0" w:type="auto"/>
-          </w:tcPr>
-          <w:p>
-            <w:pPr>
-              <w:spacing w:after="160" w:line="259" w:lineRule="auto"/>
-              <w:rPr>
-                <w:rFonts w:ascii="Pericles" w:hAnsi="Pericles"/>
-                <w:sz w:val="16"/>
-                <w:szCs w:val="16"/>
-              </w:rPr>
-            </w:pPr>
-            <w:r>
-              <w:rPr>
-                <w:rFonts w:ascii="Pericles" w:hAnsi="Pericles"/>
-                <w:sz w:val="16"/>
-                <w:szCs w:val="16"/>
-              </w:rPr>
-              <w:t>Your claws give you a +2 to climbing checks. You get the brawling skill for free, and your claws act as 1d6 unarmed weapons</w:t>
+              <w:rPr>
+                <w:rFonts w:ascii="Pericles" w:hAnsi="Pericles"/>
+                <w:sz w:val="16"/>
+                <w:szCs w:val="16"/>
+              </w:rPr>
+            </w:pPr>
+            <w:r>
+              <w:rPr>
+                <w:rFonts w:ascii="Pericles" w:hAnsi="Pericles"/>
+                <w:sz w:val="16"/>
+                <w:szCs w:val="16"/>
+              </w:rPr>
+              <w:t>City Folk</w:t>
+            </w:r>
+          </w:p>
+        </w:tc>
+        <w:tc>
+          <w:tcPr>
+            <w:tcW w:w="0" w:type="auto"/>
+          </w:tcPr>
+          <w:p>
+            <w:pPr>
+              <w:rPr>
+                <w:rFonts w:ascii="Pericles" w:hAnsi="Pericles"/>
+                <w:sz w:val="16"/>
+                <w:szCs w:val="16"/>
+              </w:rPr>
+            </w:pPr>
+            <w:r>
+              <w:rPr>
+                <w:rFonts w:ascii="Pericles" w:hAnsi="Pericles"/>
+                <w:sz w:val="16"/>
+                <w:szCs w:val="16"/>
+              </w:rPr>
+              <w:t>You get a +1 to all non-combat checks when operating in a city</w:t>
             </w:r>
           </w:p>
         </w:tc>
@@ -9608,30 +10836,30 @@
                 <w:sz w:val="16"/>
                 <w:szCs w:val="16"/>
               </w:rPr>
-              <w:t>Creation Lore</w:t>
-            </w:r>
-          </w:p>
-        </w:tc>
-        <w:tc>
-          <w:tcPr>
-            <w:tcW w:w="0" w:type="auto"/>
-          </w:tcPr>
-          <w:p>
-            <w:pPr>
-              <w:spacing w:after="160" w:line="259" w:lineRule="auto"/>
-              <w:rPr>
-                <w:rFonts w:ascii="Pericles" w:hAnsi="Pericles"/>
-                <w:sz w:val="16"/>
-                <w:szCs w:val="16"/>
-              </w:rPr>
-            </w:pPr>
-            <w:r>
-              <w:rPr>
-                <w:rFonts w:ascii="Pericles" w:hAnsi="Pericles"/>
-                <w:sz w:val="16"/>
-                <w:szCs w:val="16"/>
-              </w:rPr>
-              <w:t>You begin the game with the Creation skill</w:t>
+              <w:t>Claws</w:t>
+            </w:r>
+          </w:p>
+        </w:tc>
+        <w:tc>
+          <w:tcPr>
+            <w:tcW w:w="0" w:type="auto"/>
+          </w:tcPr>
+          <w:p>
+            <w:pPr>
+              <w:spacing w:after="160" w:line="259" w:lineRule="auto"/>
+              <w:rPr>
+                <w:rFonts w:ascii="Pericles" w:hAnsi="Pericles"/>
+                <w:sz w:val="16"/>
+                <w:szCs w:val="16"/>
+              </w:rPr>
+            </w:pPr>
+            <w:r>
+              <w:rPr>
+                <w:rFonts w:ascii="Pericles" w:hAnsi="Pericles"/>
+                <w:sz w:val="16"/>
+                <w:szCs w:val="16"/>
+              </w:rPr>
+              <w:t>Your claws give you a +2 to climbing checks. You get the brawling skill for free, and your claws act as 1d6 unarmed weapons</w:t>
             </w:r>
           </w:p>
         </w:tc>
@@ -9656,30 +10884,30 @@
                 <w:sz w:val="16"/>
                 <w:szCs w:val="16"/>
               </w:rPr>
-              <w:t>Crowd Favorite</w:t>
-            </w:r>
-          </w:p>
-        </w:tc>
-        <w:tc>
-          <w:tcPr>
-            <w:tcW w:w="0" w:type="auto"/>
-          </w:tcPr>
-          <w:p>
-            <w:pPr>
-              <w:spacing w:after="160" w:line="259" w:lineRule="auto"/>
-              <w:rPr>
-                <w:rFonts w:ascii="Pericles" w:hAnsi="Pericles"/>
-                <w:sz w:val="16"/>
-                <w:szCs w:val="16"/>
-              </w:rPr>
-            </w:pPr>
-            <w:r>
-              <w:rPr>
-                <w:rFonts w:ascii="Pericles" w:hAnsi="Pericles"/>
-                <w:sz w:val="16"/>
-                <w:szCs w:val="16"/>
-              </w:rPr>
-              <w:t>You are well known to the people and get a +2 to all social checks where you can use your fame</w:t>
+              <w:t>Creation Lore</w:t>
+            </w:r>
+          </w:p>
+        </w:tc>
+        <w:tc>
+          <w:tcPr>
+            <w:tcW w:w="0" w:type="auto"/>
+          </w:tcPr>
+          <w:p>
+            <w:pPr>
+              <w:spacing w:after="160" w:line="259" w:lineRule="auto"/>
+              <w:rPr>
+                <w:rFonts w:ascii="Pericles" w:hAnsi="Pericles"/>
+                <w:sz w:val="16"/>
+                <w:szCs w:val="16"/>
+              </w:rPr>
+            </w:pPr>
+            <w:r>
+              <w:rPr>
+                <w:rFonts w:ascii="Pericles" w:hAnsi="Pericles"/>
+                <w:sz w:val="16"/>
+                <w:szCs w:val="16"/>
+              </w:rPr>
+              <w:t>You begin the game with the Creation skill</w:t>
             </w:r>
           </w:p>
         </w:tc>
@@ -9704,30 +10932,30 @@
                 <w:sz w:val="16"/>
                 <w:szCs w:val="16"/>
               </w:rPr>
-              <w:t>Desert Sense</w:t>
-            </w:r>
-          </w:p>
-        </w:tc>
-        <w:tc>
-          <w:tcPr>
-            <w:tcW w:w="0" w:type="auto"/>
-          </w:tcPr>
-          <w:p>
-            <w:pPr>
-              <w:spacing w:after="160" w:line="259" w:lineRule="auto"/>
-              <w:rPr>
-                <w:rFonts w:ascii="Pericles" w:hAnsi="Pericles"/>
-                <w:sz w:val="16"/>
-                <w:szCs w:val="16"/>
-              </w:rPr>
-            </w:pPr>
-            <w:r>
-              <w:rPr>
-                <w:rFonts w:ascii="Pericles" w:hAnsi="Pericles"/>
-                <w:sz w:val="16"/>
-                <w:szCs w:val="16"/>
-              </w:rPr>
-              <w:t>You get +2 to navigate and survival checks in arid, or desert climates</w:t>
+              <w:t>Crowd Favorite</w:t>
+            </w:r>
+          </w:p>
+        </w:tc>
+        <w:tc>
+          <w:tcPr>
+            <w:tcW w:w="0" w:type="auto"/>
+          </w:tcPr>
+          <w:p>
+            <w:pPr>
+              <w:spacing w:after="160" w:line="259" w:lineRule="auto"/>
+              <w:rPr>
+                <w:rFonts w:ascii="Pericles" w:hAnsi="Pericles"/>
+                <w:sz w:val="16"/>
+                <w:szCs w:val="16"/>
+              </w:rPr>
+            </w:pPr>
+            <w:r>
+              <w:rPr>
+                <w:rFonts w:ascii="Pericles" w:hAnsi="Pericles"/>
+                <w:sz w:val="16"/>
+                <w:szCs w:val="16"/>
+              </w:rPr>
+              <w:t>You are well known to the people and get a +2 to all social checks where you can use your fame</w:t>
             </w:r>
           </w:p>
         </w:tc>
@@ -9752,30 +10980,30 @@
                 <w:sz w:val="16"/>
                 <w:szCs w:val="16"/>
               </w:rPr>
-              <w:t>Divine Favor</w:t>
-            </w:r>
-          </w:p>
-        </w:tc>
-        <w:tc>
-          <w:tcPr>
-            <w:tcW w:w="0" w:type="auto"/>
-          </w:tcPr>
-          <w:p>
-            <w:pPr>
-              <w:spacing w:after="160" w:line="259" w:lineRule="auto"/>
-              <w:rPr>
-                <w:rFonts w:ascii="Pericles" w:hAnsi="Pericles"/>
-                <w:sz w:val="16"/>
-                <w:szCs w:val="16"/>
-              </w:rPr>
-            </w:pPr>
-            <w:r>
-              <w:rPr>
-                <w:rFonts w:ascii="Pericles" w:hAnsi="Pericles"/>
-                <w:sz w:val="16"/>
-                <w:szCs w:val="16"/>
-              </w:rPr>
-              <w:t>You are a favorite of your race’s patron god. You may start every game session with a point of divine favor that can be used as inspiration when acting on behalf of your race’s patron god</w:t>
+              <w:t>Desert Sense</w:t>
+            </w:r>
+          </w:p>
+        </w:tc>
+        <w:tc>
+          <w:tcPr>
+            <w:tcW w:w="0" w:type="auto"/>
+          </w:tcPr>
+          <w:p>
+            <w:pPr>
+              <w:spacing w:after="160" w:line="259" w:lineRule="auto"/>
+              <w:rPr>
+                <w:rFonts w:ascii="Pericles" w:hAnsi="Pericles"/>
+                <w:sz w:val="16"/>
+                <w:szCs w:val="16"/>
+              </w:rPr>
+            </w:pPr>
+            <w:r>
+              <w:rPr>
+                <w:rFonts w:ascii="Pericles" w:hAnsi="Pericles"/>
+                <w:sz w:val="16"/>
+                <w:szCs w:val="16"/>
+              </w:rPr>
+              <w:t>You get +2 to navigate and survival checks in arid, or desert climates</w:t>
             </w:r>
           </w:p>
         </w:tc>
@@ -9790,6 +11018,54 @@
               <w:spacing w:after="160" w:line="259" w:lineRule="auto"/>
               <w:rPr>
                 <w:rFonts w:ascii="Pericles" w:hAnsi="Pericles"/>
+                <w:sz w:val="16"/>
+                <w:szCs w:val="16"/>
+              </w:rPr>
+            </w:pPr>
+            <w:r>
+              <w:rPr>
+                <w:rFonts w:ascii="Pericles" w:hAnsi="Pericles"/>
+                <w:sz w:val="16"/>
+                <w:szCs w:val="16"/>
+              </w:rPr>
+              <w:t>Divine Favor</w:t>
+            </w:r>
+          </w:p>
+        </w:tc>
+        <w:tc>
+          <w:tcPr>
+            <w:tcW w:w="0" w:type="auto"/>
+          </w:tcPr>
+          <w:p>
+            <w:pPr>
+              <w:spacing w:after="160" w:line="259" w:lineRule="auto"/>
+              <w:rPr>
+                <w:rFonts w:ascii="Pericles" w:hAnsi="Pericles"/>
+                <w:sz w:val="16"/>
+                <w:szCs w:val="16"/>
+              </w:rPr>
+            </w:pPr>
+            <w:r>
+              <w:rPr>
+                <w:rFonts w:ascii="Pericles" w:hAnsi="Pericles"/>
+                <w:sz w:val="16"/>
+                <w:szCs w:val="16"/>
+              </w:rPr>
+              <w:t>You are a favorite of your race’s patron god. You may start every game session with a point of divine favor that can be used as inspiration when acting on behalf of your race’s patron god</w:t>
+            </w:r>
+          </w:p>
+        </w:tc>
+      </w:tr>
+      <w:tr>
+        <w:tc>
+          <w:tcPr>
+            <w:tcW w:w="1383" w:type="dxa"/>
+          </w:tcPr>
+          <w:p>
+            <w:pPr>
+              <w:spacing w:after="160" w:line="259" w:lineRule="auto"/>
+              <w:rPr>
+                <w:rFonts w:ascii="Pericles" w:hAnsi="Pericles"/>
                 <w:b/>
                 <w:i/>
                 <w:sz w:val="16"/>
@@ -10405,43 +11681,89 @@
           </w:tcPr>
           <w:p>
             <w:pPr>
-              <w:spacing w:after="160" w:line="259" w:lineRule="auto"/>
-              <w:rPr>
-                <w:rFonts w:ascii="Pericles" w:hAnsi="Pericles"/>
-                <w:sz w:val="16"/>
-                <w:szCs w:val="16"/>
-              </w:rPr>
-            </w:pPr>
-            <w:r>
-              <w:rPr>
-                <w:rFonts w:ascii="Pericles" w:hAnsi="Pericles"/>
-                <w:sz w:val="16"/>
-                <w:szCs w:val="16"/>
-              </w:rPr>
-              <w:t>Multiple Legs</w:t>
-            </w:r>
-          </w:p>
-        </w:tc>
-        <w:tc>
-          <w:tcPr>
-            <w:tcW w:w="0" w:type="auto"/>
-          </w:tcPr>
-          <w:p>
-            <w:pPr>
-              <w:spacing w:after="160" w:line="259" w:lineRule="auto"/>
-              <w:rPr>
-                <w:rFonts w:ascii="Pericles" w:hAnsi="Pericles"/>
-                <w:sz w:val="16"/>
-                <w:szCs w:val="16"/>
-              </w:rPr>
-            </w:pPr>
-            <w:r>
-              <w:rPr>
-                <w:rFonts w:ascii="Pericles" w:hAnsi="Pericles"/>
-                <w:sz w:val="16"/>
-                <w:szCs w:val="16"/>
-              </w:rPr>
-              <w:t>You can ignore the first leg wound in any combat</w:t>
+              <w:rPr>
+                <w:rFonts w:ascii="Pericles" w:hAnsi="Pericles"/>
+                <w:sz w:val="16"/>
+                <w:szCs w:val="16"/>
+              </w:rPr>
+            </w:pPr>
+            <w:r>
+              <w:rPr>
+                <w:rFonts w:ascii="Pericles" w:hAnsi="Pericles"/>
+                <w:sz w:val="16"/>
+                <w:szCs w:val="16"/>
+              </w:rPr>
+              <w:t>Midas Touched</w:t>
+            </w:r>
+          </w:p>
+        </w:tc>
+        <w:tc>
+          <w:tcPr>
+            <w:tcW w:w="0" w:type="auto"/>
+          </w:tcPr>
+          <w:p>
+            <w:pPr>
+              <w:rPr>
+                <w:rFonts w:ascii="Pericles" w:hAnsi="Pericles"/>
+                <w:sz w:val="16"/>
+                <w:szCs w:val="16"/>
+              </w:rPr>
+            </w:pPr>
+            <w:r>
+              <w:rPr>
+                <w:rFonts w:ascii="Pericles" w:hAnsi="Pericles"/>
+                <w:sz w:val="16"/>
+                <w:szCs w:val="16"/>
+              </w:rPr>
+              <w:t>You start the game with an additional 50g and anytime you are to receive payment from an NPC for services rendered</w:t>
+            </w:r>
+            <w:r>
+              <w:rPr>
+                <w:rFonts w:ascii="Pericles" w:hAnsi="Pericles"/>
+                <w:sz w:val="16"/>
+                <w:szCs w:val="16"/>
+              </w:rPr>
+              <w:t>, or for trade goods</w:t>
+            </w:r>
+            <w:r>
+              <w:rPr>
+                <w:rFonts w:ascii="Pericles" w:hAnsi="Pericles"/>
+                <w:sz w:val="16"/>
+                <w:szCs w:val="16"/>
+              </w:rPr>
+              <w:t>, you manage to get an extra 10%</w:t>
+            </w:r>
+            <w:r>
+              <w:rPr>
+                <w:rFonts w:ascii="Pericles" w:hAnsi="Pericles"/>
+                <w:sz w:val="16"/>
+                <w:szCs w:val="16"/>
+              </w:rPr>
+              <w:t xml:space="preserve"> from the deal</w:t>
+            </w:r>
+            <w:r>
+              <w:rPr>
+                <w:rFonts w:ascii="Pericles" w:hAnsi="Pericles"/>
+                <w:sz w:val="16"/>
+                <w:szCs w:val="16"/>
+              </w:rPr>
+              <w:t xml:space="preserve"> </w:t>
+            </w:r>
+            <w:r>
+              <w:rPr>
+                <w:rFonts w:ascii="Arial" w:hAnsi="Arial" w:cs="Arial"/>
+                <w:sz w:val="16"/>
+                <w:szCs w:val="16"/>
+              </w:rPr>
+              <w:t>–</w:t>
+            </w:r>
+            <w:r>
+              <w:rPr>
+                <w:rFonts w:ascii="Pericles" w:hAnsi="Pericles"/>
+                <w:sz w:val="16"/>
+                <w:szCs w:val="16"/>
+              </w:rPr>
+              <w:t xml:space="preserve"> regardless of the result of any trade check made</w:t>
             </w:r>
           </w:p>
         </w:tc>
@@ -10453,43 +11775,41 @@
           </w:tcPr>
           <w:p>
             <w:pPr>
-              <w:spacing w:after="160" w:line="259" w:lineRule="auto"/>
-              <w:rPr>
-                <w:rFonts w:ascii="Pericles" w:hAnsi="Pericles"/>
-                <w:sz w:val="16"/>
-                <w:szCs w:val="16"/>
-              </w:rPr>
-            </w:pPr>
-            <w:r>
-              <w:rPr>
-                <w:rFonts w:ascii="Pericles" w:hAnsi="Pericles"/>
-                <w:sz w:val="16"/>
-                <w:szCs w:val="16"/>
-              </w:rPr>
-              <w:t>Mutineer</w:t>
-            </w:r>
-          </w:p>
-        </w:tc>
-        <w:tc>
-          <w:tcPr>
-            <w:tcW w:w="0" w:type="auto"/>
-          </w:tcPr>
-          <w:p>
-            <w:pPr>
-              <w:spacing w:after="160" w:line="259" w:lineRule="auto"/>
-              <w:rPr>
-                <w:rFonts w:ascii="Pericles" w:hAnsi="Pericles"/>
-                <w:sz w:val="16"/>
-                <w:szCs w:val="16"/>
-              </w:rPr>
-            </w:pPr>
-            <w:r>
-              <w:rPr>
-                <w:rFonts w:ascii="Pericles" w:hAnsi="Pericles"/>
-                <w:sz w:val="16"/>
-                <w:szCs w:val="16"/>
-              </w:rPr>
-              <w:t>When you make a surprise attack on a combatant who is not already in combat, you get a +2 damage and +1 to your wound roll</w:t>
+              <w:rPr>
+                <w:rFonts w:ascii="Pericles" w:hAnsi="Pericles"/>
+                <w:sz w:val="16"/>
+                <w:szCs w:val="16"/>
+              </w:rPr>
+            </w:pPr>
+            <w:r>
+              <w:rPr>
+                <w:rFonts w:ascii="Pericles" w:hAnsi="Pericles"/>
+                <w:sz w:val="16"/>
+                <w:szCs w:val="16"/>
+              </w:rPr>
+              <w:t>Mount</w:t>
+            </w:r>
+          </w:p>
+        </w:tc>
+        <w:tc>
+          <w:tcPr>
+            <w:tcW w:w="0" w:type="auto"/>
+          </w:tcPr>
+          <w:p>
+            <w:pPr>
+              <w:rPr>
+                <w:rFonts w:ascii="Pericles" w:hAnsi="Pericles"/>
+                <w:sz w:val="16"/>
+                <w:szCs w:val="16"/>
+              </w:rPr>
+            </w:pPr>
+            <w:r>
+              <w:rPr>
+                <w:rFonts w:ascii="Pericles" w:hAnsi="Pericles"/>
+                <w:sz w:val="16"/>
+                <w:szCs w:val="16"/>
+              </w:rPr>
+              <w:t>You can be ridden by any character man-sized or smaller and take no penalties carrying another</w:t>
             </w:r>
           </w:p>
         </w:tc>
@@ -10514,46 +11834,30 @@
                 <w:sz w:val="16"/>
                 <w:szCs w:val="16"/>
               </w:rPr>
-              <w:t>Natural Climbers</w:t>
-            </w:r>
-          </w:p>
-        </w:tc>
-        <w:tc>
-          <w:tcPr>
-            <w:tcW w:w="0" w:type="auto"/>
-          </w:tcPr>
-          <w:p>
-            <w:pPr>
-              <w:spacing w:after="160" w:line="259" w:lineRule="auto"/>
-              <w:rPr>
-                <w:rFonts w:ascii="Pericles" w:hAnsi="Pericles"/>
-                <w:sz w:val="16"/>
-                <w:szCs w:val="16"/>
-              </w:rPr>
-            </w:pPr>
-            <w:r>
-              <w:rPr>
-                <w:rFonts w:ascii="Pericles" w:hAnsi="Pericles"/>
-                <w:sz w:val="16"/>
-                <w:szCs w:val="16"/>
-              </w:rPr>
-              <w:t xml:space="preserve">+2 to all climb checks and </w:t>
-            </w:r>
-            <w:r>
-              <w:rPr>
-                <w:rFonts w:ascii="Calibri" w:hAnsi="Calibri" w:cs="Calibri"/>
-                <w:sz w:val="16"/>
-                <w:szCs w:val="16"/>
-              </w:rPr>
-              <w:t>½</w:t>
-            </w:r>
-            <w:r>
-              <w:rPr>
-                <w:rFonts w:ascii="Pericles" w:hAnsi="Pericles"/>
-                <w:sz w:val="16"/>
-                <w:szCs w:val="16"/>
-              </w:rPr>
-              <w:t xml:space="preserve"> fall damage</w:t>
+              <w:t>Multiple Legs</w:t>
+            </w:r>
+          </w:p>
+        </w:tc>
+        <w:tc>
+          <w:tcPr>
+            <w:tcW w:w="0" w:type="auto"/>
+          </w:tcPr>
+          <w:p>
+            <w:pPr>
+              <w:spacing w:after="160" w:line="259" w:lineRule="auto"/>
+              <w:rPr>
+                <w:rFonts w:ascii="Pericles" w:hAnsi="Pericles"/>
+                <w:sz w:val="16"/>
+                <w:szCs w:val="16"/>
+              </w:rPr>
+            </w:pPr>
+            <w:r>
+              <w:rPr>
+                <w:rFonts w:ascii="Pericles" w:hAnsi="Pericles"/>
+                <w:sz w:val="16"/>
+                <w:szCs w:val="16"/>
+              </w:rPr>
+              <w:t>You can ignore the first leg wound in any combat</w:t>
             </w:r>
           </w:p>
         </w:tc>
@@ -10579,30 +11883,30 @@
                 <w:szCs w:val="16"/>
               </w:rPr>
               <w:lastRenderedPageBreak/>
-              <w:t>Natural Sprinters</w:t>
-            </w:r>
-          </w:p>
-        </w:tc>
-        <w:tc>
-          <w:tcPr>
-            <w:tcW w:w="0" w:type="auto"/>
-          </w:tcPr>
-          <w:p>
-            <w:pPr>
-              <w:spacing w:after="160" w:line="259" w:lineRule="auto"/>
-              <w:rPr>
-                <w:rFonts w:ascii="Pericles" w:hAnsi="Pericles"/>
-                <w:sz w:val="16"/>
-                <w:szCs w:val="16"/>
-              </w:rPr>
-            </w:pPr>
-            <w:r>
-              <w:rPr>
-                <w:rFonts w:ascii="Pericles" w:hAnsi="Pericles"/>
-                <w:sz w:val="16"/>
-                <w:szCs w:val="16"/>
-              </w:rPr>
-              <w:t>+2 Move</w:t>
+              <w:t>Mutineer</w:t>
+            </w:r>
+          </w:p>
+        </w:tc>
+        <w:tc>
+          <w:tcPr>
+            <w:tcW w:w="0" w:type="auto"/>
+          </w:tcPr>
+          <w:p>
+            <w:pPr>
+              <w:spacing w:after="160" w:line="259" w:lineRule="auto"/>
+              <w:rPr>
+                <w:rFonts w:ascii="Pericles" w:hAnsi="Pericles"/>
+                <w:sz w:val="16"/>
+                <w:szCs w:val="16"/>
+              </w:rPr>
+            </w:pPr>
+            <w:r>
+              <w:rPr>
+                <w:rFonts w:ascii="Pericles" w:hAnsi="Pericles"/>
+                <w:sz w:val="16"/>
+                <w:szCs w:val="16"/>
+              </w:rPr>
+              <w:t>When you make a surprise attack on a combatant who is not already in combat, you get a +2 damage and +1 to your wound roll</w:t>
             </w:r>
           </w:p>
         </w:tc>
@@ -10627,30 +11931,46 @@
                 <w:sz w:val="16"/>
                 <w:szCs w:val="16"/>
               </w:rPr>
-              <w:t>Natural Swimmers</w:t>
-            </w:r>
-          </w:p>
-        </w:tc>
-        <w:tc>
-          <w:tcPr>
-            <w:tcW w:w="0" w:type="auto"/>
-          </w:tcPr>
-          <w:p>
-            <w:pPr>
-              <w:spacing w:after="160" w:line="259" w:lineRule="auto"/>
-              <w:rPr>
-                <w:rFonts w:ascii="Pericles" w:hAnsi="Pericles"/>
-                <w:sz w:val="16"/>
-                <w:szCs w:val="16"/>
-              </w:rPr>
-            </w:pPr>
-            <w:r>
-              <w:rPr>
-                <w:rFonts w:ascii="Pericles" w:hAnsi="Pericles"/>
-                <w:sz w:val="16"/>
-                <w:szCs w:val="16"/>
-              </w:rPr>
-              <w:t>You start the game with the swim skill</w:t>
+              <w:t>Natural Climbers</w:t>
+            </w:r>
+          </w:p>
+        </w:tc>
+        <w:tc>
+          <w:tcPr>
+            <w:tcW w:w="0" w:type="auto"/>
+          </w:tcPr>
+          <w:p>
+            <w:pPr>
+              <w:spacing w:after="160" w:line="259" w:lineRule="auto"/>
+              <w:rPr>
+                <w:rFonts w:ascii="Pericles" w:hAnsi="Pericles"/>
+                <w:sz w:val="16"/>
+                <w:szCs w:val="16"/>
+              </w:rPr>
+            </w:pPr>
+            <w:r>
+              <w:rPr>
+                <w:rFonts w:ascii="Pericles" w:hAnsi="Pericles"/>
+                <w:sz w:val="16"/>
+                <w:szCs w:val="16"/>
+              </w:rPr>
+              <w:t xml:space="preserve">+2 to all climb checks and </w:t>
+            </w:r>
+            <w:r>
+              <w:rPr>
+                <w:rFonts w:ascii="Calibri" w:hAnsi="Calibri" w:cs="Calibri"/>
+                <w:sz w:val="16"/>
+                <w:szCs w:val="16"/>
+              </w:rPr>
+              <w:t>½</w:t>
+            </w:r>
+            <w:r>
+              <w:rPr>
+                <w:rFonts w:ascii="Pericles" w:hAnsi="Pericles"/>
+                <w:sz w:val="16"/>
+                <w:szCs w:val="16"/>
+              </w:rPr>
+              <w:t xml:space="preserve"> fall damage</w:t>
             </w:r>
           </w:p>
         </w:tc>
@@ -10675,30 +11995,30 @@
                 <w:sz w:val="16"/>
                 <w:szCs w:val="16"/>
               </w:rPr>
-              <w:t>One With The Land</w:t>
-            </w:r>
-          </w:p>
-        </w:tc>
-        <w:tc>
-          <w:tcPr>
-            <w:tcW w:w="0" w:type="auto"/>
-          </w:tcPr>
-          <w:p>
-            <w:pPr>
-              <w:spacing w:after="160" w:line="259" w:lineRule="auto"/>
-              <w:rPr>
-                <w:rFonts w:ascii="Pericles" w:hAnsi="Pericles"/>
-                <w:sz w:val="16"/>
-                <w:szCs w:val="16"/>
-              </w:rPr>
-            </w:pPr>
-            <w:r>
-              <w:rPr>
-                <w:rFonts w:ascii="Pericles" w:hAnsi="Pericles"/>
-                <w:sz w:val="16"/>
-                <w:szCs w:val="16"/>
-              </w:rPr>
-              <w:t>You gain a +1 to Animal Lore and Herb Lore checks</w:t>
+              <w:t>Natural Sprinters</w:t>
+            </w:r>
+          </w:p>
+        </w:tc>
+        <w:tc>
+          <w:tcPr>
+            <w:tcW w:w="0" w:type="auto"/>
+          </w:tcPr>
+          <w:p>
+            <w:pPr>
+              <w:spacing w:after="160" w:line="259" w:lineRule="auto"/>
+              <w:rPr>
+                <w:rFonts w:ascii="Pericles" w:hAnsi="Pericles"/>
+                <w:sz w:val="16"/>
+                <w:szCs w:val="16"/>
+              </w:rPr>
+            </w:pPr>
+            <w:r>
+              <w:rPr>
+                <w:rFonts w:ascii="Pericles" w:hAnsi="Pericles"/>
+                <w:sz w:val="16"/>
+                <w:szCs w:val="16"/>
+              </w:rPr>
+              <w:t>+2 Move</w:t>
             </w:r>
           </w:p>
         </w:tc>
@@ -10723,30 +12043,30 @@
                 <w:sz w:val="16"/>
                 <w:szCs w:val="16"/>
               </w:rPr>
-              <w:t>Patron God</w:t>
-            </w:r>
-          </w:p>
-        </w:tc>
-        <w:tc>
-          <w:tcPr>
-            <w:tcW w:w="0" w:type="auto"/>
-          </w:tcPr>
-          <w:p>
-            <w:pPr>
-              <w:spacing w:after="160" w:line="259" w:lineRule="auto"/>
-              <w:rPr>
-                <w:rFonts w:ascii="Pericles" w:hAnsi="Pericles"/>
-                <w:sz w:val="16"/>
-                <w:szCs w:val="16"/>
-              </w:rPr>
-            </w:pPr>
-            <w:r>
-              <w:rPr>
-                <w:rFonts w:ascii="Pericles" w:hAnsi="Pericles"/>
-                <w:sz w:val="16"/>
-                <w:szCs w:val="16"/>
-              </w:rPr>
-              <w:t>One of the gods favors your race. You get a +1 to all divination, theology, or magic checks dealing with your race’s patron god. At the GM’s discretion, other checks might be modified if they somehow deal directly with the patron. For instance, fighting to protect the god’s temple, or to recover one of their artifacts would apply</w:t>
+              <w:t>Natural Swimmers</w:t>
+            </w:r>
+          </w:p>
+        </w:tc>
+        <w:tc>
+          <w:tcPr>
+            <w:tcW w:w="0" w:type="auto"/>
+          </w:tcPr>
+          <w:p>
+            <w:pPr>
+              <w:spacing w:after="160" w:line="259" w:lineRule="auto"/>
+              <w:rPr>
+                <w:rFonts w:ascii="Pericles" w:hAnsi="Pericles"/>
+                <w:sz w:val="16"/>
+                <w:szCs w:val="16"/>
+              </w:rPr>
+            </w:pPr>
+            <w:r>
+              <w:rPr>
+                <w:rFonts w:ascii="Pericles" w:hAnsi="Pericles"/>
+                <w:sz w:val="16"/>
+                <w:szCs w:val="16"/>
+              </w:rPr>
+              <w:t>You start the game with the swim skill</w:t>
             </w:r>
           </w:p>
         </w:tc>
@@ -10771,30 +12091,30 @@
                 <w:sz w:val="16"/>
                 <w:szCs w:val="16"/>
               </w:rPr>
-              <w:t>Quick Learner</w:t>
-            </w:r>
-          </w:p>
-        </w:tc>
-        <w:tc>
-          <w:tcPr>
-            <w:tcW w:w="0" w:type="auto"/>
-          </w:tcPr>
-          <w:p>
-            <w:pPr>
-              <w:spacing w:after="160" w:line="259" w:lineRule="auto"/>
-              <w:rPr>
-                <w:rFonts w:ascii="Pericles" w:hAnsi="Pericles"/>
-                <w:sz w:val="16"/>
-                <w:szCs w:val="16"/>
-              </w:rPr>
-            </w:pPr>
-            <w:r>
-              <w:rPr>
-                <w:rFonts w:ascii="Pericles" w:hAnsi="Pericles"/>
-                <w:sz w:val="16"/>
-                <w:szCs w:val="16"/>
-              </w:rPr>
-              <w:t>When you gain free skill checks, you get an additional free check</w:t>
+              <w:t>One With The Land</w:t>
+            </w:r>
+          </w:p>
+        </w:tc>
+        <w:tc>
+          <w:tcPr>
+            <w:tcW w:w="0" w:type="auto"/>
+          </w:tcPr>
+          <w:p>
+            <w:pPr>
+              <w:spacing w:after="160" w:line="259" w:lineRule="auto"/>
+              <w:rPr>
+                <w:rFonts w:ascii="Pericles" w:hAnsi="Pericles"/>
+                <w:sz w:val="16"/>
+                <w:szCs w:val="16"/>
+              </w:rPr>
+            </w:pPr>
+            <w:r>
+              <w:rPr>
+                <w:rFonts w:ascii="Pericles" w:hAnsi="Pericles"/>
+                <w:sz w:val="16"/>
+                <w:szCs w:val="16"/>
+              </w:rPr>
+              <w:t>You gain a +1 to Animal Lore and Herb Lore checks</w:t>
             </w:r>
           </w:p>
         </w:tc>
@@ -10819,46 +12139,30 @@
                 <w:sz w:val="16"/>
                 <w:szCs w:val="16"/>
               </w:rPr>
-              <w:t>Resist (x)</w:t>
-            </w:r>
-          </w:p>
-        </w:tc>
-        <w:tc>
-          <w:tcPr>
-            <w:tcW w:w="0" w:type="auto"/>
-          </w:tcPr>
-          <w:p>
-            <w:pPr>
-              <w:spacing w:after="160" w:line="259" w:lineRule="auto"/>
-              <w:rPr>
-                <w:rFonts w:ascii="Pericles" w:hAnsi="Pericles"/>
-                <w:sz w:val="16"/>
-                <w:szCs w:val="16"/>
-              </w:rPr>
-            </w:pPr>
-            <w:r>
-              <w:rPr>
-                <w:rFonts w:ascii="Pericles" w:hAnsi="Pericles"/>
-                <w:sz w:val="16"/>
-                <w:szCs w:val="16"/>
-              </w:rPr>
-              <w:t xml:space="preserve">You get a +2 bonus to saves against the resisted element/effect. If you are affected by the resisted element/effect, you reduce the effect by </w:t>
-            </w:r>
-            <w:r>
-              <w:rPr>
-                <w:rFonts w:ascii="Arial" w:hAnsi="Arial" w:cs="Arial"/>
-                <w:sz w:val="16"/>
-                <w:szCs w:val="16"/>
-              </w:rPr>
-              <w:t>–</w:t>
-            </w:r>
-            <w:r>
-              <w:rPr>
-                <w:rFonts w:ascii="Pericles" w:hAnsi="Pericles"/>
-                <w:sz w:val="16"/>
-                <w:szCs w:val="16"/>
-              </w:rPr>
-              <w:t>1 point/die</w:t>
+              <w:t>Patron God</w:t>
+            </w:r>
+          </w:p>
+        </w:tc>
+        <w:tc>
+          <w:tcPr>
+            <w:tcW w:w="0" w:type="auto"/>
+          </w:tcPr>
+          <w:p>
+            <w:pPr>
+              <w:spacing w:after="160" w:line="259" w:lineRule="auto"/>
+              <w:rPr>
+                <w:rFonts w:ascii="Pericles" w:hAnsi="Pericles"/>
+                <w:sz w:val="16"/>
+                <w:szCs w:val="16"/>
+              </w:rPr>
+            </w:pPr>
+            <w:r>
+              <w:rPr>
+                <w:rFonts w:ascii="Pericles" w:hAnsi="Pericles"/>
+                <w:sz w:val="16"/>
+                <w:szCs w:val="16"/>
+              </w:rPr>
+              <w:t>One of the gods favors your race. You get a +1 to all divination, theology, or magic checks dealing with your race’s patron god. At the GM’s discretion, other checks might be modified if they somehow deal directly with the patron. For instance, fighting to protect the god’s temple, or to recover one of their artifacts would apply</w:t>
             </w:r>
           </w:p>
         </w:tc>
@@ -10870,43 +12174,41 @@
           </w:tcPr>
           <w:p>
             <w:pPr>
-              <w:spacing w:after="160" w:line="259" w:lineRule="auto"/>
-              <w:rPr>
-                <w:rFonts w:ascii="Pericles" w:hAnsi="Pericles"/>
-                <w:sz w:val="16"/>
-                <w:szCs w:val="16"/>
-              </w:rPr>
-            </w:pPr>
-            <w:r>
-              <w:rPr>
-                <w:rFonts w:ascii="Pericles" w:hAnsi="Pericles"/>
-                <w:sz w:val="16"/>
-                <w:szCs w:val="16"/>
-              </w:rPr>
-              <w:t>Resolute</w:t>
-            </w:r>
-          </w:p>
-        </w:tc>
-        <w:tc>
-          <w:tcPr>
-            <w:tcW w:w="0" w:type="auto"/>
-          </w:tcPr>
-          <w:p>
-            <w:pPr>
-              <w:spacing w:after="160" w:line="259" w:lineRule="auto"/>
-              <w:rPr>
-                <w:rFonts w:ascii="Pericles" w:hAnsi="Pericles"/>
-                <w:sz w:val="16"/>
-                <w:szCs w:val="16"/>
-              </w:rPr>
-            </w:pPr>
-            <w:r>
-              <w:rPr>
-                <w:rFonts w:ascii="Pericles" w:hAnsi="Pericles"/>
-                <w:sz w:val="16"/>
-                <w:szCs w:val="16"/>
-              </w:rPr>
-              <w:t>You may spend 1 inspiration to heal 1d6 hit points</w:t>
+              <w:rPr>
+                <w:rFonts w:ascii="Pericles" w:hAnsi="Pericles"/>
+                <w:sz w:val="16"/>
+                <w:szCs w:val="16"/>
+              </w:rPr>
+            </w:pPr>
+            <w:r>
+              <w:rPr>
+                <w:rFonts w:ascii="Pericles" w:hAnsi="Pericles"/>
+                <w:sz w:val="16"/>
+                <w:szCs w:val="16"/>
+              </w:rPr>
+              <w:t>Pleasing Voice</w:t>
+            </w:r>
+          </w:p>
+        </w:tc>
+        <w:tc>
+          <w:tcPr>
+            <w:tcW w:w="0" w:type="auto"/>
+          </w:tcPr>
+          <w:p>
+            <w:pPr>
+              <w:rPr>
+                <w:rFonts w:ascii="Pericles" w:hAnsi="Pericles"/>
+                <w:sz w:val="16"/>
+                <w:szCs w:val="16"/>
+              </w:rPr>
+            </w:pPr>
+            <w:r>
+              <w:rPr>
+                <w:rFonts w:ascii="Pericles" w:hAnsi="Pericles"/>
+                <w:sz w:val="16"/>
+                <w:szCs w:val="16"/>
+              </w:rPr>
+              <w:t>Singing is highly valued by your culture. You get +1 to perform and words of power checks</w:t>
             </w:r>
           </w:p>
         </w:tc>
@@ -10931,30 +12233,30 @@
                 <w:sz w:val="16"/>
                 <w:szCs w:val="16"/>
               </w:rPr>
-              <w:t>Sanctioned Traveler</w:t>
-            </w:r>
-          </w:p>
-        </w:tc>
-        <w:tc>
-          <w:tcPr>
-            <w:tcW w:w="0" w:type="auto"/>
-          </w:tcPr>
-          <w:p>
-            <w:pPr>
-              <w:spacing w:after="160" w:line="259" w:lineRule="auto"/>
-              <w:rPr>
-                <w:rFonts w:ascii="Pericles" w:hAnsi="Pericles"/>
-                <w:sz w:val="16"/>
-                <w:szCs w:val="16"/>
-              </w:rPr>
-            </w:pPr>
-            <w:r>
-              <w:rPr>
-                <w:rFonts w:ascii="Pericles" w:hAnsi="Pericles"/>
-                <w:sz w:val="16"/>
-                <w:szCs w:val="16"/>
-              </w:rPr>
-              <w:t>You are a traveler sanctioned by the Founders of Caldruine. You start the game with a special assignment from the city, as well as one special piece of gear associated with your assignment. Completing your assignments brings an experience bonus, a new assignment, and a material reward</w:t>
+              <w:t>Quick Learner</w:t>
+            </w:r>
+          </w:p>
+        </w:tc>
+        <w:tc>
+          <w:tcPr>
+            <w:tcW w:w="0" w:type="auto"/>
+          </w:tcPr>
+          <w:p>
+            <w:pPr>
+              <w:spacing w:after="160" w:line="259" w:lineRule="auto"/>
+              <w:rPr>
+                <w:rFonts w:ascii="Pericles" w:hAnsi="Pericles"/>
+                <w:sz w:val="16"/>
+                <w:szCs w:val="16"/>
+              </w:rPr>
+            </w:pPr>
+            <w:r>
+              <w:rPr>
+                <w:rFonts w:ascii="Pericles" w:hAnsi="Pericles"/>
+                <w:sz w:val="16"/>
+                <w:szCs w:val="16"/>
+              </w:rPr>
+              <w:t>When you gain free skill checks, you get an additional free check</w:t>
             </w:r>
           </w:p>
         </w:tc>
@@ -10979,48 +12281,46 @@
                 <w:sz w:val="16"/>
                 <w:szCs w:val="16"/>
               </w:rPr>
-              <w:t>Shade Touched</w:t>
-            </w:r>
-          </w:p>
-        </w:tc>
-        <w:tc>
-          <w:tcPr>
-            <w:tcW w:w="0" w:type="auto"/>
-          </w:tcPr>
-          <w:p>
-            <w:pPr>
-              <w:spacing w:after="160" w:line="259" w:lineRule="auto"/>
-              <w:rPr>
-                <w:rFonts w:ascii="Pericles" w:hAnsi="Pericles"/>
-                <w:sz w:val="16"/>
-                <w:szCs w:val="16"/>
-              </w:rPr>
-            </w:pPr>
-            <w:r>
-              <w:rPr>
-                <w:rFonts w:ascii="Pericles" w:hAnsi="Pericles"/>
-                <w:sz w:val="16"/>
-                <w:szCs w:val="16"/>
-              </w:rPr>
-              <w:t xml:space="preserve">You are more acutely aware of Shadow’s imprint on the world. Though you cannot speak it, you instinctively understand </w:t>
-            </w:r>
-            <w:proofErr w:type="spellStart"/>
-            <w:r>
-              <w:rPr>
-                <w:rFonts w:ascii="Pericles" w:hAnsi="Pericles"/>
-                <w:sz w:val="16"/>
-                <w:szCs w:val="16"/>
-              </w:rPr>
-              <w:t>Shadowspeak</w:t>
-            </w:r>
-            <w:proofErr w:type="spellEnd"/>
-            <w:r>
-              <w:rPr>
-                <w:rFonts w:ascii="Pericles" w:hAnsi="Pericles"/>
-                <w:sz w:val="16"/>
-                <w:szCs w:val="16"/>
-              </w:rPr>
-              <w:t>. Also, you can make search checks to detect any creatures, objects or spells that are tainted by Shadow. Some residual Shadow might be too weak for others to notice, but you can still see it. In these cases, you may be subject to corruption while others may not</w:t>
+              <w:t>Resist (x)</w:t>
+            </w:r>
+          </w:p>
+        </w:tc>
+        <w:tc>
+          <w:tcPr>
+            <w:tcW w:w="0" w:type="auto"/>
+          </w:tcPr>
+          <w:p>
+            <w:pPr>
+              <w:spacing w:after="160" w:line="259" w:lineRule="auto"/>
+              <w:rPr>
+                <w:rFonts w:ascii="Pericles" w:hAnsi="Pericles"/>
+                <w:sz w:val="16"/>
+                <w:szCs w:val="16"/>
+              </w:rPr>
+            </w:pPr>
+            <w:r>
+              <w:rPr>
+                <w:rFonts w:ascii="Pericles" w:hAnsi="Pericles"/>
+                <w:sz w:val="16"/>
+                <w:szCs w:val="16"/>
+              </w:rPr>
+              <w:t xml:space="preserve">You get a +2 bonus to saves against the resisted element/effect. If you are affected by the resisted element/effect, you reduce the effect by </w:t>
+            </w:r>
+            <w:r>
+              <w:rPr>
+                <w:rFonts w:ascii="Arial" w:hAnsi="Arial" w:cs="Arial"/>
+                <w:sz w:val="16"/>
+                <w:szCs w:val="16"/>
+              </w:rPr>
+              <w:t>–</w:t>
+            </w:r>
+            <w:r>
+              <w:rPr>
+                <w:rFonts w:ascii="Pericles" w:hAnsi="Pericles"/>
+                <w:sz w:val="16"/>
+                <w:szCs w:val="16"/>
+              </w:rPr>
+              <w:t>1 point/die</w:t>
             </w:r>
           </w:p>
         </w:tc>
@@ -11045,30 +12345,30 @@
                 <w:sz w:val="16"/>
                 <w:szCs w:val="16"/>
               </w:rPr>
-              <w:t>Shadow Sight</w:t>
-            </w:r>
-          </w:p>
-        </w:tc>
-        <w:tc>
-          <w:tcPr>
-            <w:tcW w:w="0" w:type="auto"/>
-          </w:tcPr>
-          <w:p>
-            <w:pPr>
-              <w:spacing w:after="160" w:line="259" w:lineRule="auto"/>
-              <w:rPr>
-                <w:rFonts w:ascii="Pericles" w:hAnsi="Pericles"/>
-                <w:sz w:val="16"/>
-                <w:szCs w:val="16"/>
-              </w:rPr>
-            </w:pPr>
-            <w:r>
-              <w:rPr>
-                <w:rFonts w:ascii="Pericles" w:hAnsi="Pericles"/>
-                <w:sz w:val="16"/>
-                <w:szCs w:val="16"/>
-              </w:rPr>
-              <w:t>You can see in the dark</w:t>
+              <w:t>Resolute</w:t>
+            </w:r>
+          </w:p>
+        </w:tc>
+        <w:tc>
+          <w:tcPr>
+            <w:tcW w:w="0" w:type="auto"/>
+          </w:tcPr>
+          <w:p>
+            <w:pPr>
+              <w:spacing w:after="160" w:line="259" w:lineRule="auto"/>
+              <w:rPr>
+                <w:rFonts w:ascii="Pericles" w:hAnsi="Pericles"/>
+                <w:sz w:val="16"/>
+                <w:szCs w:val="16"/>
+              </w:rPr>
+            </w:pPr>
+            <w:r>
+              <w:rPr>
+                <w:rFonts w:ascii="Pericles" w:hAnsi="Pericles"/>
+                <w:sz w:val="16"/>
+                <w:szCs w:val="16"/>
+              </w:rPr>
+              <w:t>You may spend 1 inspiration to heal 1d6 hit points</w:t>
             </w:r>
           </w:p>
         </w:tc>
@@ -11093,46 +12393,30 @@
                 <w:sz w:val="16"/>
                 <w:szCs w:val="16"/>
               </w:rPr>
-              <w:t>Short Legs</w:t>
-            </w:r>
-          </w:p>
-        </w:tc>
-        <w:tc>
-          <w:tcPr>
-            <w:tcW w:w="0" w:type="auto"/>
-          </w:tcPr>
-          <w:p>
-            <w:pPr>
-              <w:spacing w:after="160" w:line="259" w:lineRule="auto"/>
-              <w:rPr>
-                <w:rFonts w:ascii="Pericles" w:hAnsi="Pericles"/>
-                <w:sz w:val="16"/>
-                <w:szCs w:val="16"/>
-              </w:rPr>
-            </w:pPr>
-            <w:r>
-              <w:rPr>
-                <w:rFonts w:ascii="Pericles" w:hAnsi="Pericles"/>
-                <w:sz w:val="16"/>
-                <w:szCs w:val="16"/>
-              </w:rPr>
-              <w:t xml:space="preserve">Your movement rate is </w:t>
-            </w:r>
-            <w:r>
-              <w:rPr>
-                <w:rFonts w:ascii="Arial" w:hAnsi="Arial" w:cs="Arial"/>
-                <w:sz w:val="16"/>
-                <w:szCs w:val="16"/>
-              </w:rPr>
-              <w:t>–</w:t>
-            </w:r>
-            <w:r>
-              <w:rPr>
-                <w:rFonts w:ascii="Pericles" w:hAnsi="Pericles"/>
-                <w:sz w:val="16"/>
-                <w:szCs w:val="16"/>
-              </w:rPr>
-              <w:t>1 hex/combat round</w:t>
+              <w:t>Sanctioned Traveler</w:t>
+            </w:r>
+          </w:p>
+        </w:tc>
+        <w:tc>
+          <w:tcPr>
+            <w:tcW w:w="0" w:type="auto"/>
+          </w:tcPr>
+          <w:p>
+            <w:pPr>
+              <w:spacing w:after="160" w:line="259" w:lineRule="auto"/>
+              <w:rPr>
+                <w:rFonts w:ascii="Pericles" w:hAnsi="Pericles"/>
+                <w:sz w:val="16"/>
+                <w:szCs w:val="16"/>
+              </w:rPr>
+            </w:pPr>
+            <w:r>
+              <w:rPr>
+                <w:rFonts w:ascii="Pericles" w:hAnsi="Pericles"/>
+                <w:sz w:val="16"/>
+                <w:szCs w:val="16"/>
+              </w:rPr>
+              <w:t>You are a traveler sanctioned by the Founders of Caldruine. You start the game with a special assignment from the city, as well as one special piece of gear associated with your assignment. Completing your assignments brings an experience bonus, a new assignment, and a material reward</w:t>
             </w:r>
           </w:p>
         </w:tc>
@@ -11157,30 +12441,48 @@
                 <w:sz w:val="16"/>
                 <w:szCs w:val="16"/>
               </w:rPr>
-              <w:t>Shunned</w:t>
-            </w:r>
-          </w:p>
-        </w:tc>
-        <w:tc>
-          <w:tcPr>
-            <w:tcW w:w="0" w:type="auto"/>
-          </w:tcPr>
-          <w:p>
-            <w:pPr>
-              <w:spacing w:after="160" w:line="259" w:lineRule="auto"/>
-              <w:rPr>
-                <w:rFonts w:ascii="Pericles" w:hAnsi="Pericles"/>
-                <w:sz w:val="16"/>
-                <w:szCs w:val="16"/>
-              </w:rPr>
-            </w:pPr>
-            <w:r>
-              <w:rPr>
-                <w:rFonts w:ascii="Pericles" w:hAnsi="Pericles"/>
-                <w:sz w:val="16"/>
-                <w:szCs w:val="16"/>
-              </w:rPr>
-              <w:t>The Lantern Gods of Anthis no longer heed your call. You may not gain divine favor (though you can gain divine malus). You may never take spells pertaining to the gods. Priests must spend one inspiration to cast beneficial spells on you</w:t>
+              <w:t>Shade Touched</w:t>
+            </w:r>
+          </w:p>
+        </w:tc>
+        <w:tc>
+          <w:tcPr>
+            <w:tcW w:w="0" w:type="auto"/>
+          </w:tcPr>
+          <w:p>
+            <w:pPr>
+              <w:spacing w:after="160" w:line="259" w:lineRule="auto"/>
+              <w:rPr>
+                <w:rFonts w:ascii="Pericles" w:hAnsi="Pericles"/>
+                <w:sz w:val="16"/>
+                <w:szCs w:val="16"/>
+              </w:rPr>
+            </w:pPr>
+            <w:r>
+              <w:rPr>
+                <w:rFonts w:ascii="Pericles" w:hAnsi="Pericles"/>
+                <w:sz w:val="16"/>
+                <w:szCs w:val="16"/>
+              </w:rPr>
+              <w:t xml:space="preserve">You are more acutely aware of Shadow’s imprint on the world. Though you cannot speak it, you instinctively understand </w:t>
+            </w:r>
+            <w:proofErr w:type="spellStart"/>
+            <w:r>
+              <w:rPr>
+                <w:rFonts w:ascii="Pericles" w:hAnsi="Pericles"/>
+                <w:sz w:val="16"/>
+                <w:szCs w:val="16"/>
+              </w:rPr>
+              <w:t>Shadowspeak</w:t>
+            </w:r>
+            <w:proofErr w:type="spellEnd"/>
+            <w:r>
+              <w:rPr>
+                <w:rFonts w:ascii="Pericles" w:hAnsi="Pericles"/>
+                <w:sz w:val="16"/>
+                <w:szCs w:val="16"/>
+              </w:rPr>
+              <w:t>. Also, you can make search checks to detect any creatures, objects or spells that are tainted by Shadow. Some residual Shadow might be too weak for others to notice, but you can still see it. In these cases, you may be subject to corruption while others may not</w:t>
             </w:r>
           </w:p>
         </w:tc>
@@ -11205,48 +12507,30 @@
                 <w:sz w:val="16"/>
                 <w:szCs w:val="16"/>
               </w:rPr>
-              <w:t>Slaver</w:t>
-            </w:r>
-          </w:p>
-        </w:tc>
-        <w:tc>
-          <w:tcPr>
-            <w:tcW w:w="0" w:type="auto"/>
-          </w:tcPr>
-          <w:p>
-            <w:pPr>
-              <w:spacing w:after="160" w:line="259" w:lineRule="auto"/>
-              <w:rPr>
-                <w:rFonts w:ascii="Pericles" w:hAnsi="Pericles"/>
-                <w:sz w:val="16"/>
-                <w:szCs w:val="16"/>
-              </w:rPr>
-            </w:pPr>
-            <w:r>
-              <w:rPr>
-                <w:rFonts w:ascii="Pericles" w:hAnsi="Pericles"/>
-                <w:sz w:val="16"/>
-                <w:szCs w:val="16"/>
-              </w:rPr>
-              <w:t xml:space="preserve">Your culture practices slavery and you start the game with a slave who is pledged to you. The exact nature of this </w:t>
-            </w:r>
-            <w:proofErr w:type="spellStart"/>
-            <w:r>
-              <w:rPr>
-                <w:rFonts w:ascii="Pericles" w:hAnsi="Pericles"/>
-                <w:sz w:val="16"/>
-                <w:szCs w:val="16"/>
-              </w:rPr>
-              <w:t>npc</w:t>
-            </w:r>
-            <w:proofErr w:type="spellEnd"/>
-            <w:r>
-              <w:rPr>
-                <w:rFonts w:ascii="Pericles" w:hAnsi="Pericles"/>
-                <w:sz w:val="16"/>
-                <w:szCs w:val="16"/>
-              </w:rPr>
-              <w:t>, and his relation to you should be worked out with the GM</w:t>
+              <w:t>Shadow Sight</w:t>
+            </w:r>
+          </w:p>
+        </w:tc>
+        <w:tc>
+          <w:tcPr>
+            <w:tcW w:w="0" w:type="auto"/>
+          </w:tcPr>
+          <w:p>
+            <w:pPr>
+              <w:spacing w:after="160" w:line="259" w:lineRule="auto"/>
+              <w:rPr>
+                <w:rFonts w:ascii="Pericles" w:hAnsi="Pericles"/>
+                <w:sz w:val="16"/>
+                <w:szCs w:val="16"/>
+              </w:rPr>
+            </w:pPr>
+            <w:r>
+              <w:rPr>
+                <w:rFonts w:ascii="Pericles" w:hAnsi="Pericles"/>
+                <w:sz w:val="16"/>
+                <w:szCs w:val="16"/>
+              </w:rPr>
+              <w:t>You can see in the dark</w:t>
             </w:r>
           </w:p>
         </w:tc>
@@ -11271,30 +12555,30 @@
                 <w:sz w:val="16"/>
                 <w:szCs w:val="16"/>
               </w:rPr>
-              <w:t>Small Frame</w:t>
-            </w:r>
-          </w:p>
-        </w:tc>
-        <w:tc>
-          <w:tcPr>
-            <w:tcW w:w="0" w:type="auto"/>
-          </w:tcPr>
-          <w:p>
-            <w:pPr>
-              <w:spacing w:after="160" w:line="259" w:lineRule="auto"/>
-              <w:rPr>
-                <w:rFonts w:ascii="Pericles" w:hAnsi="Pericles"/>
-                <w:sz w:val="16"/>
-                <w:szCs w:val="16"/>
-              </w:rPr>
-            </w:pPr>
-            <w:r>
-              <w:rPr>
-                <w:rFonts w:ascii="Pericles" w:hAnsi="Pericles"/>
-                <w:sz w:val="16"/>
-                <w:szCs w:val="16"/>
-              </w:rPr>
-              <w:t xml:space="preserve">You get a </w:t>
+              <w:t>Short Legs</w:t>
+            </w:r>
+          </w:p>
+        </w:tc>
+        <w:tc>
+          <w:tcPr>
+            <w:tcW w:w="0" w:type="auto"/>
+          </w:tcPr>
+          <w:p>
+            <w:pPr>
+              <w:spacing w:after="160" w:line="259" w:lineRule="auto"/>
+              <w:rPr>
+                <w:rFonts w:ascii="Pericles" w:hAnsi="Pericles"/>
+                <w:sz w:val="16"/>
+                <w:szCs w:val="16"/>
+              </w:rPr>
+            </w:pPr>
+            <w:r>
+              <w:rPr>
+                <w:rFonts w:ascii="Pericles" w:hAnsi="Pericles"/>
+                <w:sz w:val="16"/>
+                <w:szCs w:val="16"/>
+              </w:rPr>
+              <w:t xml:space="preserve">Your movement rate is </w:t>
             </w:r>
             <w:r>
               <w:rPr>
@@ -11310,7 +12594,7 @@
                 <w:sz w:val="16"/>
                 <w:szCs w:val="16"/>
               </w:rPr>
-              <w:t>2 to save/procs pertaining to being knocked down, or knocked back</w:t>
+              <w:t>1 hex/combat round</w:t>
             </w:r>
           </w:p>
         </w:tc>
@@ -11335,30 +12619,30 @@
                 <w:sz w:val="16"/>
                 <w:szCs w:val="16"/>
               </w:rPr>
-              <w:t>Steadfast</w:t>
-            </w:r>
-          </w:p>
-        </w:tc>
-        <w:tc>
-          <w:tcPr>
-            <w:tcW w:w="0" w:type="auto"/>
-          </w:tcPr>
-          <w:p>
-            <w:pPr>
-              <w:spacing w:after="160" w:line="259" w:lineRule="auto"/>
-              <w:rPr>
-                <w:rFonts w:ascii="Pericles" w:hAnsi="Pericles"/>
-                <w:sz w:val="16"/>
-                <w:szCs w:val="16"/>
-              </w:rPr>
-            </w:pPr>
-            <w:r>
-              <w:rPr>
-                <w:rFonts w:ascii="Pericles" w:hAnsi="Pericles"/>
-                <w:sz w:val="16"/>
-                <w:szCs w:val="16"/>
-              </w:rPr>
-              <w:t>You get a +2 to save against any spell or effect that alters your state of mind, or changes your form (i.e. charms, sleep, or polymorph)</w:t>
+              <w:t>Shunned</w:t>
+            </w:r>
+          </w:p>
+        </w:tc>
+        <w:tc>
+          <w:tcPr>
+            <w:tcW w:w="0" w:type="auto"/>
+          </w:tcPr>
+          <w:p>
+            <w:pPr>
+              <w:spacing w:after="160" w:line="259" w:lineRule="auto"/>
+              <w:rPr>
+                <w:rFonts w:ascii="Pericles" w:hAnsi="Pericles"/>
+                <w:sz w:val="16"/>
+                <w:szCs w:val="16"/>
+              </w:rPr>
+            </w:pPr>
+            <w:r>
+              <w:rPr>
+                <w:rFonts w:ascii="Pericles" w:hAnsi="Pericles"/>
+                <w:sz w:val="16"/>
+                <w:szCs w:val="16"/>
+              </w:rPr>
+              <w:t>The Lantern Gods of Anthis no longer heed your call. You may not gain divine favor (though you can gain divine malus). You may never take spells pertaining to the gods. Priests must spend one inspiration to cast beneficial spells on you</w:t>
             </w:r>
           </w:p>
         </w:tc>
@@ -11370,43 +12654,57 @@
           </w:tcPr>
           <w:p>
             <w:pPr>
-              <w:spacing w:after="160" w:line="259" w:lineRule="auto"/>
-              <w:rPr>
-                <w:rFonts w:ascii="Pericles" w:hAnsi="Pericles"/>
-                <w:sz w:val="16"/>
-                <w:szCs w:val="16"/>
-              </w:rPr>
-            </w:pPr>
-            <w:r>
-              <w:rPr>
-                <w:rFonts w:ascii="Pericles" w:hAnsi="Pericles"/>
-                <w:sz w:val="16"/>
-                <w:szCs w:val="16"/>
-              </w:rPr>
-              <w:t>Swift(X)</w:t>
-            </w:r>
-          </w:p>
-        </w:tc>
-        <w:tc>
-          <w:tcPr>
-            <w:tcW w:w="0" w:type="auto"/>
-          </w:tcPr>
-          <w:p>
-            <w:pPr>
-              <w:spacing w:after="160" w:line="259" w:lineRule="auto"/>
-              <w:rPr>
-                <w:rFonts w:ascii="Pericles" w:hAnsi="Pericles"/>
-                <w:sz w:val="16"/>
-                <w:szCs w:val="16"/>
-              </w:rPr>
-            </w:pPr>
-            <w:r>
-              <w:rPr>
-                <w:rFonts w:ascii="Pericles" w:hAnsi="Pericles"/>
-                <w:sz w:val="16"/>
-                <w:szCs w:val="16"/>
-              </w:rPr>
-              <w:t>You gain +X to initiative and +X move/round</w:t>
+              <w:rPr>
+                <w:rFonts w:ascii="Pericles" w:hAnsi="Pericles"/>
+                <w:sz w:val="16"/>
+                <w:szCs w:val="16"/>
+              </w:rPr>
+            </w:pPr>
+            <w:r>
+              <w:rPr>
+                <w:rFonts w:ascii="Pericles" w:hAnsi="Pericles"/>
+                <w:sz w:val="16"/>
+                <w:szCs w:val="16"/>
+              </w:rPr>
+              <w:t>Skeptical</w:t>
+            </w:r>
+          </w:p>
+        </w:tc>
+        <w:tc>
+          <w:tcPr>
+            <w:tcW w:w="0" w:type="auto"/>
+          </w:tcPr>
+          <w:p>
+            <w:pPr>
+              <w:rPr>
+                <w:rFonts w:ascii="Pericles" w:hAnsi="Pericles"/>
+                <w:sz w:val="16"/>
+                <w:szCs w:val="16"/>
+              </w:rPr>
+            </w:pPr>
+            <w:r>
+              <w:rPr>
+                <w:rFonts w:ascii="Pericles" w:hAnsi="Pericles"/>
+                <w:sz w:val="16"/>
+                <w:szCs w:val="16"/>
+              </w:rPr>
+              <w:t xml:space="preserve">Any check to deceive you takes a </w:t>
+            </w:r>
+            <w:r>
+              <w:rPr>
+                <w:rFonts w:ascii="Arial" w:hAnsi="Arial" w:cs="Arial"/>
+                <w:sz w:val="16"/>
+                <w:szCs w:val="16"/>
+              </w:rPr>
+              <w:t>–</w:t>
+            </w:r>
+            <w:r>
+              <w:rPr>
+                <w:rFonts w:ascii="Pericles" w:hAnsi="Pericles"/>
+                <w:sz w:val="16"/>
+                <w:szCs w:val="16"/>
+              </w:rPr>
+              <w:t>1 penalty and you get +1 to save vs. any such effect</w:t>
             </w:r>
           </w:p>
         </w:tc>
@@ -11431,30 +12729,48 @@
                 <w:sz w:val="16"/>
                 <w:szCs w:val="16"/>
               </w:rPr>
-              <w:t>Tough(x)</w:t>
-            </w:r>
-          </w:p>
-        </w:tc>
-        <w:tc>
-          <w:tcPr>
-            <w:tcW w:w="0" w:type="auto"/>
-          </w:tcPr>
-          <w:p>
-            <w:pPr>
-              <w:spacing w:after="160" w:line="259" w:lineRule="auto"/>
-              <w:rPr>
-                <w:rFonts w:ascii="Pericles" w:hAnsi="Pericles"/>
-                <w:sz w:val="16"/>
-                <w:szCs w:val="16"/>
-              </w:rPr>
-            </w:pPr>
-            <w:r>
-              <w:rPr>
-                <w:rFonts w:ascii="Pericles" w:hAnsi="Pericles"/>
-                <w:sz w:val="16"/>
-                <w:szCs w:val="16"/>
-              </w:rPr>
-              <w:t>You gain +X hit points</w:t>
+              <w:t>Slaver</w:t>
+            </w:r>
+          </w:p>
+        </w:tc>
+        <w:tc>
+          <w:tcPr>
+            <w:tcW w:w="0" w:type="auto"/>
+          </w:tcPr>
+          <w:p>
+            <w:pPr>
+              <w:spacing w:after="160" w:line="259" w:lineRule="auto"/>
+              <w:rPr>
+                <w:rFonts w:ascii="Pericles" w:hAnsi="Pericles"/>
+                <w:sz w:val="16"/>
+                <w:szCs w:val="16"/>
+              </w:rPr>
+            </w:pPr>
+            <w:r>
+              <w:rPr>
+                <w:rFonts w:ascii="Pericles" w:hAnsi="Pericles"/>
+                <w:sz w:val="16"/>
+                <w:szCs w:val="16"/>
+              </w:rPr>
+              <w:t xml:space="preserve">Your culture practices slavery and you start the game with a slave who is pledged to you. The exact nature of this </w:t>
+            </w:r>
+            <w:proofErr w:type="spellStart"/>
+            <w:r>
+              <w:rPr>
+                <w:rFonts w:ascii="Pericles" w:hAnsi="Pericles"/>
+                <w:sz w:val="16"/>
+                <w:szCs w:val="16"/>
+              </w:rPr>
+              <w:t>npc</w:t>
+            </w:r>
+            <w:proofErr w:type="spellEnd"/>
+            <w:r>
+              <w:rPr>
+                <w:rFonts w:ascii="Pericles" w:hAnsi="Pericles"/>
+                <w:sz w:val="16"/>
+                <w:szCs w:val="16"/>
+              </w:rPr>
+              <w:t>, and his relation to you should be worked out with the GM</w:t>
             </w:r>
           </w:p>
         </w:tc>
@@ -11479,30 +12795,46 @@
                 <w:sz w:val="16"/>
                 <w:szCs w:val="16"/>
               </w:rPr>
-              <w:t>Trapper</w:t>
-            </w:r>
-          </w:p>
-        </w:tc>
-        <w:tc>
-          <w:tcPr>
-            <w:tcW w:w="0" w:type="auto"/>
-          </w:tcPr>
-          <w:p>
-            <w:pPr>
-              <w:spacing w:after="160" w:line="259" w:lineRule="auto"/>
-              <w:rPr>
-                <w:rFonts w:ascii="Pericles" w:hAnsi="Pericles"/>
-                <w:sz w:val="16"/>
-                <w:szCs w:val="16"/>
-              </w:rPr>
-            </w:pPr>
-            <w:r>
-              <w:rPr>
-                <w:rFonts w:ascii="Pericles" w:hAnsi="Pericles"/>
-                <w:sz w:val="16"/>
-                <w:szCs w:val="16"/>
-              </w:rPr>
-              <w:t>You get +2 to tracking checks. You start the game with the combat: throw skill, and can use nets</w:t>
+              <w:t>Small Frame</w:t>
+            </w:r>
+          </w:p>
+        </w:tc>
+        <w:tc>
+          <w:tcPr>
+            <w:tcW w:w="0" w:type="auto"/>
+          </w:tcPr>
+          <w:p>
+            <w:pPr>
+              <w:spacing w:after="160" w:line="259" w:lineRule="auto"/>
+              <w:rPr>
+                <w:rFonts w:ascii="Pericles" w:hAnsi="Pericles"/>
+                <w:sz w:val="16"/>
+                <w:szCs w:val="16"/>
+              </w:rPr>
+            </w:pPr>
+            <w:r>
+              <w:rPr>
+                <w:rFonts w:ascii="Pericles" w:hAnsi="Pericles"/>
+                <w:sz w:val="16"/>
+                <w:szCs w:val="16"/>
+              </w:rPr>
+              <w:t xml:space="preserve">You get a </w:t>
+            </w:r>
+            <w:r>
+              <w:rPr>
+                <w:rFonts w:ascii="Arial" w:hAnsi="Arial" w:cs="Arial"/>
+                <w:sz w:val="16"/>
+                <w:szCs w:val="16"/>
+              </w:rPr>
+              <w:t>–</w:t>
+            </w:r>
+            <w:r>
+              <w:rPr>
+                <w:rFonts w:ascii="Pericles" w:hAnsi="Pericles"/>
+                <w:sz w:val="16"/>
+                <w:szCs w:val="16"/>
+              </w:rPr>
+              <w:t>2 to save/procs pertaining to being knocked down, or knocked back</w:t>
             </w:r>
           </w:p>
         </w:tc>
@@ -11527,30 +12859,30 @@
                 <w:sz w:val="16"/>
                 <w:szCs w:val="16"/>
               </w:rPr>
-              <w:t>Treasure Map</w:t>
-            </w:r>
-          </w:p>
-        </w:tc>
-        <w:tc>
-          <w:tcPr>
-            <w:tcW w:w="0" w:type="auto"/>
-          </w:tcPr>
-          <w:p>
-            <w:pPr>
-              <w:spacing w:after="160" w:line="259" w:lineRule="auto"/>
-              <w:rPr>
-                <w:rFonts w:ascii="Pericles" w:hAnsi="Pericles"/>
-                <w:sz w:val="16"/>
-                <w:szCs w:val="16"/>
-              </w:rPr>
-            </w:pPr>
-            <w:r>
-              <w:rPr>
-                <w:rFonts w:ascii="Pericles" w:hAnsi="Pericles"/>
-                <w:sz w:val="16"/>
-                <w:szCs w:val="16"/>
-              </w:rPr>
-              <w:t>You start the game with a treasure map leading you to a legendary treasure on a remote island</w:t>
+              <w:t>Steadfast</w:t>
+            </w:r>
+          </w:p>
+        </w:tc>
+        <w:tc>
+          <w:tcPr>
+            <w:tcW w:w="0" w:type="auto"/>
+          </w:tcPr>
+          <w:p>
+            <w:pPr>
+              <w:spacing w:after="160" w:line="259" w:lineRule="auto"/>
+              <w:rPr>
+                <w:rFonts w:ascii="Pericles" w:hAnsi="Pericles"/>
+                <w:sz w:val="16"/>
+                <w:szCs w:val="16"/>
+              </w:rPr>
+            </w:pPr>
+            <w:r>
+              <w:rPr>
+                <w:rFonts w:ascii="Pericles" w:hAnsi="Pericles"/>
+                <w:sz w:val="16"/>
+                <w:szCs w:val="16"/>
+              </w:rPr>
+              <w:t>You get a +2 to save against any spell or effect that alters your state of mind, or changes your form (i.e. charms, sleep, or polymorph)</w:t>
             </w:r>
           </w:p>
         </w:tc>
@@ -11575,7 +12907,199 @@
                 <w:sz w:val="16"/>
                 <w:szCs w:val="16"/>
               </w:rPr>
+              <w:t>Swift(X)</w:t>
+            </w:r>
+          </w:p>
+        </w:tc>
+        <w:tc>
+          <w:tcPr>
+            <w:tcW w:w="0" w:type="auto"/>
+          </w:tcPr>
+          <w:p>
+            <w:pPr>
+              <w:spacing w:after="160" w:line="259" w:lineRule="auto"/>
+              <w:rPr>
+                <w:rFonts w:ascii="Pericles" w:hAnsi="Pericles"/>
+                <w:sz w:val="16"/>
+                <w:szCs w:val="16"/>
+              </w:rPr>
+            </w:pPr>
+            <w:r>
+              <w:rPr>
+                <w:rFonts w:ascii="Pericles" w:hAnsi="Pericles"/>
+                <w:sz w:val="16"/>
+                <w:szCs w:val="16"/>
+              </w:rPr>
+              <w:t>You gain +X to initiative and +X move/round</w:t>
+            </w:r>
+          </w:p>
+        </w:tc>
+      </w:tr>
+      <w:tr>
+        <w:tc>
+          <w:tcPr>
+            <w:tcW w:w="1383" w:type="dxa"/>
+          </w:tcPr>
+          <w:p>
+            <w:pPr>
+              <w:spacing w:after="160" w:line="259" w:lineRule="auto"/>
+              <w:rPr>
+                <w:rFonts w:ascii="Pericles" w:hAnsi="Pericles"/>
+                <w:sz w:val="16"/>
+                <w:szCs w:val="16"/>
+              </w:rPr>
+            </w:pPr>
+            <w:r>
+              <w:rPr>
+                <w:rFonts w:ascii="Pericles" w:hAnsi="Pericles"/>
+                <w:sz w:val="16"/>
+                <w:szCs w:val="16"/>
+              </w:rPr>
               <w:lastRenderedPageBreak/>
+              <w:t>Tough(x)</w:t>
+            </w:r>
+          </w:p>
+        </w:tc>
+        <w:tc>
+          <w:tcPr>
+            <w:tcW w:w="0" w:type="auto"/>
+          </w:tcPr>
+          <w:p>
+            <w:pPr>
+              <w:spacing w:after="160" w:line="259" w:lineRule="auto"/>
+              <w:rPr>
+                <w:rFonts w:ascii="Pericles" w:hAnsi="Pericles"/>
+                <w:sz w:val="16"/>
+                <w:szCs w:val="16"/>
+              </w:rPr>
+            </w:pPr>
+            <w:r>
+              <w:rPr>
+                <w:rFonts w:ascii="Pericles" w:hAnsi="Pericles"/>
+                <w:sz w:val="16"/>
+                <w:szCs w:val="16"/>
+              </w:rPr>
+              <w:t>You gain +X hit points</w:t>
+            </w:r>
+          </w:p>
+        </w:tc>
+      </w:tr>
+      <w:tr>
+        <w:tc>
+          <w:tcPr>
+            <w:tcW w:w="1383" w:type="dxa"/>
+          </w:tcPr>
+          <w:p>
+            <w:pPr>
+              <w:spacing w:after="160" w:line="259" w:lineRule="auto"/>
+              <w:rPr>
+                <w:rFonts w:ascii="Pericles" w:hAnsi="Pericles"/>
+                <w:sz w:val="16"/>
+                <w:szCs w:val="16"/>
+              </w:rPr>
+            </w:pPr>
+            <w:r>
+              <w:rPr>
+                <w:rFonts w:ascii="Pericles" w:hAnsi="Pericles"/>
+                <w:sz w:val="16"/>
+                <w:szCs w:val="16"/>
+              </w:rPr>
+              <w:t>Trapper</w:t>
+            </w:r>
+          </w:p>
+        </w:tc>
+        <w:tc>
+          <w:tcPr>
+            <w:tcW w:w="0" w:type="auto"/>
+          </w:tcPr>
+          <w:p>
+            <w:pPr>
+              <w:spacing w:after="160" w:line="259" w:lineRule="auto"/>
+              <w:rPr>
+                <w:rFonts w:ascii="Pericles" w:hAnsi="Pericles"/>
+                <w:sz w:val="16"/>
+                <w:szCs w:val="16"/>
+              </w:rPr>
+            </w:pPr>
+            <w:r>
+              <w:rPr>
+                <w:rFonts w:ascii="Pericles" w:hAnsi="Pericles"/>
+                <w:sz w:val="16"/>
+                <w:szCs w:val="16"/>
+              </w:rPr>
+              <w:t>You get +2 to tracking checks. You start the game with the combat: throw skill, and can use nets</w:t>
+            </w:r>
+          </w:p>
+        </w:tc>
+      </w:tr>
+      <w:tr>
+        <w:tc>
+          <w:tcPr>
+            <w:tcW w:w="1383" w:type="dxa"/>
+          </w:tcPr>
+          <w:p>
+            <w:pPr>
+              <w:spacing w:after="160" w:line="259" w:lineRule="auto"/>
+              <w:rPr>
+                <w:rFonts w:ascii="Pericles" w:hAnsi="Pericles"/>
+                <w:sz w:val="16"/>
+                <w:szCs w:val="16"/>
+              </w:rPr>
+            </w:pPr>
+            <w:r>
+              <w:rPr>
+                <w:rFonts w:ascii="Pericles" w:hAnsi="Pericles"/>
+                <w:sz w:val="16"/>
+                <w:szCs w:val="16"/>
+              </w:rPr>
+              <w:t>Treasure Map</w:t>
+            </w:r>
+          </w:p>
+        </w:tc>
+        <w:tc>
+          <w:tcPr>
+            <w:tcW w:w="0" w:type="auto"/>
+          </w:tcPr>
+          <w:p>
+            <w:pPr>
+              <w:spacing w:after="160" w:line="259" w:lineRule="auto"/>
+              <w:rPr>
+                <w:rFonts w:ascii="Pericles" w:hAnsi="Pericles"/>
+                <w:sz w:val="16"/>
+                <w:szCs w:val="16"/>
+              </w:rPr>
+            </w:pPr>
+            <w:r>
+              <w:rPr>
+                <w:rFonts w:ascii="Pericles" w:hAnsi="Pericles"/>
+                <w:sz w:val="16"/>
+                <w:szCs w:val="16"/>
+              </w:rPr>
+              <w:t>You start the game with a treasure map leading you to a legendary treasure on a remote island</w:t>
+            </w:r>
+          </w:p>
+        </w:tc>
+      </w:tr>
+      <w:tr>
+        <w:tc>
+          <w:tcPr>
+            <w:tcW w:w="1383" w:type="dxa"/>
+          </w:tcPr>
+          <w:p>
+            <w:pPr>
+              <w:spacing w:after="160" w:line="259" w:lineRule="auto"/>
+              <w:rPr>
+                <w:rFonts w:ascii="Pericles" w:hAnsi="Pericles"/>
+                <w:sz w:val="16"/>
+                <w:szCs w:val="16"/>
+              </w:rPr>
+            </w:pPr>
+            <w:r>
+              <w:rPr>
+                <w:rFonts w:ascii="Pericles" w:hAnsi="Pericles"/>
+                <w:sz w:val="16"/>
+                <w:szCs w:val="16"/>
+              </w:rPr>
               <w:t>Tricky</w:t>
             </w:r>
           </w:p>
@@ -12056,7 +13580,16 @@
           <w:sz w:val="20"/>
           <w:szCs w:val="20"/>
         </w:rPr>
-        <w:t>n existing skill. This tags the skill as a focus skill and whenever that skill levels, you will gain XP toward leveling your character. You can also use a focus pick on a new skill. This trains the skill and tags it for earning XP.</w:t>
+        <w:t xml:space="preserve">n existing skill. This tags the skill as a focus skill and whenever that skill levels, you will gain XP toward leveling your character. </w:t>
+      </w:r>
+      <w:r>
+        <w:rPr>
+          <w:rFonts w:ascii="Pericles" w:hAnsi="Pericles"/>
+          <w:sz w:val="20"/>
+          <w:szCs w:val="20"/>
+        </w:rPr>
+        <w:lastRenderedPageBreak/>
+        <w:t>You can also use a focus pick on a new skill. This trains the skill and tags it for earning XP.</w:t>
       </w:r>
     </w:p>
     <w:p>
@@ -12125,7 +13658,6 @@
           <w:sz w:val="20"/>
           <w:szCs w:val="20"/>
         </w:rPr>
-        <w:lastRenderedPageBreak/>
         <w:t>Some skills take specializations which represent a more detailed knowledge about a specific area of expertise. It could represent a character growing up in a particular city, studying a certain race’s history, o</w:t>
       </w:r>
       <w:r>
@@ -13688,6 +15220,7 @@
                 <w:sz w:val="16"/>
                 <w:szCs w:val="16"/>
               </w:rPr>
+              <w:lastRenderedPageBreak/>
               <w:t>Skill Name</w:t>
             </w:r>
           </w:p>
@@ -13972,7 +15505,6 @@
                 <w:sz w:val="16"/>
                 <w:szCs w:val="16"/>
               </w:rPr>
-              <w:lastRenderedPageBreak/>
               <w:t>Administer</w:t>
             </w:r>
           </w:p>
@@ -15492,6 +17024,7 @@
                 <w:sz w:val="16"/>
                 <w:szCs w:val="16"/>
               </w:rPr>
+              <w:lastRenderedPageBreak/>
               <w:t>History</w:t>
             </w:r>
           </w:p>
@@ -15644,7 +17177,6 @@
                 <w:sz w:val="16"/>
                 <w:szCs w:val="16"/>
               </w:rPr>
-              <w:lastRenderedPageBreak/>
               <w:t>Interrogate</w:t>
             </w:r>
           </w:p>
@@ -17999,7 +19531,6 @@
                 <w:sz w:val="16"/>
                 <w:szCs w:val="16"/>
               </w:rPr>
-              <w:lastRenderedPageBreak/>
               <w:t>Alchemy</w:t>
             </w:r>
           </w:p>
@@ -18095,17 +19626,7 @@
                 <w:sz w:val="16"/>
                 <w:szCs w:val="16"/>
               </w:rPr>
-              <w:t>Taking this skill</w:t>
-            </w:r>
-            <w:bookmarkStart w:id="0" w:name="_GoBack"/>
-            <w:bookmarkEnd w:id="0"/>
-            <w:r>
-              <w:rPr>
-                <w:rFonts w:ascii="Pericles" w:hAnsi="Pericles"/>
-                <w:sz w:val="16"/>
-                <w:szCs w:val="16"/>
-              </w:rPr>
-              <w:t xml:space="preserve"> as a background, or focus grants 4 spells</w:t>
+              <w:t>Taking this skill as a background, or focus grants 4 spells</w:t>
             </w:r>
           </w:p>
           <w:p>
@@ -23606,7 +25127,7 @@
 </file>
 
 <file path=customXml/itemProps1.xml><?xml version="1.0" encoding="utf-8"?>
-<ds:datastoreItem xmlns:ds="http://schemas.openxmlformats.org/officeDocument/2006/customXml" ds:itemID="{6521A686-5FAA-444D-AE1B-981BC05FB610}">
+<ds:datastoreItem xmlns:ds="http://schemas.openxmlformats.org/officeDocument/2006/customXml" ds:itemID="{267E2457-D6B9-43BE-A281-EE76F15E5A81}">
   <ds:schemaRefs>
     <ds:schemaRef ds:uri="http://schemas.openxmlformats.org/officeDocument/2006/bibliography"/>
   </ds:schemaRefs>

</xml_diff>

<commit_message>
Reworking talent trees, Animal companions
</commit_message>
<xml_diff>
--- a/RBNew/AnthisDraft.docx
+++ b/RBNew/AnthisDraft.docx
@@ -4,6 +4,7 @@
   <w:body>
     <w:p>
       <w:pPr>
+        <w:ind w:firstLine="720"/>
         <w:rPr>
           <w:rFonts w:ascii="Pericles" w:hAnsi="Pericles"/>
           <w:b/>
@@ -54,43 +55,7 @@
           <w:sz w:val="20"/>
           <w:szCs w:val="20"/>
         </w:rPr>
-        <w:t xml:space="preserve">This document is an outline describing the spiritual successor to </w:t>
-      </w:r>
-      <w:proofErr w:type="spellStart"/>
-      <w:r>
-        <w:rPr>
-          <w:rFonts w:ascii="Pericles" w:hAnsi="Pericles"/>
-          <w:sz w:val="20"/>
-          <w:szCs w:val="20"/>
-        </w:rPr>
-        <w:t>Runebearer</w:t>
-      </w:r>
-      <w:proofErr w:type="spellEnd"/>
-      <w:r>
-        <w:rPr>
-          <w:rFonts w:ascii="Pericles" w:hAnsi="Pericles"/>
-          <w:sz w:val="20"/>
-          <w:szCs w:val="20"/>
-        </w:rPr>
-        <w:t xml:space="preserve"> RPG. What follows is the barest amount of information necessary to start an Anthis campaign. Where no rules exist here, assume that </w:t>
-      </w:r>
-      <w:proofErr w:type="spellStart"/>
-      <w:r>
-        <w:rPr>
-          <w:rFonts w:ascii="Pericles" w:hAnsi="Pericles"/>
-          <w:sz w:val="20"/>
-          <w:szCs w:val="20"/>
-        </w:rPr>
-        <w:t>Runebearer’s</w:t>
-      </w:r>
-      <w:proofErr w:type="spellEnd"/>
-      <w:r>
-        <w:rPr>
-          <w:rFonts w:ascii="Pericles" w:hAnsi="Pericles"/>
-          <w:sz w:val="20"/>
-          <w:szCs w:val="20"/>
-        </w:rPr>
-        <w:t xml:space="preserve"> rules apply </w:t>
+        <w:t xml:space="preserve">This document is an outline describing the spiritual successor to Runebearer RPG. What follows is the barest amount of information necessary to start an Anthis campaign. Where no rules exist here, assume that Runebearer’s rules apply </w:t>
       </w:r>
       <w:r>
         <w:rPr>
@@ -905,25 +870,7 @@
           <w:szCs w:val="20"/>
         </w:rPr>
         <w:lastRenderedPageBreak/>
-        <w:t xml:space="preserve">So, a stat of 12 has </w:t>
-      </w:r>
-      <w:proofErr w:type="spellStart"/>
-      <w:r>
-        <w:rPr>
-          <w:rFonts w:ascii="Pericles" w:hAnsi="Pericles"/>
-          <w:sz w:val="20"/>
-          <w:szCs w:val="20"/>
-        </w:rPr>
-        <w:t>gives</w:t>
-      </w:r>
-      <w:proofErr w:type="spellEnd"/>
-      <w:r>
-        <w:rPr>
-          <w:rFonts w:ascii="Pericles" w:hAnsi="Pericles"/>
-          <w:sz w:val="20"/>
-          <w:szCs w:val="20"/>
-        </w:rPr>
-        <w:t xml:space="preserve"> bonus of +1 to relevant skill checks, and a stat of 8 gives a “bonus” of </w:t>
+        <w:t xml:space="preserve">So, a stat of 12 has gives bonus of +1 to relevant skill checks, and a stat of 8 gives a “bonus” of </w:t>
       </w:r>
       <w:r>
         <w:rPr>
@@ -2227,25 +2174,7 @@
                 <w:sz w:val="20"/>
                 <w:szCs w:val="20"/>
               </w:rPr>
-              <w:t xml:space="preserve">Patron God (Castor and </w:t>
-            </w:r>
-            <w:proofErr w:type="spellStart"/>
-            <w:r>
-              <w:rPr>
-                <w:rFonts w:ascii="Pericles" w:hAnsi="Pericles"/>
-                <w:sz w:val="20"/>
-                <w:szCs w:val="20"/>
-              </w:rPr>
-              <w:t>Corax</w:t>
-            </w:r>
-            <w:proofErr w:type="spellEnd"/>
-            <w:r>
-              <w:rPr>
-                <w:rFonts w:ascii="Pericles" w:hAnsi="Pericles"/>
-                <w:sz w:val="20"/>
-                <w:szCs w:val="20"/>
-              </w:rPr>
-              <w:t>)</w:t>
+              <w:t>Patron God (Castor and Corax)</w:t>
             </w:r>
           </w:p>
           <w:p>
@@ -2417,25 +2346,7 @@
                 <w:sz w:val="20"/>
                 <w:szCs w:val="20"/>
               </w:rPr>
-              <w:t xml:space="preserve">Divine Favor (Castor and </w:t>
-            </w:r>
-            <w:proofErr w:type="spellStart"/>
-            <w:r>
-              <w:rPr>
-                <w:rFonts w:ascii="Pericles" w:hAnsi="Pericles"/>
-                <w:sz w:val="20"/>
-                <w:szCs w:val="20"/>
-              </w:rPr>
-              <w:t>Corax</w:t>
-            </w:r>
-            <w:proofErr w:type="spellEnd"/>
-            <w:r>
-              <w:rPr>
-                <w:rFonts w:ascii="Pericles" w:hAnsi="Pericles"/>
-                <w:sz w:val="20"/>
-                <w:szCs w:val="20"/>
-              </w:rPr>
-              <w:t>)</w:t>
+              <w:t>Divine Favor (Castor and Corax)</w:t>
             </w:r>
           </w:p>
           <w:p>
@@ -2579,43 +2490,7 @@
           <w:sz w:val="20"/>
           <w:szCs w:val="20"/>
         </w:rPr>
-        <w:t xml:space="preserve"> </w:t>
-      </w:r>
-      <w:proofErr w:type="spellStart"/>
-      <w:r>
-        <w:rPr>
-          <w:rFonts w:ascii="Pericles" w:hAnsi="Pericles"/>
-          <w:sz w:val="20"/>
-          <w:szCs w:val="20"/>
-        </w:rPr>
-        <w:t>Caldrune</w:t>
-      </w:r>
-      <w:proofErr w:type="spellEnd"/>
-      <w:r>
-        <w:rPr>
-          <w:rFonts w:ascii="Pericles" w:hAnsi="Pericles"/>
-          <w:sz w:val="20"/>
-          <w:szCs w:val="20"/>
-        </w:rPr>
-        <w:t xml:space="preserve"> is a human city situated high in the </w:t>
-      </w:r>
-      <w:proofErr w:type="spellStart"/>
-      <w:r>
-        <w:rPr>
-          <w:rFonts w:ascii="Pericles" w:hAnsi="Pericles"/>
-          <w:sz w:val="20"/>
-          <w:szCs w:val="20"/>
-        </w:rPr>
-        <w:t>Savos</w:t>
-      </w:r>
-      <w:proofErr w:type="spellEnd"/>
-      <w:r>
-        <w:rPr>
-          <w:rFonts w:ascii="Pericles" w:hAnsi="Pericles"/>
-          <w:sz w:val="20"/>
-          <w:szCs w:val="20"/>
-        </w:rPr>
-        <w:t xml:space="preserve"> Peaks. When </w:t>
+        <w:t xml:space="preserve"> Caldrune is a human city situated high in the Savos Peaks. When </w:t>
       </w:r>
       <w:r>
         <w:rPr>
@@ -2681,23 +2556,13 @@
         </w:rPr>
         <w:t xml:space="preserve"> founded </w:t>
       </w:r>
-      <w:proofErr w:type="spellStart"/>
-      <w:r>
-        <w:rPr>
-          <w:rFonts w:ascii="Pericles" w:hAnsi="Pericles"/>
-          <w:sz w:val="20"/>
-          <w:szCs w:val="20"/>
-        </w:rPr>
-        <w:t>Caldrune</w:t>
-      </w:r>
-      <w:proofErr w:type="spellEnd"/>
-      <w:r>
-        <w:rPr>
-          <w:rFonts w:ascii="Pericles" w:hAnsi="Pericles"/>
-          <w:sz w:val="20"/>
-          <w:szCs w:val="20"/>
-        </w:rPr>
-        <w:t xml:space="preserve"> as a place to store and protect their discoveries</w:t>
+      <w:r>
+        <w:rPr>
+          <w:rFonts w:ascii="Pericles" w:hAnsi="Pericles"/>
+          <w:sz w:val="20"/>
+          <w:szCs w:val="20"/>
+        </w:rPr>
+        <w:t>Caldrune as a place to store and protect their discoveries</w:t>
       </w:r>
       <w:r>
         <w:rPr>
@@ -2724,23 +2589,13 @@
         </w:rPr>
         <w:t xml:space="preserve">Today, </w:t>
       </w:r>
-      <w:proofErr w:type="spellStart"/>
-      <w:r>
-        <w:rPr>
-          <w:rFonts w:ascii="Pericles" w:hAnsi="Pericles"/>
-          <w:sz w:val="20"/>
-          <w:szCs w:val="20"/>
-        </w:rPr>
-        <w:t>Caldrune</w:t>
-      </w:r>
-      <w:proofErr w:type="spellEnd"/>
-      <w:r>
-        <w:rPr>
-          <w:rFonts w:ascii="Pericles" w:hAnsi="Pericles"/>
-          <w:sz w:val="20"/>
-          <w:szCs w:val="20"/>
-        </w:rPr>
-        <w:t xml:space="preserve"> is a </w:t>
+      <w:r>
+        <w:rPr>
+          <w:rFonts w:ascii="Pericles" w:hAnsi="Pericles"/>
+          <w:sz w:val="20"/>
+          <w:szCs w:val="20"/>
+        </w:rPr>
+        <w:t xml:space="preserve">Caldrune is a </w:t>
       </w:r>
       <w:r>
         <w:rPr>
@@ -3253,7 +3108,6 @@
           </wp:anchor>
         </w:drawing>
       </w:r>
-      <w:proofErr w:type="spellStart"/>
       <w:r>
         <w:rPr>
           <w:rFonts w:ascii="Pericles" w:hAnsi="Pericles"/>
@@ -3264,7 +3118,6 @@
         </w:rPr>
         <w:t>Cividi</w:t>
       </w:r>
-      <w:proofErr w:type="spellEnd"/>
       <w:r>
         <w:rPr>
           <w:rFonts w:ascii="Pericles" w:hAnsi="Pericles"/>
@@ -3287,25 +3140,7 @@
           <w:sz w:val="20"/>
           <w:szCs w:val="20"/>
         </w:rPr>
-        <w:t xml:space="preserve"> The </w:t>
-      </w:r>
-      <w:proofErr w:type="spellStart"/>
-      <w:r>
-        <w:rPr>
-          <w:rFonts w:ascii="Pericles" w:hAnsi="Pericles"/>
-          <w:sz w:val="20"/>
-          <w:szCs w:val="20"/>
-        </w:rPr>
-        <w:t>Cividi</w:t>
-      </w:r>
-      <w:proofErr w:type="spellEnd"/>
-      <w:r>
-        <w:rPr>
-          <w:rFonts w:ascii="Pericles" w:hAnsi="Pericles"/>
-          <w:sz w:val="20"/>
-          <w:szCs w:val="20"/>
-        </w:rPr>
-        <w:t xml:space="preserve"> are the remnants of the human servants of the Old Elvish Empire. After Shadow was defeated, the small remaining human settlements quickly recovered, and humanity inherited the broken </w:t>
+        <w:t xml:space="preserve"> The Cividi are the remnants of the human servants of the Old Elvish Empire. After Shadow was defeated, the small remaining human settlements quickly recovered, and humanity inherited the broken </w:t>
       </w:r>
       <w:r>
         <w:rPr>
@@ -3330,43 +3165,7 @@
           <w:sz w:val="20"/>
           <w:szCs w:val="20"/>
         </w:rPr>
-        <w:t xml:space="preserve">The </w:t>
-      </w:r>
-      <w:proofErr w:type="spellStart"/>
-      <w:r>
-        <w:rPr>
-          <w:rFonts w:ascii="Pericles" w:hAnsi="Pericles"/>
-          <w:sz w:val="20"/>
-          <w:szCs w:val="20"/>
-        </w:rPr>
-        <w:t>Cividi</w:t>
-      </w:r>
-      <w:proofErr w:type="spellEnd"/>
-      <w:r>
-        <w:rPr>
-          <w:rFonts w:ascii="Pericles" w:hAnsi="Pericles"/>
-          <w:sz w:val="20"/>
-          <w:szCs w:val="20"/>
-        </w:rPr>
-        <w:t xml:space="preserve"> consider themselves to be the caretakers of the legacy of the elves. Since the elves have mostly retreated from the world, the </w:t>
-      </w:r>
-      <w:proofErr w:type="spellStart"/>
-      <w:r>
-        <w:rPr>
-          <w:rFonts w:ascii="Pericles" w:hAnsi="Pericles"/>
-          <w:sz w:val="20"/>
-          <w:szCs w:val="20"/>
-        </w:rPr>
-        <w:t>Cividi</w:t>
-      </w:r>
-      <w:proofErr w:type="spellEnd"/>
-      <w:r>
-        <w:rPr>
-          <w:rFonts w:ascii="Pericles" w:hAnsi="Pericles"/>
-          <w:sz w:val="20"/>
-          <w:szCs w:val="20"/>
-        </w:rPr>
-        <w:t xml:space="preserve"> have taken the responsibility to recreate the empire </w:t>
+        <w:t xml:space="preserve">The Cividi consider themselves to be the caretakers of the legacy of the elves. Since the elves have mostly retreated from the world, the Cividi have taken the responsibility to recreate the empire </w:t>
       </w:r>
       <w:r>
         <w:rPr>
@@ -3420,7 +3219,6 @@
                 <w:szCs w:val="20"/>
               </w:rPr>
             </w:pPr>
-            <w:proofErr w:type="spellStart"/>
             <w:r>
               <w:rPr>
                 <w:rFonts w:ascii="Pericles" w:hAnsi="Pericles"/>
@@ -3430,7 +3228,6 @@
               </w:rPr>
               <w:t>Cividi</w:t>
             </w:r>
-            <w:proofErr w:type="spellEnd"/>
             <w:r>
               <w:rPr>
                 <w:rFonts w:ascii="Pericles" w:hAnsi="Pericles"/>
@@ -3616,8 +3413,6 @@
               </w:rPr>
               <w:t>Midas Touched</w:t>
             </w:r>
-            <w:bookmarkStart w:id="0" w:name="_GoBack"/>
-            <w:bookmarkEnd w:id="0"/>
           </w:p>
           <w:p>
             <w:pPr>
@@ -3911,7 +3706,6 @@
         </w:rPr>
         <w:t xml:space="preserve">Modern dwarves call themselves </w:t>
       </w:r>
-      <w:proofErr w:type="spellStart"/>
       <w:r>
         <w:rPr>
           <w:rFonts w:ascii="Pericles" w:hAnsi="Pericles"/>
@@ -3920,7 +3714,6 @@
         </w:rPr>
         <w:t>Monhemnir</w:t>
       </w:r>
-      <w:proofErr w:type="spellEnd"/>
       <w:r>
         <w:rPr>
           <w:rFonts w:ascii="Pericles" w:hAnsi="Pericles"/>
@@ -3964,7 +3757,6 @@
                 <w:szCs w:val="20"/>
               </w:rPr>
             </w:pPr>
-            <w:proofErr w:type="spellStart"/>
             <w:r>
               <w:rPr>
                 <w:rFonts w:ascii="Pericles" w:hAnsi="Pericles"/>
@@ -3974,7 +3766,6 @@
               </w:rPr>
               <w:t>Dwarven</w:t>
             </w:r>
-            <w:proofErr w:type="spellEnd"/>
             <w:r>
               <w:rPr>
                 <w:rFonts w:ascii="Pericles" w:hAnsi="Pericles"/>
@@ -4181,25 +3972,7 @@
                 <w:sz w:val="20"/>
                 <w:szCs w:val="20"/>
               </w:rPr>
-              <w:t>Patron God (</w:t>
-            </w:r>
-            <w:proofErr w:type="spellStart"/>
-            <w:r>
-              <w:rPr>
-                <w:rFonts w:ascii="Pericles" w:hAnsi="Pericles"/>
-                <w:sz w:val="20"/>
-                <w:szCs w:val="20"/>
-              </w:rPr>
-              <w:t>Mordain</w:t>
-            </w:r>
-            <w:proofErr w:type="spellEnd"/>
-            <w:r>
-              <w:rPr>
-                <w:rFonts w:ascii="Pericles" w:hAnsi="Pericles"/>
-                <w:sz w:val="20"/>
-                <w:szCs w:val="20"/>
-              </w:rPr>
-              <w:t>)</w:t>
+              <w:t>Patron God (Mordain)</w:t>
             </w:r>
           </w:p>
           <w:p>
@@ -4644,25 +4417,7 @@
           <w:sz w:val="20"/>
           <w:szCs w:val="20"/>
         </w:rPr>
-        <w:t>Today, the elves are a fallen race, mistrusted by the races they once ruled, and shunned by the gods who once favored them. (</w:t>
-      </w:r>
-      <w:proofErr w:type="gramStart"/>
-      <w:r>
-        <w:rPr>
-          <w:rFonts w:ascii="Pericles" w:hAnsi="Pericles"/>
-          <w:sz w:val="20"/>
-          <w:szCs w:val="20"/>
-        </w:rPr>
-        <w:t>more</w:t>
-      </w:r>
-      <w:proofErr w:type="gramEnd"/>
-      <w:r>
-        <w:rPr>
-          <w:rFonts w:ascii="Pericles" w:hAnsi="Pericles"/>
-          <w:sz w:val="20"/>
-          <w:szCs w:val="20"/>
-        </w:rPr>
-        <w:t xml:space="preserve"> here?)</w:t>
+        <w:t>Today, the elves are a fallen race, mistrusted by the races they once ruled, and shunned by the gods who once favored them. (more here?)</w:t>
       </w:r>
     </w:p>
     <w:tbl>
@@ -5190,7 +4945,6 @@
           </wp:anchor>
         </w:drawing>
       </w:r>
-      <w:proofErr w:type="spellStart"/>
       <w:r>
         <w:rPr>
           <w:rFonts w:ascii="Pericles" w:hAnsi="Pericles"/>
@@ -5201,7 +4955,6 @@
         </w:rPr>
         <w:t>Heiraxan</w:t>
       </w:r>
-      <w:proofErr w:type="spellEnd"/>
       <w:r>
         <w:rPr>
           <w:rFonts w:ascii="Pericles" w:hAnsi="Pericles"/>
@@ -5232,79 +4985,7 @@
           <w:sz w:val="20"/>
           <w:szCs w:val="20"/>
         </w:rPr>
-        <w:t xml:space="preserve">The Grand King </w:t>
-      </w:r>
-      <w:proofErr w:type="spellStart"/>
-      <w:r>
-        <w:rPr>
-          <w:rFonts w:ascii="Pericles" w:hAnsi="Pericles"/>
-          <w:sz w:val="20"/>
-          <w:szCs w:val="20"/>
-        </w:rPr>
-        <w:t>Heirax</w:t>
-      </w:r>
-      <w:proofErr w:type="spellEnd"/>
-      <w:r>
-        <w:rPr>
-          <w:rFonts w:ascii="Pericles" w:hAnsi="Pericles"/>
-          <w:sz w:val="20"/>
-          <w:szCs w:val="20"/>
-        </w:rPr>
-        <w:t xml:space="preserve"> once ruled over all of the lands of the </w:t>
-      </w:r>
-      <w:proofErr w:type="spellStart"/>
-      <w:r>
-        <w:rPr>
-          <w:rFonts w:ascii="Pericles" w:hAnsi="Pericles"/>
-          <w:sz w:val="20"/>
-          <w:szCs w:val="20"/>
-        </w:rPr>
-        <w:t>Eleon</w:t>
-      </w:r>
-      <w:proofErr w:type="spellEnd"/>
-      <w:r>
-        <w:rPr>
-          <w:rFonts w:ascii="Pericles" w:hAnsi="Pericles"/>
-          <w:sz w:val="20"/>
-          <w:szCs w:val="20"/>
-        </w:rPr>
-        <w:t xml:space="preserve"> Valley. When the king was killed by assassins, his three children fought over the kingdom, sparking a bitter civil war. To this day, the land remains split into the realms of </w:t>
-      </w:r>
-      <w:proofErr w:type="spellStart"/>
-      <w:r>
-        <w:rPr>
-          <w:rFonts w:ascii="Pericles" w:hAnsi="Pericles"/>
-          <w:sz w:val="20"/>
-          <w:szCs w:val="20"/>
-        </w:rPr>
-        <w:t>Heirot</w:t>
-      </w:r>
-      <w:proofErr w:type="spellEnd"/>
-      <w:r>
-        <w:rPr>
-          <w:rFonts w:ascii="Pericles" w:hAnsi="Pericles"/>
-          <w:sz w:val="20"/>
-          <w:szCs w:val="20"/>
-        </w:rPr>
-        <w:t xml:space="preserve">, </w:t>
-      </w:r>
-      <w:proofErr w:type="spellStart"/>
-      <w:r>
-        <w:rPr>
-          <w:rFonts w:ascii="Pericles" w:hAnsi="Pericles"/>
-          <w:sz w:val="20"/>
-          <w:szCs w:val="20"/>
-        </w:rPr>
-        <w:t>Lycopolis</w:t>
-      </w:r>
-      <w:proofErr w:type="spellEnd"/>
-      <w:r>
-        <w:rPr>
-          <w:rFonts w:ascii="Pericles" w:hAnsi="Pericles"/>
-          <w:sz w:val="20"/>
-          <w:szCs w:val="20"/>
-        </w:rPr>
-        <w:t>, and Sadia, between which there remains an uneasy peace.</w:t>
+        <w:t>The Grand King Heirax once ruled over all of the lands of the Eleon Valley. When the king was killed by assassins, his three children fought over the kingdom, sparking a bitter civil war. To this day, the land remains split into the realms of Heirot, Lycopolis, and Sadia, between which there remains an uneasy peace.</w:t>
       </w:r>
     </w:p>
     <w:p>
@@ -5321,33 +5002,15 @@
           <w:sz w:val="20"/>
           <w:szCs w:val="20"/>
         </w:rPr>
-        <w:t xml:space="preserve">By their nature, </w:t>
-      </w:r>
-      <w:proofErr w:type="spellStart"/>
-      <w:r>
-        <w:rPr>
-          <w:rFonts w:ascii="Pericles" w:hAnsi="Pericles"/>
-          <w:sz w:val="20"/>
-          <w:szCs w:val="20"/>
-        </w:rPr>
-        <w:t>Heiraxan</w:t>
-      </w:r>
-      <w:r>
-        <w:rPr>
-          <w:rFonts w:ascii="Pericles" w:hAnsi="Pericles"/>
-          <w:sz w:val="20"/>
-          <w:szCs w:val="20"/>
-        </w:rPr>
-        <w:t>s</w:t>
-      </w:r>
-      <w:proofErr w:type="spellEnd"/>
-      <w:r>
-        <w:rPr>
-          <w:rFonts w:ascii="Pericles" w:hAnsi="Pericles"/>
-          <w:sz w:val="20"/>
-          <w:szCs w:val="20"/>
-        </w:rPr>
-        <w:t xml:space="preserve"> are sim</w:t>
+        <w:t>By their nature, Heiraxan</w:t>
+      </w:r>
+      <w:r>
+        <w:rPr>
+          <w:rFonts w:ascii="Pericles" w:hAnsi="Pericles"/>
+          <w:sz w:val="20"/>
+          <w:szCs w:val="20"/>
+        </w:rPr>
+        <w:t>s are sim</w:t>
       </w:r>
       <w:r>
         <w:rPr>
@@ -5402,7 +5065,6 @@
                 <w:szCs w:val="20"/>
               </w:rPr>
             </w:pPr>
-            <w:proofErr w:type="spellStart"/>
             <w:r>
               <w:rPr>
                 <w:rFonts w:ascii="Pericles" w:hAnsi="Pericles"/>
@@ -5412,7 +5074,6 @@
               </w:rPr>
               <w:t>Heiraxan</w:t>
             </w:r>
-            <w:proofErr w:type="spellEnd"/>
             <w:r>
               <w:rPr>
                 <w:rFonts w:ascii="Pericles" w:hAnsi="Pericles"/>
@@ -5741,7 +5402,6 @@
           <w:szCs w:val="20"/>
         </w:rPr>
       </w:pPr>
-      <w:proofErr w:type="spellStart"/>
       <w:r>
         <w:rPr>
           <w:rFonts w:ascii="Pericles" w:hAnsi="Pericles"/>
@@ -5752,7 +5412,6 @@
         </w:rPr>
         <w:t>Javian</w:t>
       </w:r>
-      <w:proofErr w:type="spellEnd"/>
       <w:r>
         <w:rPr>
           <w:rFonts w:ascii="Pericles" w:hAnsi="Pericles"/>
@@ -5775,43 +5434,7 @@
           <w:sz w:val="20"/>
           <w:szCs w:val="20"/>
         </w:rPr>
-        <w:t xml:space="preserve"> The </w:t>
-      </w:r>
-      <w:proofErr w:type="spellStart"/>
-      <w:r>
-        <w:rPr>
-          <w:rFonts w:ascii="Pericles" w:hAnsi="Pericles"/>
-          <w:sz w:val="20"/>
-          <w:szCs w:val="20"/>
-        </w:rPr>
-        <w:t>Javian</w:t>
-      </w:r>
-      <w:proofErr w:type="spellEnd"/>
-      <w:r>
-        <w:rPr>
-          <w:rFonts w:ascii="Pericles" w:hAnsi="Pericles"/>
-          <w:sz w:val="20"/>
-          <w:szCs w:val="20"/>
-        </w:rPr>
-        <w:t xml:space="preserve"> are mountain-dwelling </w:t>
-      </w:r>
-      <w:proofErr w:type="spellStart"/>
-      <w:r>
-        <w:rPr>
-          <w:rFonts w:ascii="Pericles" w:hAnsi="Pericles"/>
-          <w:sz w:val="20"/>
-          <w:szCs w:val="20"/>
-        </w:rPr>
-        <w:t>avians</w:t>
-      </w:r>
-      <w:proofErr w:type="spellEnd"/>
-      <w:r>
-        <w:rPr>
-          <w:rFonts w:ascii="Pericles" w:hAnsi="Pericles"/>
-          <w:sz w:val="20"/>
-          <w:szCs w:val="20"/>
-        </w:rPr>
-        <w:t xml:space="preserve"> that </w:t>
+        <w:t xml:space="preserve"> The Javian are mountain-dwelling avians that </w:t>
       </w:r>
       <w:r>
         <w:rPr>
@@ -5848,7 +5471,6 @@
                 <w:szCs w:val="20"/>
               </w:rPr>
             </w:pPr>
-            <w:proofErr w:type="spellStart"/>
             <w:r>
               <w:rPr>
                 <w:rFonts w:ascii="Pericles" w:hAnsi="Pericles"/>
@@ -5858,7 +5480,6 @@
               </w:rPr>
               <w:t>Javian</w:t>
             </w:r>
-            <w:proofErr w:type="spellEnd"/>
             <w:r>
               <w:rPr>
                 <w:rFonts w:ascii="Pericles" w:hAnsi="Pericles"/>
@@ -6311,7 +5932,6 @@
           <w:szCs w:val="20"/>
         </w:rPr>
       </w:pPr>
-      <w:proofErr w:type="spellStart"/>
       <w:r>
         <w:rPr>
           <w:rFonts w:ascii="Pericles" w:hAnsi="Pericles"/>
@@ -6322,7 +5942,6 @@
         </w:rPr>
         <w:t>Sarkan</w:t>
       </w:r>
-      <w:proofErr w:type="spellEnd"/>
       <w:r>
         <w:rPr>
           <w:rFonts w:ascii="Pericles" w:hAnsi="Pericles"/>
@@ -6345,25 +5964,7 @@
           <w:sz w:val="20"/>
           <w:szCs w:val="20"/>
         </w:rPr>
-        <w:t xml:space="preserve"> The </w:t>
-      </w:r>
-      <w:proofErr w:type="spellStart"/>
-      <w:r>
-        <w:rPr>
-          <w:rFonts w:ascii="Pericles" w:hAnsi="Pericles"/>
-          <w:sz w:val="20"/>
-          <w:szCs w:val="20"/>
-        </w:rPr>
-        <w:t>Sarkan</w:t>
-      </w:r>
-      <w:proofErr w:type="spellEnd"/>
-      <w:r>
-        <w:rPr>
-          <w:rFonts w:ascii="Pericles" w:hAnsi="Pericles"/>
-          <w:sz w:val="20"/>
-          <w:szCs w:val="20"/>
-        </w:rPr>
-        <w:t xml:space="preserve"> are men who</w:t>
+        <w:t xml:space="preserve"> The Sarkan are men who</w:t>
       </w:r>
       <w:r>
         <w:rPr>
@@ -6387,25 +5988,7 @@
           <w:sz w:val="20"/>
           <w:szCs w:val="20"/>
         </w:rPr>
-        <w:t xml:space="preserve">to the southeast, across the </w:t>
-      </w:r>
-      <w:proofErr w:type="spellStart"/>
-      <w:r>
-        <w:rPr>
-          <w:rFonts w:ascii="Pericles" w:hAnsi="Pericles"/>
-          <w:sz w:val="20"/>
-          <w:szCs w:val="20"/>
-        </w:rPr>
-        <w:t>Sheerost</w:t>
-      </w:r>
-      <w:proofErr w:type="spellEnd"/>
-      <w:r>
-        <w:rPr>
-          <w:rFonts w:ascii="Pericles" w:hAnsi="Pericles"/>
-          <w:sz w:val="20"/>
-          <w:szCs w:val="20"/>
-        </w:rPr>
-        <w:t xml:space="preserve"> (mountains). They </w:t>
+        <w:t xml:space="preserve">to the southeast, across the Sheerost (mountains). They </w:t>
       </w:r>
       <w:r>
         <w:rPr>
@@ -6469,25 +6052,7 @@
           <w:sz w:val="20"/>
           <w:szCs w:val="20"/>
         </w:rPr>
-        <w:t xml:space="preserve">several </w:t>
-      </w:r>
-      <w:proofErr w:type="spellStart"/>
-      <w:r>
-        <w:rPr>
-          <w:rFonts w:ascii="Pericles" w:hAnsi="Pericles"/>
-          <w:sz w:val="20"/>
-          <w:szCs w:val="20"/>
-        </w:rPr>
-        <w:t>Sarkan</w:t>
-      </w:r>
-      <w:proofErr w:type="spellEnd"/>
-      <w:r>
-        <w:rPr>
-          <w:rFonts w:ascii="Pericles" w:hAnsi="Pericles"/>
-          <w:sz w:val="20"/>
-          <w:szCs w:val="20"/>
-        </w:rPr>
-        <w:t xml:space="preserve"> tribes </w:t>
+        <w:t xml:space="preserve">several Sarkan tribes </w:t>
       </w:r>
       <w:r>
         <w:rPr>
@@ -6503,25 +6068,7 @@
           <w:sz w:val="20"/>
           <w:szCs w:val="20"/>
         </w:rPr>
-        <w:t xml:space="preserve">cross the </w:t>
-      </w:r>
-      <w:proofErr w:type="spellStart"/>
-      <w:r>
-        <w:rPr>
-          <w:rFonts w:ascii="Pericles" w:hAnsi="Pericles"/>
-          <w:sz w:val="20"/>
-          <w:szCs w:val="20"/>
-        </w:rPr>
-        <w:t>Sheerost</w:t>
-      </w:r>
-      <w:proofErr w:type="spellEnd"/>
-      <w:r>
-        <w:rPr>
-          <w:rFonts w:ascii="Pericles" w:hAnsi="Pericles"/>
-          <w:sz w:val="20"/>
-          <w:szCs w:val="20"/>
-        </w:rPr>
-        <w:t xml:space="preserve"> and </w:t>
+        <w:t xml:space="preserve">cross the Sheerost and </w:t>
       </w:r>
       <w:r>
         <w:rPr>
@@ -6556,7 +6103,6 @@
           <w:szCs w:val="20"/>
         </w:rPr>
       </w:pPr>
-      <w:proofErr w:type="spellStart"/>
       <w:r>
         <w:rPr>
           <w:rFonts w:ascii="Pericles" w:hAnsi="Pericles"/>
@@ -6565,7 +6111,6 @@
         </w:rPr>
         <w:t>Sarkan</w:t>
       </w:r>
-      <w:proofErr w:type="spellEnd"/>
       <w:r>
         <w:rPr>
           <w:rFonts w:ascii="Pericles" w:hAnsi="Pericles"/>
@@ -6618,7 +6163,6 @@
                 <w:szCs w:val="20"/>
               </w:rPr>
             </w:pPr>
-            <w:proofErr w:type="spellStart"/>
             <w:r>
               <w:rPr>
                 <w:rFonts w:ascii="Pericles" w:hAnsi="Pericles"/>
@@ -6628,7 +6172,6 @@
               </w:rPr>
               <w:t>Sarkan</w:t>
             </w:r>
-            <w:proofErr w:type="spellEnd"/>
             <w:r>
               <w:rPr>
                 <w:rFonts w:ascii="Pericles" w:hAnsi="Pericles"/>
@@ -7052,7 +6595,6 @@
           </wp:anchor>
         </w:drawing>
       </w:r>
-      <w:proofErr w:type="spellStart"/>
       <w:r>
         <w:rPr>
           <w:rFonts w:ascii="Pericles" w:hAnsi="Pericles"/>
@@ -7063,7 +6605,6 @@
         </w:rPr>
         <w:t>Theydan</w:t>
       </w:r>
-      <w:proofErr w:type="spellEnd"/>
       <w:r>
         <w:rPr>
           <w:rFonts w:ascii="Pericles" w:hAnsi="Pericles"/>
@@ -7086,43 +6627,7 @@
           <w:sz w:val="20"/>
           <w:szCs w:val="20"/>
         </w:rPr>
-        <w:t xml:space="preserve"> </w:t>
-      </w:r>
-      <w:proofErr w:type="spellStart"/>
-      <w:r>
-        <w:rPr>
-          <w:rFonts w:ascii="Pericles" w:hAnsi="Pericles"/>
-          <w:sz w:val="20"/>
-          <w:szCs w:val="20"/>
-        </w:rPr>
-        <w:t>Theydan</w:t>
-      </w:r>
-      <w:proofErr w:type="spellEnd"/>
-      <w:r>
-        <w:rPr>
-          <w:rFonts w:ascii="Pericles" w:hAnsi="Pericles"/>
-          <w:sz w:val="20"/>
-          <w:szCs w:val="20"/>
-        </w:rPr>
-        <w:t xml:space="preserve"> lore indicates that their race once ruled an extensive underwater kingdom, but that some sunken horror caused them to abandon their home. Ulder took pity on them and allowed them to ascend to the surface and settle on the island of </w:t>
-      </w:r>
-      <w:proofErr w:type="spellStart"/>
-      <w:r>
-        <w:rPr>
-          <w:rFonts w:ascii="Pericles" w:hAnsi="Pericles"/>
-          <w:sz w:val="20"/>
-          <w:szCs w:val="20"/>
-        </w:rPr>
-        <w:t>Theyd</w:t>
-      </w:r>
-      <w:proofErr w:type="spellEnd"/>
-      <w:r>
-        <w:rPr>
-          <w:rFonts w:ascii="Pericles" w:hAnsi="Pericles"/>
-          <w:sz w:val="20"/>
-          <w:szCs w:val="20"/>
-        </w:rPr>
-        <w:t>.</w:t>
+        <w:t xml:space="preserve"> Theydan lore indicates that their race once ruled an extensive underwater kingdom, but that some sunken horror caused them to abandon their home. Ulder took pity on them and allowed them to ascend to the surface and settle on the island of Theyd.</w:t>
       </w:r>
     </w:p>
     <w:p>
@@ -7133,23 +6638,13 @@
           <w:szCs w:val="20"/>
         </w:rPr>
       </w:pPr>
-      <w:proofErr w:type="spellStart"/>
-      <w:r>
-        <w:rPr>
-          <w:rFonts w:ascii="Pericles" w:hAnsi="Pericles"/>
-          <w:sz w:val="20"/>
-          <w:szCs w:val="20"/>
-        </w:rPr>
-        <w:t>Theydan</w:t>
-      </w:r>
-      <w:proofErr w:type="spellEnd"/>
-      <w:r>
-        <w:rPr>
-          <w:rFonts w:ascii="Pericles" w:hAnsi="Pericles"/>
-          <w:sz w:val="20"/>
-          <w:szCs w:val="20"/>
-        </w:rPr>
-        <w:t xml:space="preserve"> are small, impish creatures with webbed hands and feet that hint at their aquatic origins.</w:t>
+      <w:r>
+        <w:rPr>
+          <w:rFonts w:ascii="Pericles" w:hAnsi="Pericles"/>
+          <w:sz w:val="20"/>
+          <w:szCs w:val="20"/>
+        </w:rPr>
+        <w:t>Theydan are small, impish creatures with webbed hands and feet that hint at their aquatic origins.</w:t>
       </w:r>
       <w:r>
         <w:rPr>
@@ -7244,7 +6739,6 @@
                 <w:szCs w:val="20"/>
               </w:rPr>
             </w:pPr>
-            <w:proofErr w:type="spellStart"/>
             <w:r>
               <w:rPr>
                 <w:rFonts w:ascii="Pericles" w:hAnsi="Pericles"/>
@@ -7254,7 +6748,6 @@
               </w:rPr>
               <w:t>Theydan</w:t>
             </w:r>
-            <w:proofErr w:type="spellEnd"/>
             <w:r>
               <w:rPr>
                 <w:rFonts w:ascii="Pericles" w:hAnsi="Pericles"/>
@@ -7699,7 +7192,6 @@
           </wp:anchor>
         </w:drawing>
       </w:r>
-      <w:proofErr w:type="spellStart"/>
       <w:r>
         <w:rPr>
           <w:rFonts w:ascii="Pericles" w:hAnsi="Pericles"/>
@@ -7710,7 +7202,6 @@
         </w:rPr>
         <w:t>Tirkid</w:t>
       </w:r>
-      <w:proofErr w:type="spellEnd"/>
       <w:r>
         <w:rPr>
           <w:rFonts w:ascii="Pericles" w:hAnsi="Pericles"/>
@@ -7735,23 +7226,13 @@
         </w:rPr>
         <w:t xml:space="preserve"> </w:t>
       </w:r>
-      <w:proofErr w:type="spellStart"/>
-      <w:r>
-        <w:rPr>
-          <w:rFonts w:ascii="Pericles" w:hAnsi="Pericles"/>
-          <w:sz w:val="20"/>
-          <w:szCs w:val="20"/>
-        </w:rPr>
-        <w:t>Tirkid</w:t>
-      </w:r>
-      <w:proofErr w:type="spellEnd"/>
-      <w:r>
-        <w:rPr>
-          <w:rFonts w:ascii="Pericles" w:hAnsi="Pericles"/>
-          <w:sz w:val="20"/>
-          <w:szCs w:val="20"/>
-        </w:rPr>
-        <w:t xml:space="preserve"> are </w:t>
+      <w:r>
+        <w:rPr>
+          <w:rFonts w:ascii="Pericles" w:hAnsi="Pericles"/>
+          <w:sz w:val="20"/>
+          <w:szCs w:val="20"/>
+        </w:rPr>
+        <w:t xml:space="preserve">Tirkid are </w:t>
       </w:r>
       <w:r>
         <w:rPr>
@@ -7776,43 +7257,7 @@
           <w:sz w:val="20"/>
           <w:szCs w:val="20"/>
         </w:rPr>
-        <w:t xml:space="preserve">The origins of the </w:t>
-      </w:r>
-      <w:proofErr w:type="spellStart"/>
-      <w:r>
-        <w:rPr>
-          <w:rFonts w:ascii="Pericles" w:hAnsi="Pericles"/>
-          <w:sz w:val="20"/>
-          <w:szCs w:val="20"/>
-        </w:rPr>
-        <w:t>Tirkid</w:t>
-      </w:r>
-      <w:proofErr w:type="spellEnd"/>
-      <w:r>
-        <w:rPr>
-          <w:rFonts w:ascii="Pericles" w:hAnsi="Pericles"/>
-          <w:sz w:val="20"/>
-          <w:szCs w:val="20"/>
-        </w:rPr>
-        <w:t xml:space="preserve"> are unknown, even to them. Soon after the defeat of Shadow, their mysterious sailing ship crashed on the rocky Anthean coast. The </w:t>
-      </w:r>
-      <w:proofErr w:type="spellStart"/>
-      <w:r>
-        <w:rPr>
-          <w:rFonts w:ascii="Pericles" w:hAnsi="Pericles"/>
-          <w:sz w:val="20"/>
-          <w:szCs w:val="20"/>
-        </w:rPr>
-        <w:t>tirkid</w:t>
-      </w:r>
-      <w:proofErr w:type="spellEnd"/>
-      <w:r>
-        <w:rPr>
-          <w:rFonts w:ascii="Pericles" w:hAnsi="Pericles"/>
-          <w:sz w:val="20"/>
-          <w:szCs w:val="20"/>
-        </w:rPr>
-        <w:t xml:space="preserve"> survivors stumbled out of the wreck, unable to remember anything about their journey or their previous home.</w:t>
+        <w:t>The origins of the Tirkid are unknown, even to them. Soon after the defeat of Shadow, their mysterious sailing ship crashed on the rocky Anthean coast. The tirkid survivors stumbled out of the wreck, unable to remember anything about their journey or their previous home.</w:t>
       </w:r>
     </w:p>
     <w:p>
@@ -7859,7 +7304,6 @@
                 <w:szCs w:val="20"/>
               </w:rPr>
             </w:pPr>
-            <w:proofErr w:type="spellStart"/>
             <w:r>
               <w:rPr>
                 <w:rFonts w:ascii="Pericles" w:hAnsi="Pericles"/>
@@ -7869,7 +7313,6 @@
               </w:rPr>
               <w:t>Tirkid</w:t>
             </w:r>
-            <w:proofErr w:type="spellEnd"/>
             <w:r>
               <w:rPr>
                 <w:rFonts w:ascii="Pericles" w:hAnsi="Pericles"/>
@@ -8585,7 +8028,6 @@
               </w:rPr>
               <w:t xml:space="preserve">Patron God (Brul or </w:t>
             </w:r>
-            <w:proofErr w:type="spellStart"/>
             <w:r>
               <w:rPr>
                 <w:rFonts w:ascii="Pericles" w:hAnsi="Pericles"/>
@@ -8594,7 +8036,6 @@
               </w:rPr>
               <w:t>Ylid</w:t>
             </w:r>
-            <w:proofErr w:type="spellEnd"/>
             <w:r>
               <w:rPr>
                 <w:rFonts w:ascii="Pericles" w:hAnsi="Pericles"/>
@@ -8709,25 +8150,7 @@
                 <w:sz w:val="20"/>
                 <w:szCs w:val="20"/>
               </w:rPr>
-              <w:t xml:space="preserve">Divine Favor (Brul or </w:t>
-            </w:r>
-            <w:proofErr w:type="spellStart"/>
-            <w:r>
-              <w:rPr>
-                <w:rFonts w:ascii="Pericles" w:hAnsi="Pericles"/>
-                <w:sz w:val="20"/>
-                <w:szCs w:val="20"/>
-              </w:rPr>
-              <w:t>Ylid</w:t>
-            </w:r>
-            <w:proofErr w:type="spellEnd"/>
-            <w:r>
-              <w:rPr>
-                <w:rFonts w:ascii="Pericles" w:hAnsi="Pericles"/>
-                <w:sz w:val="20"/>
-                <w:szCs w:val="20"/>
-              </w:rPr>
-              <w:t>)</w:t>
+              <w:t>Divine Favor (Brul or Ylid)</w:t>
             </w:r>
           </w:p>
           <w:p>
@@ -8901,7 +8324,6 @@
           </wp:anchor>
         </w:drawing>
       </w:r>
-      <w:proofErr w:type="spellStart"/>
       <w:r>
         <w:rPr>
           <w:rFonts w:ascii="Pericles" w:hAnsi="Pericles"/>
@@ -8912,7 +8334,6 @@
         </w:rPr>
         <w:t>Vask</w:t>
       </w:r>
-      <w:proofErr w:type="spellEnd"/>
       <w:r>
         <w:rPr>
           <w:rFonts w:ascii="Pericles" w:hAnsi="Pericles"/>
@@ -8935,77 +8356,23 @@
           <w:sz w:val="20"/>
           <w:szCs w:val="20"/>
         </w:rPr>
-        <w:t xml:space="preserve"> The </w:t>
-      </w:r>
-      <w:proofErr w:type="spellStart"/>
-      <w:r>
-        <w:rPr>
-          <w:rFonts w:ascii="Pericles" w:hAnsi="Pericles"/>
-          <w:sz w:val="20"/>
-          <w:szCs w:val="20"/>
-        </w:rPr>
-        <w:t>Vask</w:t>
-      </w:r>
-      <w:proofErr w:type="spellEnd"/>
-      <w:r>
-        <w:rPr>
-          <w:rFonts w:ascii="Pericles" w:hAnsi="Pericles"/>
-          <w:sz w:val="20"/>
-          <w:szCs w:val="20"/>
-        </w:rPr>
-        <w:t xml:space="preserve"> were the shock troops of the old empire, enforcing the will of their elven </w:t>
-      </w:r>
-      <w:r>
-        <w:rPr>
-          <w:rFonts w:ascii="Pericles" w:hAnsi="Pericles"/>
-          <w:sz w:val="20"/>
-          <w:szCs w:val="20"/>
-        </w:rPr>
-        <w:t xml:space="preserve">masters, and keeping the peace. When the empire fell, the </w:t>
-      </w:r>
-      <w:proofErr w:type="spellStart"/>
-      <w:r>
-        <w:rPr>
-          <w:rFonts w:ascii="Pericles" w:hAnsi="Pericles"/>
-          <w:sz w:val="20"/>
-          <w:szCs w:val="20"/>
-        </w:rPr>
-        <w:t>Vaskan</w:t>
-      </w:r>
-      <w:proofErr w:type="spellEnd"/>
-      <w:r>
-        <w:rPr>
-          <w:rFonts w:ascii="Pericles" w:hAnsi="Pericles"/>
-          <w:sz w:val="20"/>
-          <w:szCs w:val="20"/>
-        </w:rPr>
-        <w:t xml:space="preserve"> legions threw themselves against waves of </w:t>
-      </w:r>
-      <w:r>
-        <w:rPr>
-          <w:rFonts w:ascii="Pericles" w:hAnsi="Pericles"/>
-          <w:sz w:val="20"/>
-          <w:szCs w:val="20"/>
-        </w:rPr>
-        <w:t xml:space="preserve">shadow beasts. Though the fighting nearly drove them to extinction, the </w:t>
-      </w:r>
-      <w:proofErr w:type="spellStart"/>
-      <w:r>
-        <w:rPr>
-          <w:rFonts w:ascii="Pericles" w:hAnsi="Pericles"/>
-          <w:sz w:val="20"/>
-          <w:szCs w:val="20"/>
-        </w:rPr>
-        <w:t>Vask</w:t>
-      </w:r>
-      <w:proofErr w:type="spellEnd"/>
-      <w:r>
-        <w:rPr>
-          <w:rFonts w:ascii="Pericles" w:hAnsi="Pericles"/>
-          <w:sz w:val="20"/>
-          <w:szCs w:val="20"/>
-        </w:rPr>
-        <w:t xml:space="preserve"> never succumbed to Shadow.</w:t>
+        <w:t xml:space="preserve"> The Vask were the shock troops of the old empire, enforcing the will of their elven </w:t>
+      </w:r>
+      <w:r>
+        <w:rPr>
+          <w:rFonts w:ascii="Pericles" w:hAnsi="Pericles"/>
+          <w:sz w:val="20"/>
+          <w:szCs w:val="20"/>
+        </w:rPr>
+        <w:t xml:space="preserve">masters, and keeping the peace. When the empire fell, the Vaskan legions threw themselves against waves of </w:t>
+      </w:r>
+      <w:r>
+        <w:rPr>
+          <w:rFonts w:ascii="Pericles" w:hAnsi="Pericles"/>
+          <w:sz w:val="20"/>
+          <w:szCs w:val="20"/>
+        </w:rPr>
+        <w:t>shadow beasts. Though the fighting nearly drove them to extinction, the Vask never succumbed to Shadow.</w:t>
       </w:r>
     </w:p>
     <w:p>
@@ -9030,25 +8397,7 @@
           <w:sz w:val="20"/>
           <w:szCs w:val="20"/>
         </w:rPr>
-        <w:t xml:space="preserve">the </w:t>
-      </w:r>
-      <w:proofErr w:type="spellStart"/>
-      <w:r>
-        <w:rPr>
-          <w:rFonts w:ascii="Pericles" w:hAnsi="Pericles"/>
-          <w:sz w:val="20"/>
-          <w:szCs w:val="20"/>
-        </w:rPr>
-        <w:t>Vask</w:t>
-      </w:r>
-      <w:proofErr w:type="spellEnd"/>
-      <w:r>
-        <w:rPr>
-          <w:rFonts w:ascii="Pericles" w:hAnsi="Pericles"/>
-          <w:sz w:val="20"/>
-          <w:szCs w:val="20"/>
-        </w:rPr>
-        <w:t xml:space="preserve"> are known as powerful mercenaries.</w:t>
+        <w:t>the Vask are known as powerful mercenaries.</w:t>
       </w:r>
       <w:r>
         <w:rPr>
@@ -9080,25 +8429,7 @@
           <w:sz w:val="20"/>
           <w:szCs w:val="20"/>
         </w:rPr>
-        <w:t xml:space="preserve">Most </w:t>
-      </w:r>
-      <w:proofErr w:type="spellStart"/>
-      <w:r>
-        <w:rPr>
-          <w:rFonts w:ascii="Pericles" w:hAnsi="Pericles"/>
-          <w:sz w:val="20"/>
-          <w:szCs w:val="20"/>
-        </w:rPr>
-        <w:t>Vask</w:t>
-      </w:r>
-      <w:proofErr w:type="spellEnd"/>
-      <w:r>
-        <w:rPr>
-          <w:rFonts w:ascii="Pericles" w:hAnsi="Pericles"/>
-          <w:sz w:val="20"/>
-          <w:szCs w:val="20"/>
-        </w:rPr>
-        <w:t xml:space="preserve"> belong to these mercenary legions and spend their lives traveling from contract to contract, only returning home once or twice a year.</w:t>
+        <w:t>Most Vask belong to these mercenary legions and spend their lives traveling from contract to contract, only returning home once or twice a year.</w:t>
       </w:r>
     </w:p>
     <w:tbl>
@@ -9127,7 +8458,6 @@
                 <w:szCs w:val="20"/>
               </w:rPr>
             </w:pPr>
-            <w:proofErr w:type="spellStart"/>
             <w:r>
               <w:rPr>
                 <w:rFonts w:ascii="Pericles" w:hAnsi="Pericles"/>
@@ -9137,7 +8467,6 @@
               </w:rPr>
               <w:t>Vask</w:t>
             </w:r>
-            <w:proofErr w:type="spellEnd"/>
             <w:r>
               <w:rPr>
                 <w:rFonts w:ascii="Pericles" w:hAnsi="Pericles"/>
@@ -9545,7 +8874,6 @@
           </wp:anchor>
         </w:drawing>
       </w:r>
-      <w:proofErr w:type="spellStart"/>
       <w:r>
         <w:rPr>
           <w:rFonts w:ascii="Pericles" w:hAnsi="Pericles"/>
@@ -9556,7 +8884,6 @@
         </w:rPr>
         <w:t>Vnaar</w:t>
       </w:r>
-      <w:proofErr w:type="spellEnd"/>
       <w:r>
         <w:rPr>
           <w:rFonts w:ascii="Pericles" w:hAnsi="Pericles"/>
@@ -9579,25 +8906,7 @@
           <w:sz w:val="20"/>
           <w:szCs w:val="20"/>
         </w:rPr>
-        <w:t xml:space="preserve"> The </w:t>
-      </w:r>
-      <w:proofErr w:type="spellStart"/>
-      <w:r>
-        <w:rPr>
-          <w:rFonts w:ascii="Pericles" w:hAnsi="Pericles"/>
-          <w:sz w:val="20"/>
-          <w:szCs w:val="20"/>
-        </w:rPr>
-        <w:t>Vnaar</w:t>
-      </w:r>
-      <w:proofErr w:type="spellEnd"/>
-      <w:r>
-        <w:rPr>
-          <w:rFonts w:ascii="Pericles" w:hAnsi="Pericles"/>
-          <w:sz w:val="20"/>
-          <w:szCs w:val="20"/>
-        </w:rPr>
-        <w:t xml:space="preserve"> </w:t>
+        <w:t xml:space="preserve"> The Vnaar </w:t>
       </w:r>
       <w:r>
         <w:rPr>
@@ -9622,25 +8931,7 @@
           <w:sz w:val="20"/>
           <w:szCs w:val="20"/>
         </w:rPr>
-        <w:t xml:space="preserve">??? </w:t>
-      </w:r>
-      <w:proofErr w:type="gramStart"/>
-      <w:r>
-        <w:rPr>
-          <w:rFonts w:ascii="Pericles" w:hAnsi="Pericles"/>
-          <w:sz w:val="20"/>
-          <w:szCs w:val="20"/>
-        </w:rPr>
-        <w:t>more</w:t>
-      </w:r>
-      <w:proofErr w:type="gramEnd"/>
-      <w:r>
-        <w:rPr>
-          <w:rFonts w:ascii="Pericles" w:hAnsi="Pericles"/>
-          <w:sz w:val="20"/>
-          <w:szCs w:val="20"/>
-        </w:rPr>
-        <w:t xml:space="preserve"> here</w:t>
+        <w:t>??? more here</w:t>
       </w:r>
     </w:p>
     <w:p>
@@ -9687,7 +8978,6 @@
                 <w:szCs w:val="20"/>
               </w:rPr>
             </w:pPr>
-            <w:proofErr w:type="spellStart"/>
             <w:r>
               <w:rPr>
                 <w:rFonts w:ascii="Pericles" w:hAnsi="Pericles"/>
@@ -9697,7 +8987,6 @@
               </w:rPr>
               <w:t>Vnaar</w:t>
             </w:r>
-            <w:proofErr w:type="spellEnd"/>
             <w:r>
               <w:rPr>
                 <w:rFonts w:ascii="Pericles" w:hAnsi="Pericles"/>
@@ -12464,25 +11753,7 @@
                 <w:sz w:val="16"/>
                 <w:szCs w:val="16"/>
               </w:rPr>
-              <w:t xml:space="preserve">You are more acutely aware of Shadow’s imprint on the world. Though you cannot speak it, you instinctively understand </w:t>
-            </w:r>
-            <w:proofErr w:type="spellStart"/>
-            <w:r>
-              <w:rPr>
-                <w:rFonts w:ascii="Pericles" w:hAnsi="Pericles"/>
-                <w:sz w:val="16"/>
-                <w:szCs w:val="16"/>
-              </w:rPr>
-              <w:t>Shadowspeak</w:t>
-            </w:r>
-            <w:proofErr w:type="spellEnd"/>
-            <w:r>
-              <w:rPr>
-                <w:rFonts w:ascii="Pericles" w:hAnsi="Pericles"/>
-                <w:sz w:val="16"/>
-                <w:szCs w:val="16"/>
-              </w:rPr>
-              <w:t>. Also, you can make search checks to detect any creatures, objects or spells that are tainted by Shadow. Some residual Shadow might be too weak for others to notice, but you can still see it. In these cases, you may be subject to corruption while others may not</w:t>
+              <w:t>You are more acutely aware of Shadow’s imprint on the world. Though you cannot speak it, you instinctively understand Shadowspeak. Also, you can make search checks to detect any creatures, objects or spells that are tainted by Shadow. Some residual Shadow might be too weak for others to notice, but you can still see it. In these cases, you may be subject to corruption while others may not</w:t>
             </w:r>
           </w:p>
         </w:tc>
@@ -12752,25 +12023,7 @@
                 <w:sz w:val="16"/>
                 <w:szCs w:val="16"/>
               </w:rPr>
-              <w:t xml:space="preserve">Your culture practices slavery and you start the game with a slave who is pledged to you. The exact nature of this </w:t>
-            </w:r>
-            <w:proofErr w:type="spellStart"/>
-            <w:r>
-              <w:rPr>
-                <w:rFonts w:ascii="Pericles" w:hAnsi="Pericles"/>
-                <w:sz w:val="16"/>
-                <w:szCs w:val="16"/>
-              </w:rPr>
-              <w:t>npc</w:t>
-            </w:r>
-            <w:proofErr w:type="spellEnd"/>
-            <w:r>
-              <w:rPr>
-                <w:rFonts w:ascii="Pericles" w:hAnsi="Pericles"/>
-                <w:sz w:val="16"/>
-                <w:szCs w:val="16"/>
-              </w:rPr>
-              <w:t>, and his relation to you should be worked out with the GM</w:t>
+              <w:t>Your culture practices slavery and you start the game with a slave who is pledged to you. The exact nature of this npc, and his relation to you should be worked out with the GM</w:t>
             </w:r>
           </w:p>
         </w:tc>
@@ -15152,18 +14405,8 @@
                 <w:sz w:val="16"/>
                 <w:szCs w:val="16"/>
               </w:rPr>
-              <w:t xml:space="preserve"> features fast attacks</w:t>
-            </w:r>
-            <w:proofErr w:type="gramStart"/>
-            <w:r>
-              <w:rPr>
-                <w:rFonts w:ascii="Pericles" w:hAnsi="Pericles"/>
-                <w:sz w:val="16"/>
-                <w:szCs w:val="16"/>
-              </w:rPr>
-              <w:t>, ???</w:t>
-            </w:r>
-            <w:proofErr w:type="gramEnd"/>
+              <w:t xml:space="preserve"> features fast attacks, ???</w:t>
+            </w:r>
           </w:p>
         </w:tc>
       </w:tr>
@@ -15193,10 +14436,10 @@
         <w:tblLook w:val="04A0" w:firstRow="1" w:lastRow="0" w:firstColumn="1" w:lastColumn="0" w:noHBand="0" w:noVBand="1"/>
       </w:tblPr>
       <w:tblGrid>
-        <w:gridCol w:w="1378"/>
-        <w:gridCol w:w="1144"/>
+        <w:gridCol w:w="1390"/>
+        <w:gridCol w:w="661"/>
         <w:gridCol w:w="934"/>
-        <w:gridCol w:w="5894"/>
+        <w:gridCol w:w="6365"/>
       </w:tblGrid>
       <w:tr>
         <w:tc>
@@ -17024,7 +16267,6 @@
                 <w:sz w:val="16"/>
                 <w:szCs w:val="16"/>
               </w:rPr>
-              <w:lastRenderedPageBreak/>
               <w:t>History</w:t>
             </w:r>
           </w:p>
@@ -17144,6 +16386,7 @@
                 <w:sz w:val="16"/>
                 <w:szCs w:val="16"/>
               </w:rPr>
+              <w:lastRenderedPageBreak/>
               <w:t xml:space="preserve">Specializations </w:t>
             </w:r>
             <w:r>
@@ -17177,6 +16420,7 @@
                 <w:sz w:val="16"/>
                 <w:szCs w:val="16"/>
               </w:rPr>
+              <w:lastRenderedPageBreak/>
               <w:t>Interrogate</w:t>
             </w:r>
           </w:p>
@@ -17200,7 +16444,6 @@
                 <w:sz w:val="16"/>
                 <w:szCs w:val="16"/>
               </w:rPr>
-              <w:tab/>
               <w:t>CP</w:t>
             </w:r>
           </w:p>
@@ -19049,6 +18292,30 @@
               </w:rPr>
               <w:t xml:space="preserve"> whether or not certain actions would please or anger them</w:t>
             </w:r>
+          </w:p>
+          <w:p>
+            <w:pPr>
+              <w:pStyle w:val="ListParagraph"/>
+              <w:numPr>
+                <w:ilvl w:val="0"/>
+                <w:numId w:val="31"/>
+              </w:numPr>
+              <w:rPr>
+                <w:rFonts w:ascii="Pericles" w:hAnsi="Pericles"/>
+                <w:sz w:val="16"/>
+                <w:szCs w:val="16"/>
+              </w:rPr>
+            </w:pPr>
+            <w:r>
+              <w:rPr>
+                <w:rFonts w:ascii="Pericles" w:hAnsi="Pericles"/>
+                <w:sz w:val="16"/>
+                <w:szCs w:val="16"/>
+              </w:rPr>
+              <w:t>Used to learn new divine invocations</w:t>
+            </w:r>
+            <w:bookmarkStart w:id="0" w:name="_GoBack"/>
+            <w:bookmarkEnd w:id="0"/>
           </w:p>
         </w:tc>
       </w:tr>
@@ -19531,6 +18798,7 @@
                 <w:sz w:val="16"/>
                 <w:szCs w:val="16"/>
               </w:rPr>
+              <w:lastRenderedPageBreak/>
               <w:t>Alchemy</w:t>
             </w:r>
           </w:p>
@@ -25127,7 +24395,7 @@
 </file>
 
 <file path=customXml/itemProps1.xml><?xml version="1.0" encoding="utf-8"?>
-<ds:datastoreItem xmlns:ds="http://schemas.openxmlformats.org/officeDocument/2006/customXml" ds:itemID="{267E2457-D6B9-43BE-A281-EE76F15E5A81}">
+<ds:datastoreItem xmlns:ds="http://schemas.openxmlformats.org/officeDocument/2006/customXml" ds:itemID="{68256EB3-6C67-4CFD-8A99-E781FB9A573E}">
   <ds:schemaRefs>
     <ds:schemaRef ds:uri="http://schemas.openxmlformats.org/officeDocument/2006/bibliography"/>
   </ds:schemaRefs>

</xml_diff>

<commit_message>
Added to WoP spell list
</commit_message>
<xml_diff>
--- a/RBNew/AnthisDraft.docx
+++ b/RBNew/AnthisDraft.docx
@@ -4,7 +4,6 @@
   <w:body>
     <w:p>
       <w:pPr>
-        <w:ind w:firstLine="720"/>
         <w:rPr>
           <w:rFonts w:ascii="Pericles" w:hAnsi="Pericles"/>
           <w:b/>
@@ -12,6 +11,8 @@
           <w:szCs w:val="28"/>
         </w:rPr>
       </w:pPr>
+      <w:bookmarkStart w:id="0" w:name="_GoBack"/>
+      <w:bookmarkEnd w:id="0"/>
       <w:r>
         <w:rPr>
           <w:rFonts w:ascii="Pericles" w:hAnsi="Pericles"/>
@@ -18314,8 +18315,6 @@
               </w:rPr>
               <w:t>Used to learn new divine invocations</w:t>
             </w:r>
-            <w:bookmarkStart w:id="0" w:name="_GoBack"/>
-            <w:bookmarkEnd w:id="0"/>
           </w:p>
         </w:tc>
       </w:tr>
@@ -24395,7 +24394,7 @@
 </file>
 
 <file path=customXml/itemProps1.xml><?xml version="1.0" encoding="utf-8"?>
-<ds:datastoreItem xmlns:ds="http://schemas.openxmlformats.org/officeDocument/2006/customXml" ds:itemID="{68256EB3-6C67-4CFD-8A99-E781FB9A573E}">
+<ds:datastoreItem xmlns:ds="http://schemas.openxmlformats.org/officeDocument/2006/customXml" ds:itemID="{006F844F-9D7F-477C-93EE-D2F85E6EECB3}">
   <ds:schemaRefs>
     <ds:schemaRef ds:uri="http://schemas.openxmlformats.org/officeDocument/2006/bibliography"/>
   </ds:schemaRefs>

</xml_diff>

<commit_message>
Cleaning up some files
</commit_message>
<xml_diff>
--- a/RBNew/AnthisDraft.docx
+++ b/RBNew/AnthisDraft.docx
@@ -11,8 +11,6 @@
           <w:szCs w:val="28"/>
         </w:rPr>
       </w:pPr>
-      <w:bookmarkStart w:id="0" w:name="_GoBack"/>
-      <w:bookmarkEnd w:id="0"/>
       <w:r>
         <w:rPr>
           <w:rFonts w:ascii="Pericles" w:hAnsi="Pericles"/>
@@ -3713,7 +3711,23 @@
           <w:sz w:val="20"/>
           <w:szCs w:val="20"/>
         </w:rPr>
-        <w:t>Monhemnir</w:t>
+        <w:t>Mo</w:t>
+      </w:r>
+      <w:r>
+        <w:rPr>
+          <w:rFonts w:ascii="Pericles" w:hAnsi="Pericles"/>
+          <w:sz w:val="20"/>
+          <w:szCs w:val="20"/>
+        </w:rPr>
+        <w:t>l</w:t>
+      </w:r>
+      <w:r>
+        <w:rPr>
+          <w:rFonts w:ascii="Pericles" w:hAnsi="Pericles"/>
+          <w:sz w:val="20"/>
+          <w:szCs w:val="20"/>
+        </w:rPr>
+        <w:t>hemnir</w:t>
       </w:r>
       <w:r>
         <w:rPr>
@@ -4856,7 +4870,15 @@
                 <w:sz w:val="20"/>
                 <w:szCs w:val="20"/>
               </w:rPr>
-              <w:t>Swift(1)</w:t>
+              <w:t>Mobility</w:t>
+            </w:r>
+            <w:r>
+              <w:rPr>
+                <w:rFonts w:ascii="Pericles" w:hAnsi="Pericles"/>
+                <w:sz w:val="20"/>
+                <w:szCs w:val="20"/>
+              </w:rPr>
+              <w:t>(1)</w:t>
             </w:r>
           </w:p>
         </w:tc>
@@ -5358,7 +5380,15 @@
                 <w:szCs w:val="20"/>
               </w:rPr>
               <w:lastRenderedPageBreak/>
-              <w:t>Swift(1)</w:t>
+              <w:t>Mobility</w:t>
+            </w:r>
+            <w:r>
+              <w:rPr>
+                <w:rFonts w:ascii="Pericles" w:hAnsi="Pericles"/>
+                <w:sz w:val="20"/>
+                <w:szCs w:val="20"/>
+              </w:rPr>
+              <w:t>(1)</w:t>
             </w:r>
           </w:p>
           <w:p>
@@ -5812,7 +5842,15 @@
                 <w:sz w:val="20"/>
                 <w:szCs w:val="20"/>
               </w:rPr>
-              <w:t>Swift(1)</w:t>
+              <w:t>Mobility</w:t>
+            </w:r>
+            <w:r>
+              <w:rPr>
+                <w:rFonts w:ascii="Pericles" w:hAnsi="Pericles"/>
+                <w:sz w:val="20"/>
+                <w:szCs w:val="20"/>
+              </w:rPr>
+              <w:t>(1)</w:t>
             </w:r>
           </w:p>
           <w:p>
@@ -7666,6 +7704,37 @@
           <w:szCs w:val="20"/>
         </w:rPr>
       </w:pPr>
+    </w:p>
+    <w:p>
+      <w:pPr>
+        <w:tabs>
+          <w:tab w:val="left" w:pos="7451"/>
+        </w:tabs>
+        <w:rPr>
+          <w:rFonts w:ascii="Pericles" w:hAnsi="Pericles"/>
+          <w:sz w:val="20"/>
+          <w:szCs w:val="20"/>
+        </w:rPr>
+      </w:pPr>
+      <w:r>
+        <w:rPr>
+          <w:rFonts w:ascii="Pericles" w:hAnsi="Pericles"/>
+          <w:sz w:val="20"/>
+          <w:szCs w:val="20"/>
+        </w:rPr>
+        <w:tab/>
+      </w:r>
+      <w:bookmarkStart w:id="0" w:name="_GoBack"/>
+      <w:bookmarkEnd w:id="0"/>
+    </w:p>
+    <w:p>
+      <w:pPr>
+        <w:rPr>
+          <w:rFonts w:ascii="Pericles" w:hAnsi="Pericles"/>
+          <w:sz w:val="20"/>
+          <w:szCs w:val="20"/>
+        </w:rPr>
+      </w:pPr>
       <w:r>
         <w:rPr>
           <w:rFonts w:ascii="Pericles" w:hAnsi="Pericles"/>
@@ -8195,7 +8264,15 @@
                 <w:sz w:val="20"/>
                 <w:szCs w:val="20"/>
               </w:rPr>
-              <w:t>Swift(1)</w:t>
+              <w:t>Mobility</w:t>
+            </w:r>
+            <w:r>
+              <w:rPr>
+                <w:rFonts w:ascii="Pericles" w:hAnsi="Pericles"/>
+                <w:sz w:val="20"/>
+                <w:szCs w:val="20"/>
+              </w:rPr>
+              <w:t>(1)</w:t>
             </w:r>
           </w:p>
           <w:p>
@@ -8738,7 +8815,15 @@
                 <w:sz w:val="20"/>
                 <w:szCs w:val="20"/>
               </w:rPr>
-              <w:t>Swift(1)</w:t>
+              <w:t>Mobility</w:t>
+            </w:r>
+            <w:r>
+              <w:rPr>
+                <w:rFonts w:ascii="Pericles" w:hAnsi="Pericles"/>
+                <w:sz w:val="20"/>
+                <w:szCs w:val="20"/>
+              </w:rPr>
+              <w:t>(1)</w:t>
             </w:r>
           </w:p>
           <w:p>
@@ -9213,7 +9298,15 @@
                 <w:sz w:val="20"/>
                 <w:szCs w:val="20"/>
               </w:rPr>
-              <w:t>Swift(1)</w:t>
+              <w:t>Mobility</w:t>
+            </w:r>
+            <w:r>
+              <w:rPr>
+                <w:rFonts w:ascii="Pericles" w:hAnsi="Pericles"/>
+                <w:sz w:val="20"/>
+                <w:szCs w:val="20"/>
+              </w:rPr>
+              <w:t>(1)</w:t>
             </w:r>
           </w:p>
         </w:tc>
@@ -9640,6 +9733,14 @@
               </w:rPr>
               <w:t>You begin the game with the skill Words of Power and two spells with the keywords of charm, illusion, or trickery</w:t>
             </w:r>
+            <w:r>
+              <w:rPr>
+                <w:rFonts w:ascii="Pericles" w:hAnsi="Pericles"/>
+                <w:sz w:val="16"/>
+                <w:szCs w:val="16"/>
+              </w:rPr>
+              <w:t xml:space="preserve"> (Note: I am no longer sure this makes any sense)</w:t>
+            </w:r>
           </w:p>
         </w:tc>
       </w:tr>
@@ -9688,6 +9789,30 @@
               </w:rPr>
               <w:t>The beasts of the world still remember when your people were kings. You begin the game with an animal companion</w:t>
             </w:r>
+            <w:r>
+              <w:rPr>
+                <w:rFonts w:ascii="Pericles" w:hAnsi="Pericles"/>
+                <w:sz w:val="16"/>
+                <w:szCs w:val="16"/>
+              </w:rPr>
+              <w:t xml:space="preserve"> </w:t>
+            </w:r>
+            <w:r>
+              <w:rPr>
+                <w:rFonts w:ascii="Arial" w:hAnsi="Arial" w:cs="Arial"/>
+                <w:sz w:val="16"/>
+                <w:szCs w:val="16"/>
+              </w:rPr>
+              <w:t>–</w:t>
+            </w:r>
+            <w:r>
+              <w:rPr>
+                <w:rFonts w:ascii="Pericles" w:hAnsi="Pericles"/>
+                <w:sz w:val="16"/>
+                <w:szCs w:val="16"/>
+              </w:rPr>
+              <w:t xml:space="preserve"> this gives you the first talent in the animal companion tree. If you choose to buy more talents in the tree, then you may do so normally. If you do not, this tree does not count against the number of trees you may unlock in your career</w:t>
+            </w:r>
           </w:p>
         </w:tc>
       </w:tr>
@@ -9711,30 +9836,30 @@
                 <w:sz w:val="16"/>
                 <w:szCs w:val="16"/>
               </w:rPr>
-              <w:t>Armsman</w:t>
-            </w:r>
-          </w:p>
-        </w:tc>
-        <w:tc>
-          <w:tcPr>
-            <w:tcW w:w="0" w:type="auto"/>
-          </w:tcPr>
-          <w:p>
-            <w:pPr>
-              <w:spacing w:after="160" w:line="259" w:lineRule="auto"/>
-              <w:rPr>
-                <w:rFonts w:ascii="Pericles" w:hAnsi="Pericles"/>
-                <w:sz w:val="16"/>
-                <w:szCs w:val="16"/>
-              </w:rPr>
-            </w:pPr>
-            <w:r>
-              <w:rPr>
-                <w:rFonts w:ascii="Pericles" w:hAnsi="Pericles"/>
-                <w:sz w:val="16"/>
-                <w:szCs w:val="16"/>
-              </w:rPr>
-              <w:t>You can use weapons with a leverage score one die step higher than your muscle die without a penalty</w:t>
+              <w:t>Blend with Nature</w:t>
+            </w:r>
+          </w:p>
+        </w:tc>
+        <w:tc>
+          <w:tcPr>
+            <w:tcW w:w="0" w:type="auto"/>
+          </w:tcPr>
+          <w:p>
+            <w:pPr>
+              <w:spacing w:after="160" w:line="259" w:lineRule="auto"/>
+              <w:rPr>
+                <w:rFonts w:ascii="Pericles" w:hAnsi="Pericles"/>
+                <w:sz w:val="16"/>
+                <w:szCs w:val="16"/>
+              </w:rPr>
+            </w:pPr>
+            <w:r>
+              <w:rPr>
+                <w:rFonts w:ascii="Pericles" w:hAnsi="Pericles"/>
+                <w:sz w:val="16"/>
+                <w:szCs w:val="16"/>
+              </w:rPr>
+              <w:t>You get a +2 to stealth checks in a wilderness setting</w:t>
             </w:r>
           </w:p>
         </w:tc>
@@ -9759,30 +9884,30 @@
                 <w:sz w:val="16"/>
                 <w:szCs w:val="16"/>
               </w:rPr>
-              <w:t>Blend with Nature</w:t>
-            </w:r>
-          </w:p>
-        </w:tc>
-        <w:tc>
-          <w:tcPr>
-            <w:tcW w:w="0" w:type="auto"/>
-          </w:tcPr>
-          <w:p>
-            <w:pPr>
-              <w:spacing w:after="160" w:line="259" w:lineRule="auto"/>
-              <w:rPr>
-                <w:rFonts w:ascii="Pericles" w:hAnsi="Pericles"/>
-                <w:sz w:val="16"/>
-                <w:szCs w:val="16"/>
-              </w:rPr>
-            </w:pPr>
-            <w:r>
-              <w:rPr>
-                <w:rFonts w:ascii="Pericles" w:hAnsi="Pericles"/>
-                <w:sz w:val="16"/>
-                <w:szCs w:val="16"/>
-              </w:rPr>
-              <w:t>You get a +2 to stealth checks in a wilderness setting</w:t>
+              <w:t>Boatman</w:t>
+            </w:r>
+          </w:p>
+        </w:tc>
+        <w:tc>
+          <w:tcPr>
+            <w:tcW w:w="0" w:type="auto"/>
+          </w:tcPr>
+          <w:p>
+            <w:pPr>
+              <w:spacing w:after="160" w:line="259" w:lineRule="auto"/>
+              <w:rPr>
+                <w:rFonts w:ascii="Pericles" w:hAnsi="Pericles"/>
+                <w:sz w:val="16"/>
+                <w:szCs w:val="16"/>
+              </w:rPr>
+            </w:pPr>
+            <w:r>
+              <w:rPr>
+                <w:rFonts w:ascii="Pericles" w:hAnsi="Pericles"/>
+                <w:sz w:val="16"/>
+                <w:szCs w:val="16"/>
+              </w:rPr>
+              <w:t>You start the game with a small longboat capable of carrying 6 people and a meager amount of supplies</w:t>
             </w:r>
           </w:p>
         </w:tc>
@@ -9807,30 +9932,30 @@
                 <w:sz w:val="16"/>
                 <w:szCs w:val="16"/>
               </w:rPr>
-              <w:t>Boatman</w:t>
-            </w:r>
-          </w:p>
-        </w:tc>
-        <w:tc>
-          <w:tcPr>
-            <w:tcW w:w="0" w:type="auto"/>
-          </w:tcPr>
-          <w:p>
-            <w:pPr>
-              <w:spacing w:after="160" w:line="259" w:lineRule="auto"/>
-              <w:rPr>
-                <w:rFonts w:ascii="Pericles" w:hAnsi="Pericles"/>
-                <w:sz w:val="16"/>
-                <w:szCs w:val="16"/>
-              </w:rPr>
-            </w:pPr>
-            <w:r>
-              <w:rPr>
-                <w:rFonts w:ascii="Pericles" w:hAnsi="Pericles"/>
-                <w:sz w:val="16"/>
-                <w:szCs w:val="16"/>
-              </w:rPr>
-              <w:t>You start the game with a small longboat capable of carrying 6 people and a meager amount of supplies</w:t>
+              <w:t>Book Smart</w:t>
+            </w:r>
+          </w:p>
+        </w:tc>
+        <w:tc>
+          <w:tcPr>
+            <w:tcW w:w="0" w:type="auto"/>
+          </w:tcPr>
+          <w:p>
+            <w:pPr>
+              <w:spacing w:after="160" w:line="259" w:lineRule="auto"/>
+              <w:rPr>
+                <w:rFonts w:ascii="Pericles" w:hAnsi="Pericles"/>
+                <w:sz w:val="16"/>
+                <w:szCs w:val="16"/>
+              </w:rPr>
+            </w:pPr>
+            <w:r>
+              <w:rPr>
+                <w:rFonts w:ascii="Pericles" w:hAnsi="Pericles"/>
+                <w:sz w:val="16"/>
+                <w:szCs w:val="16"/>
+              </w:rPr>
+              <w:t>You get +1 to lore checks, and any check pertaining to learning spells</w:t>
             </w:r>
           </w:p>
         </w:tc>
@@ -9855,30 +9980,30 @@
                 <w:sz w:val="16"/>
                 <w:szCs w:val="16"/>
               </w:rPr>
-              <w:t>Book Smart</w:t>
-            </w:r>
-          </w:p>
-        </w:tc>
-        <w:tc>
-          <w:tcPr>
-            <w:tcW w:w="0" w:type="auto"/>
-          </w:tcPr>
-          <w:p>
-            <w:pPr>
-              <w:spacing w:after="160" w:line="259" w:lineRule="auto"/>
-              <w:rPr>
-                <w:rFonts w:ascii="Pericles" w:hAnsi="Pericles"/>
-                <w:sz w:val="16"/>
-                <w:szCs w:val="16"/>
-              </w:rPr>
-            </w:pPr>
-            <w:r>
-              <w:rPr>
-                <w:rFonts w:ascii="Pericles" w:hAnsi="Pericles"/>
-                <w:sz w:val="16"/>
-                <w:szCs w:val="16"/>
-              </w:rPr>
-              <w:t>You get +1 to lore checks, and any check pertaining to learning spells</w:t>
+              <w:t>Born in the Saddle</w:t>
+            </w:r>
+          </w:p>
+        </w:tc>
+        <w:tc>
+          <w:tcPr>
+            <w:tcW w:w="0" w:type="auto"/>
+          </w:tcPr>
+          <w:p>
+            <w:pPr>
+              <w:spacing w:after="160" w:line="259" w:lineRule="auto"/>
+              <w:rPr>
+                <w:rFonts w:ascii="Pericles" w:hAnsi="Pericles"/>
+                <w:sz w:val="16"/>
+                <w:szCs w:val="16"/>
+              </w:rPr>
+            </w:pPr>
+            <w:r>
+              <w:rPr>
+                <w:rFonts w:ascii="Pericles" w:hAnsi="Pericles"/>
+                <w:sz w:val="16"/>
+                <w:szCs w:val="16"/>
+              </w:rPr>
+              <w:t>You start the game with the ride skill, get +2 ride checks, and own a horse</w:t>
             </w:r>
           </w:p>
         </w:tc>
@@ -9903,30 +10028,30 @@
                 <w:sz w:val="16"/>
                 <w:szCs w:val="16"/>
               </w:rPr>
-              <w:t>Born in the Saddle</w:t>
-            </w:r>
-          </w:p>
-        </w:tc>
-        <w:tc>
-          <w:tcPr>
-            <w:tcW w:w="0" w:type="auto"/>
-          </w:tcPr>
-          <w:p>
-            <w:pPr>
-              <w:spacing w:after="160" w:line="259" w:lineRule="auto"/>
-              <w:rPr>
-                <w:rFonts w:ascii="Pericles" w:hAnsi="Pericles"/>
-                <w:sz w:val="16"/>
-                <w:szCs w:val="16"/>
-              </w:rPr>
-            </w:pPr>
-            <w:r>
-              <w:rPr>
-                <w:rFonts w:ascii="Pericles" w:hAnsi="Pericles"/>
-                <w:sz w:val="16"/>
-                <w:szCs w:val="16"/>
-              </w:rPr>
-              <w:t>You start the game with the ride skill, get +2 ride checks, and own a horse</w:t>
+              <w:t>Breath Control</w:t>
+            </w:r>
+          </w:p>
+        </w:tc>
+        <w:tc>
+          <w:tcPr>
+            <w:tcW w:w="0" w:type="auto"/>
+          </w:tcPr>
+          <w:p>
+            <w:pPr>
+              <w:spacing w:after="160" w:line="259" w:lineRule="auto"/>
+              <w:rPr>
+                <w:rFonts w:ascii="Pericles" w:hAnsi="Pericles"/>
+                <w:sz w:val="16"/>
+                <w:szCs w:val="16"/>
+              </w:rPr>
+            </w:pPr>
+            <w:r>
+              <w:rPr>
+                <w:rFonts w:ascii="Pericles" w:hAnsi="Pericles"/>
+                <w:sz w:val="16"/>
+                <w:szCs w:val="16"/>
+              </w:rPr>
+              <w:t>You may hold your breath 5x the normal time (5 rounds/toughness) and you get a +4 to save vs. gas attacks</w:t>
             </w:r>
           </w:p>
         </w:tc>
@@ -9951,30 +10076,63 @@
                 <w:sz w:val="16"/>
                 <w:szCs w:val="16"/>
               </w:rPr>
-              <w:t>Breath Control</w:t>
-            </w:r>
-          </w:p>
-        </w:tc>
-        <w:tc>
-          <w:tcPr>
-            <w:tcW w:w="0" w:type="auto"/>
-          </w:tcPr>
-          <w:p>
-            <w:pPr>
-              <w:spacing w:after="160" w:line="259" w:lineRule="auto"/>
-              <w:rPr>
-                <w:rFonts w:ascii="Pericles" w:hAnsi="Pericles"/>
-                <w:sz w:val="16"/>
-                <w:szCs w:val="16"/>
-              </w:rPr>
-            </w:pPr>
-            <w:r>
-              <w:rPr>
-                <w:rFonts w:ascii="Pericles" w:hAnsi="Pericles"/>
-                <w:sz w:val="16"/>
-                <w:szCs w:val="16"/>
-              </w:rPr>
-              <w:t>You may hold your breath 5x the normal time (5 rounds/toughness) and you get a +4 to save vs. gas attacks</w:t>
+              <w:lastRenderedPageBreak/>
+              <w:t>Child of Darkness</w:t>
+            </w:r>
+          </w:p>
+        </w:tc>
+        <w:tc>
+          <w:tcPr>
+            <w:tcW w:w="0" w:type="auto"/>
+          </w:tcPr>
+          <w:p>
+            <w:pPr>
+              <w:spacing w:after="160" w:line="259" w:lineRule="auto"/>
+              <w:rPr>
+                <w:rFonts w:ascii="Pericles" w:hAnsi="Pericles"/>
+                <w:sz w:val="16"/>
+                <w:szCs w:val="16"/>
+              </w:rPr>
+            </w:pPr>
+            <w:r>
+              <w:rPr>
+                <w:rFonts w:ascii="Pericles" w:hAnsi="Pericles"/>
+                <w:sz w:val="16"/>
+                <w:szCs w:val="16"/>
+              </w:rPr>
+              <w:t>You get a +2 bonus to stealth checks, and if you hide in a shadowy location, and succeed by rolling a 10</w:t>
+            </w:r>
+            <w:r>
+              <w:rPr>
+                <w:rFonts w:ascii="Arial" w:hAnsi="Arial" w:cs="Arial"/>
+                <w:sz w:val="16"/>
+                <w:szCs w:val="16"/>
+              </w:rPr>
+              <w:t>—</w:t>
+            </w:r>
+            <w:r>
+              <w:rPr>
+                <w:rFonts w:ascii="Pericles" w:hAnsi="Pericles"/>
+                <w:sz w:val="16"/>
+                <w:szCs w:val="16"/>
+              </w:rPr>
+              <w:t xml:space="preserve">12, you blend into the darkness and are even harder to find (enemy search checks are </w:t>
+            </w:r>
+            <w:r>
+              <w:rPr>
+                <w:rFonts w:ascii="Arial" w:hAnsi="Arial" w:cs="Arial"/>
+                <w:sz w:val="16"/>
+                <w:szCs w:val="16"/>
+              </w:rPr>
+              <w:t>–</w:t>
+            </w:r>
+            <w:r>
+              <w:rPr>
+                <w:rFonts w:ascii="Pericles" w:hAnsi="Pericles"/>
+                <w:sz w:val="16"/>
+                <w:szCs w:val="16"/>
+              </w:rPr>
+              <w:t>4)</w:t>
             </w:r>
           </w:p>
         </w:tc>
@@ -9986,76 +10144,41 @@
           </w:tcPr>
           <w:p>
             <w:pPr>
-              <w:spacing w:after="160" w:line="259" w:lineRule="auto"/>
-              <w:rPr>
-                <w:rFonts w:ascii="Pericles" w:hAnsi="Pericles"/>
-                <w:sz w:val="16"/>
-                <w:szCs w:val="16"/>
-              </w:rPr>
-            </w:pPr>
-            <w:r>
-              <w:rPr>
-                <w:rFonts w:ascii="Pericles" w:hAnsi="Pericles"/>
-                <w:sz w:val="16"/>
-                <w:szCs w:val="16"/>
-              </w:rPr>
-              <w:lastRenderedPageBreak/>
-              <w:t>Child of Darkness</w:t>
-            </w:r>
-          </w:p>
-        </w:tc>
-        <w:tc>
-          <w:tcPr>
-            <w:tcW w:w="0" w:type="auto"/>
-          </w:tcPr>
-          <w:p>
-            <w:pPr>
-              <w:spacing w:after="160" w:line="259" w:lineRule="auto"/>
-              <w:rPr>
-                <w:rFonts w:ascii="Pericles" w:hAnsi="Pericles"/>
-                <w:sz w:val="16"/>
-                <w:szCs w:val="16"/>
-              </w:rPr>
-            </w:pPr>
-            <w:r>
-              <w:rPr>
-                <w:rFonts w:ascii="Pericles" w:hAnsi="Pericles"/>
-                <w:sz w:val="16"/>
-                <w:szCs w:val="16"/>
-              </w:rPr>
-              <w:t>You get a +2 bonus to stealth checks, and if you hide in a shadowy location, and succeed by rolling a 10</w:t>
-            </w:r>
-            <w:r>
-              <w:rPr>
-                <w:rFonts w:ascii="Arial" w:hAnsi="Arial" w:cs="Arial"/>
-                <w:sz w:val="16"/>
-                <w:szCs w:val="16"/>
-              </w:rPr>
-              <w:t>—</w:t>
-            </w:r>
-            <w:r>
-              <w:rPr>
-                <w:rFonts w:ascii="Pericles" w:hAnsi="Pericles"/>
-                <w:sz w:val="16"/>
-                <w:szCs w:val="16"/>
-              </w:rPr>
-              <w:t xml:space="preserve">12, you blend into the darkness and are even harder to find (enemy search checks are </w:t>
-            </w:r>
-            <w:r>
-              <w:rPr>
-                <w:rFonts w:ascii="Arial" w:hAnsi="Arial" w:cs="Arial"/>
-                <w:sz w:val="16"/>
-                <w:szCs w:val="16"/>
-              </w:rPr>
-              <w:t>–</w:t>
-            </w:r>
-            <w:r>
-              <w:rPr>
-                <w:rFonts w:ascii="Pericles" w:hAnsi="Pericles"/>
-                <w:sz w:val="16"/>
-                <w:szCs w:val="16"/>
-              </w:rPr>
-              <w:t>4)</w:t>
+              <w:rPr>
+                <w:rFonts w:ascii="Pericles" w:hAnsi="Pericles"/>
+                <w:sz w:val="16"/>
+                <w:szCs w:val="16"/>
+              </w:rPr>
+            </w:pPr>
+            <w:r>
+              <w:rPr>
+                <w:rFonts w:ascii="Pericles" w:hAnsi="Pericles"/>
+                <w:sz w:val="16"/>
+                <w:szCs w:val="16"/>
+              </w:rPr>
+              <w:t>City Folk</w:t>
+            </w:r>
+          </w:p>
+        </w:tc>
+        <w:tc>
+          <w:tcPr>
+            <w:tcW w:w="0" w:type="auto"/>
+          </w:tcPr>
+          <w:p>
+            <w:pPr>
+              <w:rPr>
+                <w:rFonts w:ascii="Pericles" w:hAnsi="Pericles"/>
+                <w:sz w:val="16"/>
+                <w:szCs w:val="16"/>
+              </w:rPr>
+            </w:pPr>
+            <w:r>
+              <w:rPr>
+                <w:rFonts w:ascii="Pericles" w:hAnsi="Pericles"/>
+                <w:sz w:val="16"/>
+                <w:szCs w:val="16"/>
+              </w:rPr>
+              <w:t>You get a +1 to all non-combat checks when operating in a city</w:t>
             </w:r>
           </w:p>
         </w:tc>
@@ -10067,41 +10190,43 @@
           </w:tcPr>
           <w:p>
             <w:pPr>
-              <w:rPr>
-                <w:rFonts w:ascii="Pericles" w:hAnsi="Pericles"/>
-                <w:sz w:val="16"/>
-                <w:szCs w:val="16"/>
-              </w:rPr>
-            </w:pPr>
-            <w:r>
-              <w:rPr>
-                <w:rFonts w:ascii="Pericles" w:hAnsi="Pericles"/>
-                <w:sz w:val="16"/>
-                <w:szCs w:val="16"/>
-              </w:rPr>
-              <w:t>City Folk</w:t>
-            </w:r>
-          </w:p>
-        </w:tc>
-        <w:tc>
-          <w:tcPr>
-            <w:tcW w:w="0" w:type="auto"/>
-          </w:tcPr>
-          <w:p>
-            <w:pPr>
-              <w:rPr>
-                <w:rFonts w:ascii="Pericles" w:hAnsi="Pericles"/>
-                <w:sz w:val="16"/>
-                <w:szCs w:val="16"/>
-              </w:rPr>
-            </w:pPr>
-            <w:r>
-              <w:rPr>
-                <w:rFonts w:ascii="Pericles" w:hAnsi="Pericles"/>
-                <w:sz w:val="16"/>
-                <w:szCs w:val="16"/>
-              </w:rPr>
-              <w:t>You get a +1 to all non-combat checks when operating in a city</w:t>
+              <w:spacing w:after="160" w:line="259" w:lineRule="auto"/>
+              <w:rPr>
+                <w:rFonts w:ascii="Pericles" w:hAnsi="Pericles"/>
+                <w:sz w:val="16"/>
+                <w:szCs w:val="16"/>
+              </w:rPr>
+            </w:pPr>
+            <w:r>
+              <w:rPr>
+                <w:rFonts w:ascii="Pericles" w:hAnsi="Pericles"/>
+                <w:sz w:val="16"/>
+                <w:szCs w:val="16"/>
+              </w:rPr>
+              <w:t>Claws</w:t>
+            </w:r>
+          </w:p>
+        </w:tc>
+        <w:tc>
+          <w:tcPr>
+            <w:tcW w:w="0" w:type="auto"/>
+          </w:tcPr>
+          <w:p>
+            <w:pPr>
+              <w:spacing w:after="160" w:line="259" w:lineRule="auto"/>
+              <w:rPr>
+                <w:rFonts w:ascii="Pericles" w:hAnsi="Pericles"/>
+                <w:sz w:val="16"/>
+                <w:szCs w:val="16"/>
+              </w:rPr>
+            </w:pPr>
+            <w:r>
+              <w:rPr>
+                <w:rFonts w:ascii="Pericles" w:hAnsi="Pericles"/>
+                <w:sz w:val="16"/>
+                <w:szCs w:val="16"/>
+              </w:rPr>
+              <w:t>Your claws give you a +2 to climbing checks. You get the brawling skill for free, and your claws act as 1d6 unarmed weapons</w:t>
             </w:r>
           </w:p>
         </w:tc>
@@ -10126,30 +10251,30 @@
                 <w:sz w:val="16"/>
                 <w:szCs w:val="16"/>
               </w:rPr>
-              <w:t>Claws</w:t>
-            </w:r>
-          </w:p>
-        </w:tc>
-        <w:tc>
-          <w:tcPr>
-            <w:tcW w:w="0" w:type="auto"/>
-          </w:tcPr>
-          <w:p>
-            <w:pPr>
-              <w:spacing w:after="160" w:line="259" w:lineRule="auto"/>
-              <w:rPr>
-                <w:rFonts w:ascii="Pericles" w:hAnsi="Pericles"/>
-                <w:sz w:val="16"/>
-                <w:szCs w:val="16"/>
-              </w:rPr>
-            </w:pPr>
-            <w:r>
-              <w:rPr>
-                <w:rFonts w:ascii="Pericles" w:hAnsi="Pericles"/>
-                <w:sz w:val="16"/>
-                <w:szCs w:val="16"/>
-              </w:rPr>
-              <w:t>Your claws give you a +2 to climbing checks. You get the brawling skill for free, and your claws act as 1d6 unarmed weapons</w:t>
+              <w:t>Creation Lore</w:t>
+            </w:r>
+          </w:p>
+        </w:tc>
+        <w:tc>
+          <w:tcPr>
+            <w:tcW w:w="0" w:type="auto"/>
+          </w:tcPr>
+          <w:p>
+            <w:pPr>
+              <w:spacing w:after="160" w:line="259" w:lineRule="auto"/>
+              <w:rPr>
+                <w:rFonts w:ascii="Pericles" w:hAnsi="Pericles"/>
+                <w:sz w:val="16"/>
+                <w:szCs w:val="16"/>
+              </w:rPr>
+            </w:pPr>
+            <w:r>
+              <w:rPr>
+                <w:rFonts w:ascii="Pericles" w:hAnsi="Pericles"/>
+                <w:sz w:val="16"/>
+                <w:szCs w:val="16"/>
+              </w:rPr>
+              <w:t>You begin the game with the Creation skill</w:t>
             </w:r>
           </w:p>
         </w:tc>
@@ -10174,30 +10299,30 @@
                 <w:sz w:val="16"/>
                 <w:szCs w:val="16"/>
               </w:rPr>
-              <w:t>Creation Lore</w:t>
-            </w:r>
-          </w:p>
-        </w:tc>
-        <w:tc>
-          <w:tcPr>
-            <w:tcW w:w="0" w:type="auto"/>
-          </w:tcPr>
-          <w:p>
-            <w:pPr>
-              <w:spacing w:after="160" w:line="259" w:lineRule="auto"/>
-              <w:rPr>
-                <w:rFonts w:ascii="Pericles" w:hAnsi="Pericles"/>
-                <w:sz w:val="16"/>
-                <w:szCs w:val="16"/>
-              </w:rPr>
-            </w:pPr>
-            <w:r>
-              <w:rPr>
-                <w:rFonts w:ascii="Pericles" w:hAnsi="Pericles"/>
-                <w:sz w:val="16"/>
-                <w:szCs w:val="16"/>
-              </w:rPr>
-              <w:t>You begin the game with the Creation skill</w:t>
+              <w:t>Crowd Favorite</w:t>
+            </w:r>
+          </w:p>
+        </w:tc>
+        <w:tc>
+          <w:tcPr>
+            <w:tcW w:w="0" w:type="auto"/>
+          </w:tcPr>
+          <w:p>
+            <w:pPr>
+              <w:spacing w:after="160" w:line="259" w:lineRule="auto"/>
+              <w:rPr>
+                <w:rFonts w:ascii="Pericles" w:hAnsi="Pericles"/>
+                <w:sz w:val="16"/>
+                <w:szCs w:val="16"/>
+              </w:rPr>
+            </w:pPr>
+            <w:r>
+              <w:rPr>
+                <w:rFonts w:ascii="Pericles" w:hAnsi="Pericles"/>
+                <w:sz w:val="16"/>
+                <w:szCs w:val="16"/>
+              </w:rPr>
+              <w:t>You are well known to the people and get a +2 to all social checks where you can use your fame</w:t>
             </w:r>
           </w:p>
         </w:tc>
@@ -10222,30 +10347,30 @@
                 <w:sz w:val="16"/>
                 <w:szCs w:val="16"/>
               </w:rPr>
-              <w:t>Crowd Favorite</w:t>
-            </w:r>
-          </w:p>
-        </w:tc>
-        <w:tc>
-          <w:tcPr>
-            <w:tcW w:w="0" w:type="auto"/>
-          </w:tcPr>
-          <w:p>
-            <w:pPr>
-              <w:spacing w:after="160" w:line="259" w:lineRule="auto"/>
-              <w:rPr>
-                <w:rFonts w:ascii="Pericles" w:hAnsi="Pericles"/>
-                <w:sz w:val="16"/>
-                <w:szCs w:val="16"/>
-              </w:rPr>
-            </w:pPr>
-            <w:r>
-              <w:rPr>
-                <w:rFonts w:ascii="Pericles" w:hAnsi="Pericles"/>
-                <w:sz w:val="16"/>
-                <w:szCs w:val="16"/>
-              </w:rPr>
-              <w:t>You are well known to the people and get a +2 to all social checks where you can use your fame</w:t>
+              <w:t>Desert Sense</w:t>
+            </w:r>
+          </w:p>
+        </w:tc>
+        <w:tc>
+          <w:tcPr>
+            <w:tcW w:w="0" w:type="auto"/>
+          </w:tcPr>
+          <w:p>
+            <w:pPr>
+              <w:spacing w:after="160" w:line="259" w:lineRule="auto"/>
+              <w:rPr>
+                <w:rFonts w:ascii="Pericles" w:hAnsi="Pericles"/>
+                <w:sz w:val="16"/>
+                <w:szCs w:val="16"/>
+              </w:rPr>
+            </w:pPr>
+            <w:r>
+              <w:rPr>
+                <w:rFonts w:ascii="Pericles" w:hAnsi="Pericles"/>
+                <w:sz w:val="16"/>
+                <w:szCs w:val="16"/>
+              </w:rPr>
+              <w:t>You get +2 to navigate and survival checks in arid, or desert climates</w:t>
             </w:r>
           </w:p>
         </w:tc>
@@ -10270,30 +10395,30 @@
                 <w:sz w:val="16"/>
                 <w:szCs w:val="16"/>
               </w:rPr>
-              <w:t>Desert Sense</w:t>
-            </w:r>
-          </w:p>
-        </w:tc>
-        <w:tc>
-          <w:tcPr>
-            <w:tcW w:w="0" w:type="auto"/>
-          </w:tcPr>
-          <w:p>
-            <w:pPr>
-              <w:spacing w:after="160" w:line="259" w:lineRule="auto"/>
-              <w:rPr>
-                <w:rFonts w:ascii="Pericles" w:hAnsi="Pericles"/>
-                <w:sz w:val="16"/>
-                <w:szCs w:val="16"/>
-              </w:rPr>
-            </w:pPr>
-            <w:r>
-              <w:rPr>
-                <w:rFonts w:ascii="Pericles" w:hAnsi="Pericles"/>
-                <w:sz w:val="16"/>
-                <w:szCs w:val="16"/>
-              </w:rPr>
-              <w:t>You get +2 to navigate and survival checks in arid, or desert climates</w:t>
+              <w:t>Divine Favor</w:t>
+            </w:r>
+          </w:p>
+        </w:tc>
+        <w:tc>
+          <w:tcPr>
+            <w:tcW w:w="0" w:type="auto"/>
+          </w:tcPr>
+          <w:p>
+            <w:pPr>
+              <w:spacing w:after="160" w:line="259" w:lineRule="auto"/>
+              <w:rPr>
+                <w:rFonts w:ascii="Pericles" w:hAnsi="Pericles"/>
+                <w:sz w:val="16"/>
+                <w:szCs w:val="16"/>
+              </w:rPr>
+            </w:pPr>
+            <w:r>
+              <w:rPr>
+                <w:rFonts w:ascii="Pericles" w:hAnsi="Pericles"/>
+                <w:sz w:val="16"/>
+                <w:szCs w:val="16"/>
+              </w:rPr>
+              <w:t>You are a favorite of your race’s patron god. You may start every game session with a point of divine favor that can be used as inspiration when acting on behalf of your race’s patron god</w:t>
             </w:r>
           </w:p>
         </w:tc>
@@ -10308,40 +10433,66 @@
               <w:spacing w:after="160" w:line="259" w:lineRule="auto"/>
               <w:rPr>
                 <w:rFonts w:ascii="Pericles" w:hAnsi="Pericles"/>
-                <w:sz w:val="16"/>
-                <w:szCs w:val="16"/>
-              </w:rPr>
-            </w:pPr>
-            <w:r>
-              <w:rPr>
-                <w:rFonts w:ascii="Pericles" w:hAnsi="Pericles"/>
-                <w:sz w:val="16"/>
-                <w:szCs w:val="16"/>
-              </w:rPr>
-              <w:t>Divine Favor</w:t>
-            </w:r>
-          </w:p>
-        </w:tc>
-        <w:tc>
-          <w:tcPr>
-            <w:tcW w:w="0" w:type="auto"/>
-          </w:tcPr>
-          <w:p>
-            <w:pPr>
-              <w:spacing w:after="160" w:line="259" w:lineRule="auto"/>
-              <w:rPr>
-                <w:rFonts w:ascii="Pericles" w:hAnsi="Pericles"/>
-                <w:sz w:val="16"/>
-                <w:szCs w:val="16"/>
-              </w:rPr>
-            </w:pPr>
-            <w:r>
-              <w:rPr>
-                <w:rFonts w:ascii="Pericles" w:hAnsi="Pericles"/>
-                <w:sz w:val="16"/>
-                <w:szCs w:val="16"/>
-              </w:rPr>
-              <w:t>You are a favorite of your race’s patron god. You may start every game session with a point of divine favor that can be used as inspiration when acting on behalf of your race’s patron god</w:t>
+                <w:b/>
+                <w:i/>
+                <w:sz w:val="16"/>
+                <w:szCs w:val="16"/>
+              </w:rPr>
+            </w:pPr>
+            <w:r>
+              <w:rPr>
+                <w:rFonts w:ascii="Pericles" w:hAnsi="Pericles"/>
+                <w:sz w:val="16"/>
+                <w:szCs w:val="16"/>
+              </w:rPr>
+              <w:t>Fallen</w:t>
+            </w:r>
+            <w:r>
+              <w:rPr>
+                <w:rFonts w:ascii="Pericles" w:hAnsi="Pericles"/>
+                <w:sz w:val="16"/>
+                <w:szCs w:val="16"/>
+              </w:rPr>
+              <w:tab/>
+            </w:r>
+          </w:p>
+        </w:tc>
+        <w:tc>
+          <w:tcPr>
+            <w:tcW w:w="0" w:type="auto"/>
+          </w:tcPr>
+          <w:p>
+            <w:pPr>
+              <w:spacing w:after="160" w:line="259" w:lineRule="auto"/>
+              <w:rPr>
+                <w:rFonts w:ascii="Pericles" w:hAnsi="Pericles"/>
+                <w:sz w:val="16"/>
+                <w:szCs w:val="16"/>
+              </w:rPr>
+            </w:pPr>
+            <w:r>
+              <w:rPr>
+                <w:rFonts w:ascii="Pericles" w:hAnsi="Pericles"/>
+                <w:sz w:val="16"/>
+                <w:szCs w:val="16"/>
+              </w:rPr>
+              <w:t xml:space="preserve">Your race has a history that has tainted their reputation. You take </w:t>
+            </w:r>
+            <w:r>
+              <w:rPr>
+                <w:rFonts w:ascii="Arial" w:hAnsi="Arial" w:cs="Arial"/>
+                <w:sz w:val="16"/>
+                <w:szCs w:val="16"/>
+              </w:rPr>
+              <w:t>–</w:t>
+            </w:r>
+            <w:r>
+              <w:rPr>
+                <w:rFonts w:ascii="Pericles" w:hAnsi="Pericles"/>
+                <w:sz w:val="16"/>
+                <w:szCs w:val="16"/>
+              </w:rPr>
+              <w:t>2 to all social tests when dealing with other races</w:t>
             </w:r>
           </w:p>
         </w:tc>
@@ -10356,66 +10507,40 @@
               <w:spacing w:after="160" w:line="259" w:lineRule="auto"/>
               <w:rPr>
                 <w:rFonts w:ascii="Pericles" w:hAnsi="Pericles"/>
-                <w:b/>
-                <w:i/>
-                <w:sz w:val="16"/>
-                <w:szCs w:val="16"/>
-              </w:rPr>
-            </w:pPr>
-            <w:r>
-              <w:rPr>
-                <w:rFonts w:ascii="Pericles" w:hAnsi="Pericles"/>
-                <w:sz w:val="16"/>
-                <w:szCs w:val="16"/>
-              </w:rPr>
-              <w:t>Fallen</w:t>
-            </w:r>
-            <w:r>
-              <w:rPr>
-                <w:rFonts w:ascii="Pericles" w:hAnsi="Pericles"/>
-                <w:sz w:val="16"/>
-                <w:szCs w:val="16"/>
-              </w:rPr>
-              <w:tab/>
-            </w:r>
-          </w:p>
-        </w:tc>
-        <w:tc>
-          <w:tcPr>
-            <w:tcW w:w="0" w:type="auto"/>
-          </w:tcPr>
-          <w:p>
-            <w:pPr>
-              <w:spacing w:after="160" w:line="259" w:lineRule="auto"/>
-              <w:rPr>
-                <w:rFonts w:ascii="Pericles" w:hAnsi="Pericles"/>
-                <w:sz w:val="16"/>
-                <w:szCs w:val="16"/>
-              </w:rPr>
-            </w:pPr>
-            <w:r>
-              <w:rPr>
-                <w:rFonts w:ascii="Pericles" w:hAnsi="Pericles"/>
-                <w:sz w:val="16"/>
-                <w:szCs w:val="16"/>
-              </w:rPr>
-              <w:t xml:space="preserve">Your race has a history that has tainted their reputation. You take </w:t>
-            </w:r>
-            <w:r>
-              <w:rPr>
-                <w:rFonts w:ascii="Arial" w:hAnsi="Arial" w:cs="Arial"/>
-                <w:sz w:val="16"/>
-                <w:szCs w:val="16"/>
-              </w:rPr>
-              <w:t>–</w:t>
-            </w:r>
-            <w:r>
-              <w:rPr>
-                <w:rFonts w:ascii="Pericles" w:hAnsi="Pericles"/>
-                <w:sz w:val="16"/>
-                <w:szCs w:val="16"/>
-              </w:rPr>
-              <w:t>2 to all social tests when dealing with other races</w:t>
+                <w:sz w:val="16"/>
+                <w:szCs w:val="16"/>
+              </w:rPr>
+            </w:pPr>
+            <w:r>
+              <w:rPr>
+                <w:rFonts w:ascii="Pericles" w:hAnsi="Pericles"/>
+                <w:sz w:val="16"/>
+                <w:szCs w:val="16"/>
+              </w:rPr>
+              <w:t>Fearsome Reputation</w:t>
+            </w:r>
+          </w:p>
+        </w:tc>
+        <w:tc>
+          <w:tcPr>
+            <w:tcW w:w="0" w:type="auto"/>
+          </w:tcPr>
+          <w:p>
+            <w:pPr>
+              <w:spacing w:after="160" w:line="259" w:lineRule="auto"/>
+              <w:rPr>
+                <w:rFonts w:ascii="Pericles" w:hAnsi="Pericles"/>
+                <w:sz w:val="16"/>
+                <w:szCs w:val="16"/>
+              </w:rPr>
+            </w:pPr>
+            <w:r>
+              <w:rPr>
+                <w:rFonts w:ascii="Pericles" w:hAnsi="Pericles"/>
+                <w:sz w:val="16"/>
+                <w:szCs w:val="16"/>
+              </w:rPr>
+              <w:t>You get a +2 to social checks where you are trying to bully or intimidate someone</w:t>
             </w:r>
           </w:p>
         </w:tc>
@@ -10440,30 +10565,30 @@
                 <w:sz w:val="16"/>
                 <w:szCs w:val="16"/>
               </w:rPr>
-              <w:t>Fearsome Reputation</w:t>
-            </w:r>
-          </w:p>
-        </w:tc>
-        <w:tc>
-          <w:tcPr>
-            <w:tcW w:w="0" w:type="auto"/>
-          </w:tcPr>
-          <w:p>
-            <w:pPr>
-              <w:spacing w:after="160" w:line="259" w:lineRule="auto"/>
-              <w:rPr>
-                <w:rFonts w:ascii="Pericles" w:hAnsi="Pericles"/>
-                <w:sz w:val="16"/>
-                <w:szCs w:val="16"/>
-              </w:rPr>
-            </w:pPr>
-            <w:r>
-              <w:rPr>
-                <w:rFonts w:ascii="Pericles" w:hAnsi="Pericles"/>
-                <w:sz w:val="16"/>
-                <w:szCs w:val="16"/>
-              </w:rPr>
-              <w:t>You get a +2 to social checks where you are trying to bully or intimidate someone</w:t>
+              <w:t>Forbidden Knowledge</w:t>
+            </w:r>
+          </w:p>
+        </w:tc>
+        <w:tc>
+          <w:tcPr>
+            <w:tcW w:w="0" w:type="auto"/>
+          </w:tcPr>
+          <w:p>
+            <w:pPr>
+              <w:spacing w:after="160" w:line="259" w:lineRule="auto"/>
+              <w:rPr>
+                <w:rFonts w:ascii="Pericles" w:hAnsi="Pericles"/>
+                <w:sz w:val="16"/>
+                <w:szCs w:val="16"/>
+              </w:rPr>
+            </w:pPr>
+            <w:r>
+              <w:rPr>
+                <w:rFonts w:ascii="Pericles" w:hAnsi="Pericles"/>
+                <w:sz w:val="16"/>
+                <w:szCs w:val="16"/>
+              </w:rPr>
+              <w:t>You get a +2 to any checks to learn spells or bind spirits</w:t>
             </w:r>
           </w:p>
         </w:tc>
@@ -10488,30 +10613,46 @@
                 <w:sz w:val="16"/>
                 <w:szCs w:val="16"/>
               </w:rPr>
-              <w:t>Forbidden Knowledge</w:t>
-            </w:r>
-          </w:p>
-        </w:tc>
-        <w:tc>
-          <w:tcPr>
-            <w:tcW w:w="0" w:type="auto"/>
-          </w:tcPr>
-          <w:p>
-            <w:pPr>
-              <w:spacing w:after="160" w:line="259" w:lineRule="auto"/>
-              <w:rPr>
-                <w:rFonts w:ascii="Pericles" w:hAnsi="Pericles"/>
-                <w:sz w:val="16"/>
-                <w:szCs w:val="16"/>
-              </w:rPr>
-            </w:pPr>
-            <w:r>
-              <w:rPr>
-                <w:rFonts w:ascii="Pericles" w:hAnsi="Pericles"/>
-                <w:sz w:val="16"/>
-                <w:szCs w:val="16"/>
-              </w:rPr>
-              <w:t>You get a +2 to any checks to learn spells or bind spirits</w:t>
+              <w:t>Fight With Wild Abandon</w:t>
+            </w:r>
+          </w:p>
+        </w:tc>
+        <w:tc>
+          <w:tcPr>
+            <w:tcW w:w="0" w:type="auto"/>
+          </w:tcPr>
+          <w:p>
+            <w:pPr>
+              <w:spacing w:after="160" w:line="259" w:lineRule="auto"/>
+              <w:rPr>
+                <w:rFonts w:ascii="Pericles" w:hAnsi="Pericles"/>
+                <w:sz w:val="16"/>
+                <w:szCs w:val="16"/>
+              </w:rPr>
+            </w:pPr>
+            <w:r>
+              <w:rPr>
+                <w:rFonts w:ascii="Pericles" w:hAnsi="Pericles"/>
+                <w:sz w:val="16"/>
+                <w:szCs w:val="16"/>
+              </w:rPr>
+              <w:t xml:space="preserve">You take a </w:t>
+            </w:r>
+            <w:r>
+              <w:rPr>
+                <w:rFonts w:ascii="Arial" w:hAnsi="Arial" w:cs="Arial"/>
+                <w:sz w:val="16"/>
+                <w:szCs w:val="16"/>
+              </w:rPr>
+              <w:t>–</w:t>
+            </w:r>
+            <w:r>
+              <w:rPr>
+                <w:rFonts w:ascii="Pericles" w:hAnsi="Pericles"/>
+                <w:sz w:val="16"/>
+                <w:szCs w:val="16"/>
+              </w:rPr>
+              <w:t>1 to all your defenses, but do +2 damage</w:t>
             </w:r>
           </w:p>
         </w:tc>
@@ -10536,46 +10677,30 @@
                 <w:sz w:val="16"/>
                 <w:szCs w:val="16"/>
               </w:rPr>
-              <w:t>Fight With Wild Abandon</w:t>
-            </w:r>
-          </w:p>
-        </w:tc>
-        <w:tc>
-          <w:tcPr>
-            <w:tcW w:w="0" w:type="auto"/>
-          </w:tcPr>
-          <w:p>
-            <w:pPr>
-              <w:spacing w:after="160" w:line="259" w:lineRule="auto"/>
-              <w:rPr>
-                <w:rFonts w:ascii="Pericles" w:hAnsi="Pericles"/>
-                <w:sz w:val="16"/>
-                <w:szCs w:val="16"/>
-              </w:rPr>
-            </w:pPr>
-            <w:r>
-              <w:rPr>
-                <w:rFonts w:ascii="Pericles" w:hAnsi="Pericles"/>
-                <w:sz w:val="16"/>
-                <w:szCs w:val="16"/>
-              </w:rPr>
-              <w:t xml:space="preserve">You take a </w:t>
-            </w:r>
-            <w:r>
-              <w:rPr>
-                <w:rFonts w:ascii="Arial" w:hAnsi="Arial" w:cs="Arial"/>
-                <w:sz w:val="16"/>
-                <w:szCs w:val="16"/>
-              </w:rPr>
-              <w:t>–</w:t>
-            </w:r>
-            <w:r>
-              <w:rPr>
-                <w:rFonts w:ascii="Pericles" w:hAnsi="Pericles"/>
-                <w:sz w:val="16"/>
-                <w:szCs w:val="16"/>
-              </w:rPr>
-              <w:t>1 to all your defenses, but do +2 damage</w:t>
+              <w:t>Heirloom Item</w:t>
+            </w:r>
+          </w:p>
+        </w:tc>
+        <w:tc>
+          <w:tcPr>
+            <w:tcW w:w="0" w:type="auto"/>
+          </w:tcPr>
+          <w:p>
+            <w:pPr>
+              <w:spacing w:after="160" w:line="259" w:lineRule="auto"/>
+              <w:rPr>
+                <w:rFonts w:ascii="Pericles" w:hAnsi="Pericles"/>
+                <w:sz w:val="16"/>
+                <w:szCs w:val="16"/>
+              </w:rPr>
+            </w:pPr>
+            <w:r>
+              <w:rPr>
+                <w:rFonts w:ascii="Pericles" w:hAnsi="Pericles"/>
+                <w:sz w:val="16"/>
+                <w:szCs w:val="16"/>
+              </w:rPr>
+              <w:t>You start the game with a special item given to you by your ancestors. This item starts with some minor power, but can gain abilities as you level</w:t>
             </w:r>
           </w:p>
         </w:tc>
@@ -10596,34 +10721,42 @@
             </w:pPr>
             <w:r>
               <w:rPr>
-                <w:rFonts w:ascii="Pericles" w:hAnsi="Pericles"/>
-                <w:sz w:val="16"/>
-                <w:szCs w:val="16"/>
-              </w:rPr>
-              <w:t>Heirloom Item</w:t>
-            </w:r>
-          </w:p>
-        </w:tc>
-        <w:tc>
-          <w:tcPr>
-            <w:tcW w:w="0" w:type="auto"/>
-          </w:tcPr>
-          <w:p>
-            <w:pPr>
-              <w:spacing w:after="160" w:line="259" w:lineRule="auto"/>
-              <w:rPr>
-                <w:rFonts w:ascii="Pericles" w:hAnsi="Pericles"/>
-                <w:sz w:val="16"/>
-                <w:szCs w:val="16"/>
-              </w:rPr>
-            </w:pPr>
-            <w:r>
-              <w:rPr>
-                <w:rFonts w:ascii="Pericles" w:hAnsi="Pericles"/>
-                <w:sz w:val="16"/>
-                <w:szCs w:val="16"/>
-              </w:rPr>
-              <w:t>You start the game with a special item given to you by your ancestors. This item starts with some minor power, but can gain abilities as you level</w:t>
+                <w:rFonts w:ascii="Arial" w:hAnsi="Arial" w:cs="Arial"/>
+                <w:sz w:val="16"/>
+                <w:szCs w:val="16"/>
+              </w:rPr>
+              <w:t>…</w:t>
+            </w:r>
+            <w:r>
+              <w:rPr>
+                <w:rFonts w:ascii="Pericles" w:hAnsi="Pericles"/>
+                <w:sz w:val="16"/>
+                <w:szCs w:val="16"/>
+              </w:rPr>
+              <w:t xml:space="preserve"> Hunter</w:t>
+            </w:r>
+          </w:p>
+        </w:tc>
+        <w:tc>
+          <w:tcPr>
+            <w:tcW w:w="0" w:type="auto"/>
+          </w:tcPr>
+          <w:p>
+            <w:pPr>
+              <w:spacing w:after="160" w:line="259" w:lineRule="auto"/>
+              <w:rPr>
+                <w:rFonts w:ascii="Pericles" w:hAnsi="Pericles"/>
+                <w:sz w:val="16"/>
+                <w:szCs w:val="16"/>
+              </w:rPr>
+            </w:pPr>
+            <w:r>
+              <w:rPr>
+                <w:rFonts w:ascii="Pericles" w:hAnsi="Pericles"/>
+                <w:sz w:val="16"/>
+                <w:szCs w:val="16"/>
+              </w:rPr>
+              <w:t>You get +1 attack, damage and wound rolls against your favored enemy</w:t>
             </w:r>
           </w:p>
         </w:tc>
@@ -10648,30 +10781,30 @@
                 <w:sz w:val="16"/>
                 <w:szCs w:val="16"/>
               </w:rPr>
-              <w:t>(X) Hunter</w:t>
-            </w:r>
-          </w:p>
-        </w:tc>
-        <w:tc>
-          <w:tcPr>
-            <w:tcW w:w="0" w:type="auto"/>
-          </w:tcPr>
-          <w:p>
-            <w:pPr>
-              <w:spacing w:after="160" w:line="259" w:lineRule="auto"/>
-              <w:rPr>
-                <w:rFonts w:ascii="Pericles" w:hAnsi="Pericles"/>
-                <w:sz w:val="16"/>
-                <w:szCs w:val="16"/>
-              </w:rPr>
-            </w:pPr>
-            <w:r>
-              <w:rPr>
-                <w:rFonts w:ascii="Pericles" w:hAnsi="Pericles"/>
-                <w:sz w:val="16"/>
-                <w:szCs w:val="16"/>
-              </w:rPr>
-              <w:t>You get +1 attack, damage and wound rolls against your favored enemy</w:t>
+              <w:t>Immortal</w:t>
+            </w:r>
+          </w:p>
+        </w:tc>
+        <w:tc>
+          <w:tcPr>
+            <w:tcW w:w="0" w:type="auto"/>
+          </w:tcPr>
+          <w:p>
+            <w:pPr>
+              <w:spacing w:after="160" w:line="259" w:lineRule="auto"/>
+              <w:rPr>
+                <w:rFonts w:ascii="Pericles" w:hAnsi="Pericles"/>
+                <w:sz w:val="16"/>
+                <w:szCs w:val="16"/>
+              </w:rPr>
+            </w:pPr>
+            <w:r>
+              <w:rPr>
+                <w:rFonts w:ascii="Pericles" w:hAnsi="Pericles"/>
+                <w:sz w:val="16"/>
+                <w:szCs w:val="16"/>
+              </w:rPr>
+              <w:t>Members of your race do not age, or die of natural causes</w:t>
             </w:r>
           </w:p>
         </w:tc>
@@ -10696,30 +10829,30 @@
                 <w:sz w:val="16"/>
                 <w:szCs w:val="16"/>
               </w:rPr>
-              <w:t>Immortal</w:t>
-            </w:r>
-          </w:p>
-        </w:tc>
-        <w:tc>
-          <w:tcPr>
-            <w:tcW w:w="0" w:type="auto"/>
-          </w:tcPr>
-          <w:p>
-            <w:pPr>
-              <w:spacing w:after="160" w:line="259" w:lineRule="auto"/>
-              <w:rPr>
-                <w:rFonts w:ascii="Pericles" w:hAnsi="Pericles"/>
-                <w:sz w:val="16"/>
-                <w:szCs w:val="16"/>
-              </w:rPr>
-            </w:pPr>
-            <w:r>
-              <w:rPr>
-                <w:rFonts w:ascii="Pericles" w:hAnsi="Pericles"/>
-                <w:sz w:val="16"/>
-                <w:szCs w:val="16"/>
-              </w:rPr>
-              <w:t>Members of your race do not age, or die of natural causes</w:t>
+              <w:t>Innocent Looking</w:t>
+            </w:r>
+          </w:p>
+        </w:tc>
+        <w:tc>
+          <w:tcPr>
+            <w:tcW w:w="0" w:type="auto"/>
+          </w:tcPr>
+          <w:p>
+            <w:pPr>
+              <w:spacing w:after="160" w:line="259" w:lineRule="auto"/>
+              <w:rPr>
+                <w:rFonts w:ascii="Pericles" w:hAnsi="Pericles"/>
+                <w:sz w:val="16"/>
+                <w:szCs w:val="16"/>
+              </w:rPr>
+            </w:pPr>
+            <w:r>
+              <w:rPr>
+                <w:rFonts w:ascii="Pericles" w:hAnsi="Pericles"/>
+                <w:sz w:val="16"/>
+                <w:szCs w:val="16"/>
+              </w:rPr>
+              <w:t>You get a +1 to sneak and social checks where you are able to blend in with a crowd, or proclaim your innocence</w:t>
             </w:r>
           </w:p>
         </w:tc>
@@ -10744,30 +10877,30 @@
                 <w:sz w:val="16"/>
                 <w:szCs w:val="16"/>
               </w:rPr>
-              <w:t>Innocent Looking</w:t>
-            </w:r>
-          </w:p>
-        </w:tc>
-        <w:tc>
-          <w:tcPr>
-            <w:tcW w:w="0" w:type="auto"/>
-          </w:tcPr>
-          <w:p>
-            <w:pPr>
-              <w:spacing w:after="160" w:line="259" w:lineRule="auto"/>
-              <w:rPr>
-                <w:rFonts w:ascii="Pericles" w:hAnsi="Pericles"/>
-                <w:sz w:val="16"/>
-                <w:szCs w:val="16"/>
-              </w:rPr>
-            </w:pPr>
-            <w:r>
-              <w:rPr>
-                <w:rFonts w:ascii="Pericles" w:hAnsi="Pericles"/>
-                <w:sz w:val="16"/>
-                <w:szCs w:val="16"/>
-              </w:rPr>
-              <w:t>You get a +1 to sneak and social checks where you are able to blend in with a crowd, or proclaim your innocence</w:t>
+              <w:t>Keen Eyes</w:t>
+            </w:r>
+          </w:p>
+        </w:tc>
+        <w:tc>
+          <w:tcPr>
+            <w:tcW w:w="0" w:type="auto"/>
+          </w:tcPr>
+          <w:p>
+            <w:pPr>
+              <w:spacing w:after="160" w:line="259" w:lineRule="auto"/>
+              <w:rPr>
+                <w:rFonts w:ascii="Pericles" w:hAnsi="Pericles"/>
+                <w:sz w:val="16"/>
+                <w:szCs w:val="16"/>
+              </w:rPr>
+            </w:pPr>
+            <w:r>
+              <w:rPr>
+                <w:rFonts w:ascii="Pericles" w:hAnsi="Pericles"/>
+                <w:sz w:val="16"/>
+                <w:szCs w:val="16"/>
+              </w:rPr>
+              <w:t>You get a +2 to all checks to spot something or notice visual details</w:t>
             </w:r>
           </w:p>
         </w:tc>
@@ -10792,30 +10925,46 @@
                 <w:sz w:val="16"/>
                 <w:szCs w:val="16"/>
               </w:rPr>
-              <w:t>Keen Eyes</w:t>
-            </w:r>
-          </w:p>
-        </w:tc>
-        <w:tc>
-          <w:tcPr>
-            <w:tcW w:w="0" w:type="auto"/>
-          </w:tcPr>
-          <w:p>
-            <w:pPr>
-              <w:spacing w:after="160" w:line="259" w:lineRule="auto"/>
-              <w:rPr>
-                <w:rFonts w:ascii="Pericles" w:hAnsi="Pericles"/>
-                <w:sz w:val="16"/>
-                <w:szCs w:val="16"/>
-              </w:rPr>
-            </w:pPr>
-            <w:r>
-              <w:rPr>
-                <w:rFonts w:ascii="Pericles" w:hAnsi="Pericles"/>
-                <w:sz w:val="16"/>
-                <w:szCs w:val="16"/>
-              </w:rPr>
-              <w:t>You get a +2 to all checks to spot something or notice visual details</w:t>
+              <w:t>Large Frame</w:t>
+            </w:r>
+          </w:p>
+        </w:tc>
+        <w:tc>
+          <w:tcPr>
+            <w:tcW w:w="0" w:type="auto"/>
+          </w:tcPr>
+          <w:p>
+            <w:pPr>
+              <w:spacing w:after="160" w:line="259" w:lineRule="auto"/>
+              <w:rPr>
+                <w:rFonts w:ascii="Pericles" w:hAnsi="Pericles"/>
+                <w:sz w:val="16"/>
+                <w:szCs w:val="16"/>
+              </w:rPr>
+            </w:pPr>
+            <w:r>
+              <w:rPr>
+                <w:rFonts w:ascii="Pericles" w:hAnsi="Pericles"/>
+                <w:sz w:val="16"/>
+                <w:szCs w:val="16"/>
+              </w:rPr>
+              <w:t xml:space="preserve">You </w:t>
+            </w:r>
+            <w:r>
+              <w:rPr>
+                <w:rFonts w:ascii="Pericles" w:hAnsi="Pericles"/>
+                <w:sz w:val="16"/>
+                <w:szCs w:val="16"/>
+              </w:rPr>
+              <w:t>resist(1)</w:t>
+            </w:r>
+            <w:r>
+              <w:rPr>
+                <w:rFonts w:ascii="Pericles" w:hAnsi="Pericles"/>
+                <w:sz w:val="16"/>
+                <w:szCs w:val="16"/>
+              </w:rPr>
+              <w:t xml:space="preserve"> being knocked down, or knocked back. Armor for you costs 20% more</w:t>
             </w:r>
           </w:p>
         </w:tc>
@@ -10840,30 +10989,30 @@
                 <w:sz w:val="16"/>
                 <w:szCs w:val="16"/>
               </w:rPr>
-              <w:t>Large Frame</w:t>
-            </w:r>
-          </w:p>
-        </w:tc>
-        <w:tc>
-          <w:tcPr>
-            <w:tcW w:w="0" w:type="auto"/>
-          </w:tcPr>
-          <w:p>
-            <w:pPr>
-              <w:spacing w:after="160" w:line="259" w:lineRule="auto"/>
-              <w:rPr>
-                <w:rFonts w:ascii="Pericles" w:hAnsi="Pericles"/>
-                <w:sz w:val="16"/>
-                <w:szCs w:val="16"/>
-              </w:rPr>
-            </w:pPr>
-            <w:r>
-              <w:rPr>
-                <w:rFonts w:ascii="Pericles" w:hAnsi="Pericles"/>
-                <w:sz w:val="16"/>
-                <w:szCs w:val="16"/>
-              </w:rPr>
-              <w:t>You get a +2 to saves/procs pertaining to being knocked down, or knocked back. Armor for you costs 20% more</w:t>
+              <w:t>Legendary Greed</w:t>
+            </w:r>
+          </w:p>
+        </w:tc>
+        <w:tc>
+          <w:tcPr>
+            <w:tcW w:w="0" w:type="auto"/>
+          </w:tcPr>
+          <w:p>
+            <w:pPr>
+              <w:spacing w:after="160" w:line="259" w:lineRule="auto"/>
+              <w:rPr>
+                <w:rFonts w:ascii="Pericles" w:hAnsi="Pericles"/>
+                <w:sz w:val="16"/>
+                <w:szCs w:val="16"/>
+              </w:rPr>
+            </w:pPr>
+            <w:r>
+              <w:rPr>
+                <w:rFonts w:ascii="Pericles" w:hAnsi="Pericles"/>
+                <w:sz w:val="16"/>
+                <w:szCs w:val="16"/>
+              </w:rPr>
+              <w:t>You can detect large deposits of gold or precious stones within 100 meters.</w:t>
             </w:r>
           </w:p>
         </w:tc>
@@ -10888,30 +11037,30 @@
                 <w:sz w:val="16"/>
                 <w:szCs w:val="16"/>
               </w:rPr>
-              <w:t>Legendary Greed</w:t>
-            </w:r>
-          </w:p>
-        </w:tc>
-        <w:tc>
-          <w:tcPr>
-            <w:tcW w:w="0" w:type="auto"/>
-          </w:tcPr>
-          <w:p>
-            <w:pPr>
-              <w:spacing w:after="160" w:line="259" w:lineRule="auto"/>
-              <w:rPr>
-                <w:rFonts w:ascii="Pericles" w:hAnsi="Pericles"/>
-                <w:sz w:val="16"/>
-                <w:szCs w:val="16"/>
-              </w:rPr>
-            </w:pPr>
-            <w:r>
-              <w:rPr>
-                <w:rFonts w:ascii="Pericles" w:hAnsi="Pericles"/>
-                <w:sz w:val="16"/>
-                <w:szCs w:val="16"/>
-              </w:rPr>
-              <w:t>You can detect large deposits of gold or precious stones within 100 meters.</w:t>
+              <w:t>Lore Gatherer</w:t>
+            </w:r>
+          </w:p>
+        </w:tc>
+        <w:tc>
+          <w:tcPr>
+            <w:tcW w:w="0" w:type="auto"/>
+          </w:tcPr>
+          <w:p>
+            <w:pPr>
+              <w:spacing w:after="160" w:line="259" w:lineRule="auto"/>
+              <w:rPr>
+                <w:rFonts w:ascii="Pericles" w:hAnsi="Pericles"/>
+                <w:sz w:val="16"/>
+                <w:szCs w:val="16"/>
+              </w:rPr>
+            </w:pPr>
+            <w:r>
+              <w:rPr>
+                <w:rFonts w:ascii="Pericles" w:hAnsi="Pericles"/>
+                <w:sz w:val="16"/>
+                <w:szCs w:val="16"/>
+              </w:rPr>
+              <w:t>You start the game with a lore skill of your choice, and 2 perks to apply to your lore skills</w:t>
             </w:r>
           </w:p>
         </w:tc>
@@ -10923,43 +11072,89 @@
           </w:tcPr>
           <w:p>
             <w:pPr>
-              <w:spacing w:after="160" w:line="259" w:lineRule="auto"/>
-              <w:rPr>
-                <w:rFonts w:ascii="Pericles" w:hAnsi="Pericles"/>
-                <w:sz w:val="16"/>
-                <w:szCs w:val="16"/>
-              </w:rPr>
-            </w:pPr>
-            <w:r>
-              <w:rPr>
-                <w:rFonts w:ascii="Pericles" w:hAnsi="Pericles"/>
-                <w:sz w:val="16"/>
-                <w:szCs w:val="16"/>
-              </w:rPr>
-              <w:t>Lore Gatherer</w:t>
-            </w:r>
-          </w:p>
-        </w:tc>
-        <w:tc>
-          <w:tcPr>
-            <w:tcW w:w="0" w:type="auto"/>
-          </w:tcPr>
-          <w:p>
-            <w:pPr>
-              <w:spacing w:after="160" w:line="259" w:lineRule="auto"/>
-              <w:rPr>
-                <w:rFonts w:ascii="Pericles" w:hAnsi="Pericles"/>
-                <w:sz w:val="16"/>
-                <w:szCs w:val="16"/>
-              </w:rPr>
-            </w:pPr>
-            <w:r>
-              <w:rPr>
-                <w:rFonts w:ascii="Pericles" w:hAnsi="Pericles"/>
-                <w:sz w:val="16"/>
-                <w:szCs w:val="16"/>
-              </w:rPr>
-              <w:t>You start the game with a lore skill of your choice, and 2 perks to apply to your lore skills</w:t>
+              <w:rPr>
+                <w:rFonts w:ascii="Pericles" w:hAnsi="Pericles"/>
+                <w:sz w:val="16"/>
+                <w:szCs w:val="16"/>
+              </w:rPr>
+            </w:pPr>
+            <w:r>
+              <w:rPr>
+                <w:rFonts w:ascii="Pericles" w:hAnsi="Pericles"/>
+                <w:sz w:val="16"/>
+                <w:szCs w:val="16"/>
+              </w:rPr>
+              <w:t>Midas Touched</w:t>
+            </w:r>
+          </w:p>
+        </w:tc>
+        <w:tc>
+          <w:tcPr>
+            <w:tcW w:w="0" w:type="auto"/>
+          </w:tcPr>
+          <w:p>
+            <w:pPr>
+              <w:rPr>
+                <w:rFonts w:ascii="Pericles" w:hAnsi="Pericles"/>
+                <w:sz w:val="16"/>
+                <w:szCs w:val="16"/>
+              </w:rPr>
+            </w:pPr>
+            <w:r>
+              <w:rPr>
+                <w:rFonts w:ascii="Pericles" w:hAnsi="Pericles"/>
+                <w:sz w:val="16"/>
+                <w:szCs w:val="16"/>
+              </w:rPr>
+              <w:t>You start the game with an additional 50g and anytime you are to receive payment from an NPC for services rendered</w:t>
+            </w:r>
+            <w:r>
+              <w:rPr>
+                <w:rFonts w:ascii="Pericles" w:hAnsi="Pericles"/>
+                <w:sz w:val="16"/>
+                <w:szCs w:val="16"/>
+              </w:rPr>
+              <w:t>, or for trade goods</w:t>
+            </w:r>
+            <w:r>
+              <w:rPr>
+                <w:rFonts w:ascii="Pericles" w:hAnsi="Pericles"/>
+                <w:sz w:val="16"/>
+                <w:szCs w:val="16"/>
+              </w:rPr>
+              <w:t>, you manage to get an extra 10%</w:t>
+            </w:r>
+            <w:r>
+              <w:rPr>
+                <w:rFonts w:ascii="Pericles" w:hAnsi="Pericles"/>
+                <w:sz w:val="16"/>
+                <w:szCs w:val="16"/>
+              </w:rPr>
+              <w:t xml:space="preserve"> from the deal</w:t>
+            </w:r>
+            <w:r>
+              <w:rPr>
+                <w:rFonts w:ascii="Pericles" w:hAnsi="Pericles"/>
+                <w:sz w:val="16"/>
+                <w:szCs w:val="16"/>
+              </w:rPr>
+              <w:t xml:space="preserve"> </w:t>
+            </w:r>
+            <w:r>
+              <w:rPr>
+                <w:rFonts w:ascii="Arial" w:hAnsi="Arial" w:cs="Arial"/>
+                <w:sz w:val="16"/>
+                <w:szCs w:val="16"/>
+              </w:rPr>
+              <w:t>–</w:t>
+            </w:r>
+            <w:r>
+              <w:rPr>
+                <w:rFonts w:ascii="Pericles" w:hAnsi="Pericles"/>
+                <w:sz w:val="16"/>
+                <w:szCs w:val="16"/>
+              </w:rPr>
+              <w:t xml:space="preserve"> regardless of the result of any trade check made</w:t>
             </w:r>
           </w:p>
         </w:tc>
@@ -10971,89 +11166,99 @@
           </w:tcPr>
           <w:p>
             <w:pPr>
-              <w:rPr>
-                <w:rFonts w:ascii="Pericles" w:hAnsi="Pericles"/>
-                <w:sz w:val="16"/>
-                <w:szCs w:val="16"/>
-              </w:rPr>
-            </w:pPr>
-            <w:r>
-              <w:rPr>
-                <w:rFonts w:ascii="Pericles" w:hAnsi="Pericles"/>
-                <w:sz w:val="16"/>
-                <w:szCs w:val="16"/>
-              </w:rPr>
-              <w:t>Midas Touched</w:t>
-            </w:r>
-          </w:p>
-        </w:tc>
-        <w:tc>
-          <w:tcPr>
-            <w:tcW w:w="0" w:type="auto"/>
-          </w:tcPr>
-          <w:p>
-            <w:pPr>
-              <w:rPr>
-                <w:rFonts w:ascii="Pericles" w:hAnsi="Pericles"/>
-                <w:sz w:val="16"/>
-                <w:szCs w:val="16"/>
-              </w:rPr>
-            </w:pPr>
-            <w:r>
-              <w:rPr>
-                <w:rFonts w:ascii="Pericles" w:hAnsi="Pericles"/>
-                <w:sz w:val="16"/>
-                <w:szCs w:val="16"/>
-              </w:rPr>
-              <w:t>You start the game with an additional 50g and anytime you are to receive payment from an NPC for services rendered</w:t>
-            </w:r>
-            <w:r>
-              <w:rPr>
-                <w:rFonts w:ascii="Pericles" w:hAnsi="Pericles"/>
-                <w:sz w:val="16"/>
-                <w:szCs w:val="16"/>
-              </w:rPr>
-              <w:t>, or for trade goods</w:t>
-            </w:r>
-            <w:r>
-              <w:rPr>
-                <w:rFonts w:ascii="Pericles" w:hAnsi="Pericles"/>
-                <w:sz w:val="16"/>
-                <w:szCs w:val="16"/>
-              </w:rPr>
-              <w:t>, you manage to get an extra 10%</w:t>
-            </w:r>
-            <w:r>
-              <w:rPr>
-                <w:rFonts w:ascii="Pericles" w:hAnsi="Pericles"/>
-                <w:sz w:val="16"/>
-                <w:szCs w:val="16"/>
-              </w:rPr>
-              <w:t xml:space="preserve"> from the deal</w:t>
-            </w:r>
-            <w:r>
-              <w:rPr>
-                <w:rFonts w:ascii="Pericles" w:hAnsi="Pericles"/>
-                <w:sz w:val="16"/>
-                <w:szCs w:val="16"/>
-              </w:rPr>
-              <w:t xml:space="preserve"> </w:t>
-            </w:r>
-            <w:r>
-              <w:rPr>
-                <w:rFonts w:ascii="Arial" w:hAnsi="Arial" w:cs="Arial"/>
-                <w:sz w:val="16"/>
-                <w:szCs w:val="16"/>
-              </w:rPr>
-              <w:t>–</w:t>
-            </w:r>
-            <w:r>
-              <w:rPr>
-                <w:rFonts w:ascii="Pericles" w:hAnsi="Pericles"/>
-                <w:sz w:val="16"/>
-                <w:szCs w:val="16"/>
-              </w:rPr>
-              <w:t xml:space="preserve"> regardless of the result of any trade check made</w:t>
+              <w:spacing w:after="160" w:line="259" w:lineRule="auto"/>
+              <w:rPr>
+                <w:rFonts w:ascii="Pericles" w:hAnsi="Pericles"/>
+                <w:sz w:val="16"/>
+                <w:szCs w:val="16"/>
+              </w:rPr>
+            </w:pPr>
+            <w:r>
+              <w:rPr>
+                <w:rFonts w:ascii="Pericles" w:hAnsi="Pericles"/>
+                <w:sz w:val="16"/>
+                <w:szCs w:val="16"/>
+              </w:rPr>
+              <w:t>Mobility</w:t>
+            </w:r>
+            <w:r>
+              <w:rPr>
+                <w:rFonts w:ascii="Pericles" w:hAnsi="Pericles"/>
+                <w:sz w:val="16"/>
+                <w:szCs w:val="16"/>
+              </w:rPr>
+              <w:t>(</w:t>
+            </w:r>
+            <w:r>
+              <w:rPr>
+                <w:rFonts w:ascii="Pericles" w:hAnsi="Pericles"/>
+                <w:sz w:val="16"/>
+                <w:szCs w:val="16"/>
+              </w:rPr>
+              <w:t>x</w:t>
+            </w:r>
+            <w:r>
+              <w:rPr>
+                <w:rFonts w:ascii="Pericles" w:hAnsi="Pericles"/>
+                <w:sz w:val="16"/>
+                <w:szCs w:val="16"/>
+              </w:rPr>
+              <w:t>)</w:t>
+            </w:r>
+          </w:p>
+        </w:tc>
+        <w:tc>
+          <w:tcPr>
+            <w:tcW w:w="0" w:type="auto"/>
+          </w:tcPr>
+          <w:p>
+            <w:pPr>
+              <w:spacing w:after="160" w:line="259" w:lineRule="auto"/>
+              <w:rPr>
+                <w:rFonts w:ascii="Pericles" w:hAnsi="Pericles"/>
+                <w:sz w:val="16"/>
+                <w:szCs w:val="16"/>
+              </w:rPr>
+            </w:pPr>
+            <w:r>
+              <w:rPr>
+                <w:rFonts w:ascii="Pericles" w:hAnsi="Pericles"/>
+                <w:sz w:val="16"/>
+                <w:szCs w:val="16"/>
+              </w:rPr>
+              <w:t>You gain +</w:t>
+            </w:r>
+            <w:r>
+              <w:rPr>
+                <w:rFonts w:ascii="Pericles" w:hAnsi="Pericles"/>
+                <w:sz w:val="16"/>
+                <w:szCs w:val="16"/>
+              </w:rPr>
+              <w:t>x</w:t>
+            </w:r>
+            <w:r>
+              <w:rPr>
+                <w:rFonts w:ascii="Pericles" w:hAnsi="Pericles"/>
+                <w:sz w:val="16"/>
+                <w:szCs w:val="16"/>
+              </w:rPr>
+              <w:t xml:space="preserve"> to initiative and +</w:t>
+            </w:r>
+            <w:r>
+              <w:rPr>
+                <w:rFonts w:ascii="Pericles" w:hAnsi="Pericles"/>
+                <w:sz w:val="16"/>
+                <w:szCs w:val="16"/>
+              </w:rPr>
+              <w:t>x</w:t>
+            </w:r>
+            <w:r>
+              <w:rPr>
+                <w:rFonts w:ascii="Pericles" w:hAnsi="Pericles"/>
+                <w:sz w:val="16"/>
+                <w:szCs w:val="16"/>
+              </w:rPr>
+              <w:t xml:space="preserve"> move/round</w:t>
             </w:r>
           </w:p>
         </w:tc>
@@ -11571,30 +11776,7 @@
                 <w:sz w:val="16"/>
                 <w:szCs w:val="16"/>
               </w:rPr>
-              <w:t>Resist (x)</w:t>
-            </w:r>
-          </w:p>
-        </w:tc>
-        <w:tc>
-          <w:tcPr>
-            <w:tcW w:w="0" w:type="auto"/>
-          </w:tcPr>
-          <w:p>
-            <w:pPr>
-              <w:spacing w:after="160" w:line="259" w:lineRule="auto"/>
-              <w:rPr>
-                <w:rFonts w:ascii="Pericles" w:hAnsi="Pericles"/>
-                <w:sz w:val="16"/>
-                <w:szCs w:val="16"/>
-              </w:rPr>
-            </w:pPr>
-            <w:r>
-              <w:rPr>
-                <w:rFonts w:ascii="Pericles" w:hAnsi="Pericles"/>
-                <w:sz w:val="16"/>
-                <w:szCs w:val="16"/>
-              </w:rPr>
-              <w:t xml:space="preserve">You get a +2 bonus to saves against the resisted element/effect. If you are affected by the resisted element/effect, you reduce the effect by </w:t>
+              <w:t xml:space="preserve">Resist </w:t>
             </w:r>
             <w:r>
               <w:rPr>
@@ -11602,6 +11784,61 @@
                 <w:sz w:val="16"/>
                 <w:szCs w:val="16"/>
               </w:rPr>
+              <w:t>…</w:t>
+            </w:r>
+            <w:r>
+              <w:rPr>
+                <w:rFonts w:ascii="Pericles" w:hAnsi="Pericles"/>
+                <w:sz w:val="16"/>
+                <w:szCs w:val="16"/>
+              </w:rPr>
+              <w:t xml:space="preserve"> (x)</w:t>
+            </w:r>
+          </w:p>
+        </w:tc>
+        <w:tc>
+          <w:tcPr>
+            <w:tcW w:w="0" w:type="auto"/>
+          </w:tcPr>
+          <w:p>
+            <w:pPr>
+              <w:spacing w:after="160" w:line="259" w:lineRule="auto"/>
+              <w:rPr>
+                <w:rFonts w:ascii="Pericles" w:hAnsi="Pericles"/>
+                <w:sz w:val="16"/>
+                <w:szCs w:val="16"/>
+              </w:rPr>
+            </w:pPr>
+            <w:r>
+              <w:rPr>
+                <w:rFonts w:ascii="Pericles" w:hAnsi="Pericles"/>
+                <w:sz w:val="16"/>
+                <w:szCs w:val="16"/>
+              </w:rPr>
+              <w:t>You get a +2</w:t>
+            </w:r>
+            <w:r>
+              <w:rPr>
+                <w:rFonts w:ascii="Pericles" w:hAnsi="Pericles"/>
+                <w:sz w:val="16"/>
+                <w:szCs w:val="16"/>
+              </w:rPr>
+              <w:t>x</w:t>
+            </w:r>
+            <w:r>
+              <w:rPr>
+                <w:rFonts w:ascii="Pericles" w:hAnsi="Pericles"/>
+                <w:sz w:val="16"/>
+                <w:szCs w:val="16"/>
+              </w:rPr>
+              <w:t xml:space="preserve"> bonus to saves against the resisted element/effect. If you are affected by the resisted element/effect, you reduce the effect by </w:t>
+            </w:r>
+            <w:r>
+              <w:rPr>
+                <w:rFonts w:ascii="Arial" w:hAnsi="Arial" w:cs="Arial"/>
+                <w:sz w:val="16"/>
+                <w:szCs w:val="16"/>
+              </w:rPr>
               <w:t>–</w:t>
             </w:r>
             <w:r>
@@ -11610,7 +11847,47 @@
                 <w:sz w:val="16"/>
                 <w:szCs w:val="16"/>
               </w:rPr>
-              <w:t>1 point/die</w:t>
+              <w:t>1</w:t>
+            </w:r>
+            <w:r>
+              <w:rPr>
+                <w:rFonts w:ascii="Pericles" w:hAnsi="Pericles"/>
+                <w:sz w:val="16"/>
+                <w:szCs w:val="16"/>
+              </w:rPr>
+              <w:t>x</w:t>
+            </w:r>
+            <w:r>
+              <w:rPr>
+                <w:rFonts w:ascii="Pericles" w:hAnsi="Pericles"/>
+                <w:sz w:val="16"/>
+                <w:szCs w:val="16"/>
+              </w:rPr>
+              <w:t xml:space="preserve"> point/die</w:t>
+            </w:r>
+            <w:r>
+              <w:rPr>
+                <w:rFonts w:ascii="Pericles" w:hAnsi="Pericles"/>
+                <w:sz w:val="16"/>
+                <w:szCs w:val="16"/>
+              </w:rPr>
+              <w:t xml:space="preserve">. Any procs based on the element are </w:t>
+            </w:r>
+            <w:r>
+              <w:rPr>
+                <w:rFonts w:ascii="Arial" w:hAnsi="Arial" w:cs="Arial"/>
+                <w:sz w:val="16"/>
+                <w:szCs w:val="16"/>
+              </w:rPr>
+              <w:t>–</w:t>
+            </w:r>
+            <w:r>
+              <w:rPr>
+                <w:rFonts w:ascii="Pericles" w:hAnsi="Pericles"/>
+                <w:sz w:val="16"/>
+                <w:szCs w:val="16"/>
+              </w:rPr>
+              <w:t>1x to occur</w:t>
             </w:r>
           </w:p>
         </w:tc>
@@ -12137,54 +12414,6 @@
                 <w:szCs w:val="16"/>
               </w:rPr>
               <w:t>You get a +2 to save against any spell or effect that alters your state of mind, or changes your form (i.e. charms, sleep, or polymorph)</w:t>
-            </w:r>
-          </w:p>
-        </w:tc>
-      </w:tr>
-      <w:tr>
-        <w:tc>
-          <w:tcPr>
-            <w:tcW w:w="1383" w:type="dxa"/>
-          </w:tcPr>
-          <w:p>
-            <w:pPr>
-              <w:spacing w:after="160" w:line="259" w:lineRule="auto"/>
-              <w:rPr>
-                <w:rFonts w:ascii="Pericles" w:hAnsi="Pericles"/>
-                <w:sz w:val="16"/>
-                <w:szCs w:val="16"/>
-              </w:rPr>
-            </w:pPr>
-            <w:r>
-              <w:rPr>
-                <w:rFonts w:ascii="Pericles" w:hAnsi="Pericles"/>
-                <w:sz w:val="16"/>
-                <w:szCs w:val="16"/>
-              </w:rPr>
-              <w:t>Swift(X)</w:t>
-            </w:r>
-          </w:p>
-        </w:tc>
-        <w:tc>
-          <w:tcPr>
-            <w:tcW w:w="0" w:type="auto"/>
-          </w:tcPr>
-          <w:p>
-            <w:pPr>
-              <w:spacing w:after="160" w:line="259" w:lineRule="auto"/>
-              <w:rPr>
-                <w:rFonts w:ascii="Pericles" w:hAnsi="Pericles"/>
-                <w:sz w:val="16"/>
-                <w:szCs w:val="16"/>
-              </w:rPr>
-            </w:pPr>
-            <w:r>
-              <w:rPr>
-                <w:rFonts w:ascii="Pericles" w:hAnsi="Pericles"/>
-                <w:sz w:val="16"/>
-                <w:szCs w:val="16"/>
-              </w:rPr>
-              <w:t>You gain +X to initiative and +X move/round</w:t>
             </w:r>
           </w:p>
         </w:tc>
@@ -24394,7 +24623,7 @@
 </file>
 
 <file path=customXml/itemProps1.xml><?xml version="1.0" encoding="utf-8"?>
-<ds:datastoreItem xmlns:ds="http://schemas.openxmlformats.org/officeDocument/2006/customXml" ds:itemID="{006F844F-9D7F-477C-93EE-D2F85E6EECB3}">
+<ds:datastoreItem xmlns:ds="http://schemas.openxmlformats.org/officeDocument/2006/customXml" ds:itemID="{0D566AE6-BE00-4BAF-8772-8374CBA91E45}">
   <ds:schemaRefs>
     <ds:schemaRef ds:uri="http://schemas.openxmlformats.org/officeDocument/2006/bibliography"/>
   </ds:schemaRefs>

</xml_diff>